<commit_message>
rendering list next.js ile eklendi
</commit_message>
<xml_diff>
--- a/Notlar.docx
+++ b/Notlar.docx
@@ -53,6 +53,30 @@
         <w:rPr>
           <w:lang w:val="tr-TR"/>
         </w:rPr>
+        <w:t>B</w:t>
+      </w:r>
+      <w:r>
+        <w:rPr>
+          <w:lang w:val="tr-TR"/>
+        </w:rPr>
+        <w:t>içimlendirmenizin hepsi return kelimesi ile aynı satırda değilse, biçimlendirmenizin parantez içine almak zorundasınız:</w:t>
+      </w:r>
+    </w:p>
+    <w:p>
+      <w:pPr>
+        <w:pStyle w:val="ListParagraph"/>
+        <w:numPr>
+          <w:ilvl w:val="0"/>
+          <w:numId w:val="1"/>
+        </w:numPr>
+        <w:rPr>
+          <w:lang w:val="tr-TR"/>
+        </w:rPr>
+      </w:pPr>
+      <w:r>
+        <w:rPr>
+          <w:lang w:val="tr-TR"/>
+        </w:rPr>
         <w:t>Sınıf bileşenler yerine fonksiyonel bileşenler kullanın.</w:t>
       </w:r>
     </w:p>
@@ -137,9 +161,81 @@
         <w:rPr>
           <w:lang w:val="tr-TR"/>
         </w:rPr>
+        <w:t>React kaynakları</w:t>
+      </w:r>
+    </w:p>
+    <w:p>
+      <w:pPr>
+        <w:pStyle w:val="ListParagraph"/>
+        <w:numPr>
+          <w:ilvl w:val="1"/>
+          <w:numId w:val="1"/>
+        </w:numPr>
+        <w:rPr>
+          <w:lang w:val="tr-TR"/>
+        </w:rPr>
+      </w:pPr>
+      <w:hyperlink r:id="rId7" w:history="1">
+        <w:r>
+          <w:rPr>
+            <w:rStyle w:val="Hyperlink"/>
+            <w:lang w:val="tr-TR"/>
+          </w:rPr>
+          <w:t>https://react.dev/reference/react</w:t>
+        </w:r>
+      </w:hyperlink>
+      <w:r>
+        <w:rPr>
+          <w:lang w:val="tr-TR"/>
+        </w:rPr>
+        <w:t xml:space="preserve"> </w:t>
+      </w:r>
+    </w:p>
+    <w:p>
+      <w:pPr>
+        <w:pStyle w:val="ListParagraph"/>
+        <w:numPr>
+          <w:ilvl w:val="1"/>
+          <w:numId w:val="1"/>
+        </w:numPr>
+        <w:rPr>
+          <w:lang w:val="tr-TR"/>
+        </w:rPr>
+      </w:pPr>
+      <w:hyperlink r:id="rId8" w:history="1">
+        <w:r>
+          <w:rPr>
+            <w:rStyle w:val="Hyperlink"/>
+            <w:lang w:val="tr-TR"/>
+          </w:rPr>
+          <w:t>https://react.dev/learn</w:t>
+        </w:r>
+      </w:hyperlink>
+      <w:r>
+        <w:rPr>
+          <w:lang w:val="tr-TR"/>
+        </w:rPr>
+        <w:t xml:space="preserve"> </w:t>
+      </w:r>
+    </w:p>
+    <w:p>
+      <w:pPr>
+        <w:pStyle w:val="ListParagraph"/>
+        <w:numPr>
+          <w:ilvl w:val="1"/>
+          <w:numId w:val="1"/>
+        </w:numPr>
+        <w:rPr>
+          <w:lang w:val="tr-TR"/>
+        </w:rPr>
+      </w:pPr>
+      <w:r>
+        <w:rPr>
+          <w:lang w:val="tr-TR"/>
+        </w:rPr>
         <w:t xml:space="preserve">React typescript cheat sheat </w:t>
       </w:r>
-      <w:hyperlink r:id="rId7" w:history="1">
+      <w:hyperlink r:id="rId9" w:history="1">
         <w:r>
           <w:rPr>
             <w:rStyle w:val="Hyperlink"/>
@@ -159,6 +255,27 @@
       <w:pPr>
         <w:pStyle w:val="ListParagraph"/>
         <w:numPr>
+          <w:ilvl w:val="1"/>
+          <w:numId w:val="1"/>
+        </w:numPr>
+        <w:rPr>
+          <w:lang w:val="tr-TR"/>
+        </w:rPr>
+      </w:pPr>
+      <w:hyperlink r:id="rId10" w:history="1">
+        <w:r>
+          <w:rPr>
+            <w:rStyle w:val="Hyperlink"/>
+            <w:lang w:val="tr-TR"/>
+          </w:rPr>
+          <w:t>https://create-react-app.dev/</w:t>
+        </w:r>
+      </w:hyperlink>
+    </w:p>
+    <w:p>
+      <w:pPr>
+        <w:pStyle w:val="ListParagraph"/>
+        <w:numPr>
           <w:ilvl w:val="0"/>
           <w:numId w:val="1"/>
         </w:numPr>
@@ -186,6 +303,104 @@
       </w:pPr>
       <w:r>
         <w:rPr>
+          <w:b/>
+          <w:bCs/>
+          <w:lang w:val="tr-TR"/>
+        </w:rPr>
+        <w:t>Prop’lar</w:t>
+      </w:r>
+      <w:r>
+        <w:rPr>
+          <w:lang w:val="tr-TR"/>
+        </w:rPr>
+        <w:t>, JSX etiketine ilettiğiniz bilgilerdir. Örneğin, className, src, alt, width ve height, bir &lt;img&gt;’ye aktarabileceğiniz prop’lardan bazılarıdır</w:t>
+      </w:r>
+      <w:r>
+        <w:rPr>
+          <w:lang w:val="tr-TR"/>
+        </w:rPr>
+        <w:t>.</w:t>
+      </w:r>
+    </w:p>
+    <w:p>
+      <w:pPr>
+        <w:pStyle w:val="ListParagraph"/>
+        <w:numPr>
+          <w:ilvl w:val="0"/>
+          <w:numId w:val="1"/>
+        </w:numPr>
+        <w:rPr>
+          <w:lang w:val="tr-TR"/>
+        </w:rPr>
+      </w:pPr>
+      <w:r>
+        <w:rPr>
+          <w:lang w:val="tr-TR"/>
+        </w:rPr>
+        <w:t>Prop’ları değiştiremezsiniz. Etkileşimli bir bileşen için, state ayarlaması yapmanız gerekecektir.</w:t>
+      </w:r>
+    </w:p>
+    <w:p>
+      <w:pPr>
+        <w:jc w:val="center"/>
+        <w:rPr>
+          <w:lang w:val="tr-TR"/>
+        </w:rPr>
+      </w:pPr>
+      <w:r>
+        <w:rPr>
+          <w:lang w:val="tr-TR"/>
+        </w:rPr>
+        <w:drawing>
+          <wp:inline distT="0" distB="0" distL="0" distR="0" wp14:anchorId="396960D2" wp14:editId="7A36CB41">
+            <wp:extent cx="2476500" cy="1796677"/>
+            <wp:effectExtent l="0" t="0" r="0" b="0"/>
+            <wp:docPr id="8" name="Picture 8"/>
+            <wp:cNvGraphicFramePr>
+              <a:graphicFrameLocks xmlns:a="http://schemas.openxmlformats.org/drawingml/2006/main" noChangeAspect="1"/>
+            </wp:cNvGraphicFramePr>
+            <a:graphic xmlns:a="http://schemas.openxmlformats.org/drawingml/2006/main">
+              <a:graphicData uri="http://schemas.openxmlformats.org/drawingml/2006/picture">
+                <pic:pic xmlns:pic="http://schemas.openxmlformats.org/drawingml/2006/picture">
+                  <pic:nvPicPr>
+                    <pic:cNvPr id="1" name=""/>
+                    <pic:cNvPicPr/>
+                  </pic:nvPicPr>
+                  <pic:blipFill>
+                    <a:blip r:embed="rId11"/>
+                    <a:stretch>
+                      <a:fillRect/>
+                    </a:stretch>
+                  </pic:blipFill>
+                  <pic:spPr>
+                    <a:xfrm>
+                      <a:off x="0" y="0"/>
+                      <a:ext cx="2480142" cy="1799319"/>
+                    </a:xfrm>
+                    <a:prstGeom prst="rect">
+                      <a:avLst/>
+                    </a:prstGeom>
+                  </pic:spPr>
+                </pic:pic>
+              </a:graphicData>
+            </a:graphic>
+          </wp:inline>
+        </w:drawing>
+      </w:r>
+    </w:p>
+    <w:p>
+      <w:pPr>
+        <w:pStyle w:val="ListParagraph"/>
+        <w:numPr>
+          <w:ilvl w:val="0"/>
+          <w:numId w:val="1"/>
+        </w:numPr>
+        <w:rPr>
+          <w:lang w:val="tr-TR"/>
+        </w:rPr>
+      </w:pPr>
+      <w:r>
+        <w:rPr>
           <w:lang w:val="tr-TR"/>
         </w:rPr>
         <w:t>Bileşeninizin bazı bilgileri ekran göstermek için “hatırlamasını” isteyeceksiniz. Örneğin, bir butona kaç defa tıklandığını takip etmek istiyorsunuz. Bunu yapmak için bileşeninize state ekleyin. (useState)</w:t>
@@ -245,6 +460,7 @@
           <w:noProof/>
           <w:lang w:val="tr-TR"/>
         </w:rPr>
+        <w:lastRenderedPageBreak/>
         <w:drawing>
           <wp:inline distT="0" distB="0" distL="0" distR="0" wp14:anchorId="75DEEDAA" wp14:editId="3439ACF9">
             <wp:extent cx="2865120" cy="2768974"/>
@@ -261,7 +477,7 @@
                     <pic:cNvPicPr/>
                   </pic:nvPicPr>
                   <pic:blipFill>
-                    <a:blip r:embed="rId8"/>
+                    <a:blip r:embed="rId12"/>
                     <a:stretch>
                       <a:fillRect/>
                     </a:stretch>
@@ -387,7 +603,6 @@
           <w:noProof/>
           <w:lang w:val="tr-TR"/>
         </w:rPr>
-        <w:lastRenderedPageBreak/>
         <w:drawing>
           <wp:inline distT="0" distB="0" distL="0" distR="0" wp14:anchorId="1F973C54" wp14:editId="47CCC85C">
             <wp:extent cx="2926630" cy="2356758"/>
@@ -404,7 +619,7 @@
                     <pic:cNvPicPr/>
                   </pic:nvPicPr>
                   <pic:blipFill>
-                    <a:blip r:embed="rId9"/>
+                    <a:blip r:embed="rId13"/>
                     <a:stretch>
                       <a:fillRect/>
                     </a:stretch>
@@ -437,6 +652,7 @@
           <w:noProof/>
           <w:lang w:val="tr-TR"/>
         </w:rPr>
+        <w:lastRenderedPageBreak/>
         <w:drawing>
           <wp:inline distT="0" distB="0" distL="0" distR="0" wp14:anchorId="089AC6A4" wp14:editId="69DBD920">
             <wp:extent cx="2933700" cy="1650623"/>
@@ -453,7 +669,7 @@
                     <pic:cNvPicPr/>
                   </pic:nvPicPr>
                   <pic:blipFill>
-                    <a:blip r:embed="rId10"/>
+                    <a:blip r:embed="rId14"/>
                     <a:stretch>
                       <a:fillRect/>
                     </a:stretch>
@@ -621,13 +837,7 @@
         <w:rPr>
           <w:lang w:val="tr-TR"/>
         </w:rPr>
-        <w:t>B</w:t>
-      </w:r>
-      <w:r>
-        <w:rPr>
-          <w:lang w:val="tr-TR"/>
-        </w:rPr>
-        <w:t>ir temayı, dil ayarını veya kullanıcı bilgilerini tüm uygulama boyunca kolayca paylaşmak için kullanılabilir.</w:t>
+        <w:t>Bir temayı, dil ayarını veya kullanıcı bilgilerini tüm uygulama boyunca kolayca paylaşmak için kullanılabilir.</w:t>
       </w:r>
     </w:p>
     <w:p>
@@ -699,33 +909,565 @@
         <w:rPr>
           <w:lang w:val="tr-TR"/>
         </w:rPr>
-        <w:t xml:space="preserve">useCallback, React'te performans optimizasyonu sağlamak amacıyla kullanılan bir Hook'tur. Özellikle bileşenlerin yeniden render edilmesi sırasında gereksiz fonksiyon yeniden oluşturulmalarını önlemek için kullanılır. useCallback, bir fonksiyonun bellekteki </w:t>
-      </w:r>
-      <w:r>
-        <w:rPr>
+        <w:t>useCallback, React'te performans optimizasyonu sağlamak amacıyla kullanılan bir Hook'tur. Özellikle bileşenlerin yeniden render edilmesi sırasında gereksiz fonksiyon yeniden oluşturulmalarını önlemek için kullanılır. useCallback, bir fonksiyonun bellekteki referansını hatırlar ve yalnızca belirli bağımlılıklar değiştiğinde bu fonksiyonu yeniden oluşturur.</w:t>
+      </w:r>
+    </w:p>
+    <w:p>
+      <w:pPr>
+        <w:pStyle w:val="ListParagraph"/>
+        <w:numPr>
+          <w:ilvl w:val="0"/>
+          <w:numId w:val="1"/>
+        </w:numPr>
+        <w:rPr>
+          <w:lang w:val="tr-TR"/>
+        </w:rPr>
+      </w:pPr>
+      <w:r>
+        <w:rPr>
+          <w:lang w:val="tr-TR"/>
+        </w:rPr>
+        <w:t>React developer tools’u kuralım</w:t>
+      </w:r>
+    </w:p>
+    <w:p>
+      <w:pPr>
+        <w:pStyle w:val="ListParagraph"/>
+        <w:numPr>
+          <w:ilvl w:val="0"/>
+          <w:numId w:val="1"/>
+        </w:numPr>
+        <w:rPr>
+          <w:lang w:val="tr-TR"/>
+        </w:rPr>
+      </w:pPr>
+      <w:r>
+        <w:rPr>
+          <w:lang w:val="tr-TR"/>
+        </w:rPr>
+        <w:t>Fonksiyonlar iç içe konulmamalıdır.</w:t>
+      </w:r>
+    </w:p>
+    <w:p>
+      <w:pPr>
+        <w:jc w:val="center"/>
+        <w:rPr>
+          <w:lang w:val="tr-TR"/>
+        </w:rPr>
+      </w:pPr>
+      <w:r>
+        <w:rPr>
+          <w:noProof/>
           <w:lang w:val="tr-TR"/>
         </w:rPr>
         <w:lastRenderedPageBreak/>
-        <w:t>referansını hatırlar ve yalnızca belirli bağımlılıklar değiştiğinde bu fonksiyonu yeniden oluşturur.</w:t>
-      </w:r>
-    </w:p>
-    <w:p>
-      <w:pPr>
-        <w:pStyle w:val="ListParagraph"/>
-        <w:numPr>
-          <w:ilvl w:val="0"/>
-          <w:numId w:val="1"/>
-        </w:numPr>
-        <w:rPr>
-          <w:lang w:val="tr-TR"/>
-        </w:rPr>
-      </w:pPr>
-      <w:r>
-        <w:rPr>
-          <w:lang w:val="tr-TR"/>
-        </w:rPr>
-        <w:t>React developer tools’u kuralım</w:t>
-      </w:r>
+        <w:drawing>
+          <wp:inline distT="0" distB="0" distL="0" distR="0" wp14:anchorId="088EA51B" wp14:editId="3DC440AB">
+            <wp:extent cx="5032842" cy="4359728"/>
+            <wp:effectExtent l="0" t="0" r="0" b="3175"/>
+            <wp:docPr id="4" name="Picture 4"/>
+            <wp:cNvGraphicFramePr>
+              <a:graphicFrameLocks xmlns:a="http://schemas.openxmlformats.org/drawingml/2006/main" noChangeAspect="1"/>
+            </wp:cNvGraphicFramePr>
+            <a:graphic xmlns:a="http://schemas.openxmlformats.org/drawingml/2006/main">
+              <a:graphicData uri="http://schemas.openxmlformats.org/drawingml/2006/picture">
+                <pic:pic xmlns:pic="http://schemas.openxmlformats.org/drawingml/2006/picture">
+                  <pic:nvPicPr>
+                    <pic:cNvPr id="1" name=""/>
+                    <pic:cNvPicPr/>
+                  </pic:nvPicPr>
+                  <pic:blipFill>
+                    <a:blip r:embed="rId15"/>
+                    <a:stretch>
+                      <a:fillRect/>
+                    </a:stretch>
+                  </pic:blipFill>
+                  <pic:spPr>
+                    <a:xfrm>
+                      <a:off x="0" y="0"/>
+                      <a:ext cx="5046329" cy="4371411"/>
+                    </a:xfrm>
+                    <a:prstGeom prst="rect">
+                      <a:avLst/>
+                    </a:prstGeom>
+                  </pic:spPr>
+                </pic:pic>
+              </a:graphicData>
+            </a:graphic>
+          </wp:inline>
+        </w:drawing>
+      </w:r>
+    </w:p>
+    <w:p>
+      <w:pPr>
+        <w:rPr>
+          <w:lang w:val="tr-TR"/>
+        </w:rPr>
+      </w:pPr>
+    </w:p>
+    <w:p>
+      <w:pPr>
+        <w:pStyle w:val="ListParagraph"/>
+        <w:numPr>
+          <w:ilvl w:val="0"/>
+          <w:numId w:val="1"/>
+        </w:numPr>
+        <w:rPr>
+          <w:lang w:val="tr-TR"/>
+        </w:rPr>
+      </w:pPr>
+      <w:r>
+        <w:rPr>
+          <w:lang w:val="tr-TR"/>
+        </w:rPr>
+        <w:t>G</w:t>
+      </w:r>
+      <w:r>
+        <w:rPr>
+          <w:lang w:val="tr-TR"/>
+        </w:rPr>
+        <w:t>iderek daha fazla bileşeni iç içe yerleştirdikçe, bunları farklı dosyalara bölmeye başlamak genellikle mantıklıdır.</w:t>
+      </w:r>
+    </w:p>
+    <w:p>
+      <w:pPr>
+        <w:pStyle w:val="ListParagraph"/>
+        <w:numPr>
+          <w:ilvl w:val="1"/>
+          <w:numId w:val="1"/>
+        </w:numPr>
+        <w:rPr>
+          <w:lang w:val="tr-TR"/>
+        </w:rPr>
+      </w:pPr>
+      <w:r>
+        <w:rPr>
+          <w:lang w:val="tr-TR"/>
+        </w:rPr>
+        <w:t>Next.js gibi dosya tabanlı yönlendirmeye sahip bir çatı (framework) kullanıyorsanız, kök bileşeniniz her sayfa için farklı olacaktır.</w:t>
+      </w:r>
+    </w:p>
+    <w:p>
+      <w:pPr>
+        <w:rPr>
+          <w:lang w:val="tr-TR"/>
+        </w:rPr>
+      </w:pPr>
+      <w:r>
+        <w:rPr>
+          <w:noProof/>
+          <w:lang w:val="tr-TR"/>
+        </w:rPr>
+        <w:drawing>
+          <wp:inline distT="0" distB="0" distL="0" distR="0" wp14:anchorId="01ABA666" wp14:editId="43FA1E02">
+            <wp:extent cx="5972810" cy="1640205"/>
+            <wp:effectExtent l="0" t="0" r="8890" b="0"/>
+            <wp:docPr id="5" name="Picture 5"/>
+            <wp:cNvGraphicFramePr>
+              <a:graphicFrameLocks xmlns:a="http://schemas.openxmlformats.org/drawingml/2006/main" noChangeAspect="1"/>
+            </wp:cNvGraphicFramePr>
+            <a:graphic xmlns:a="http://schemas.openxmlformats.org/drawingml/2006/main">
+              <a:graphicData uri="http://schemas.openxmlformats.org/drawingml/2006/picture">
+                <pic:pic xmlns:pic="http://schemas.openxmlformats.org/drawingml/2006/picture">
+                  <pic:nvPicPr>
+                    <pic:cNvPr id="1" name=""/>
+                    <pic:cNvPicPr/>
+                  </pic:nvPicPr>
+                  <pic:blipFill>
+                    <a:blip r:embed="rId16"/>
+                    <a:stretch>
+                      <a:fillRect/>
+                    </a:stretch>
+                  </pic:blipFill>
+                  <pic:spPr>
+                    <a:xfrm>
+                      <a:off x="0" y="0"/>
+                      <a:ext cx="5972810" cy="1640205"/>
+                    </a:xfrm>
+                    <a:prstGeom prst="rect">
+                      <a:avLst/>
+                    </a:prstGeom>
+                  </pic:spPr>
+                </pic:pic>
+              </a:graphicData>
+            </a:graphic>
+          </wp:inline>
+        </w:drawing>
+      </w:r>
+    </w:p>
+    <w:p>
+      <w:pPr>
+        <w:pStyle w:val="ListParagraph"/>
+        <w:numPr>
+          <w:ilvl w:val="0"/>
+          <w:numId w:val="1"/>
+        </w:numPr>
+        <w:rPr>
+          <w:lang w:val="tr-TR"/>
+        </w:rPr>
+      </w:pPr>
+      <w:r>
+        <w:rPr>
+          <w:lang w:val="tr-TR"/>
+        </w:rPr>
+        <w:t>Geliştiriciler eğer dosya tek bir bileşeni dışa aktarıyorsa genellikle varsayılan dışa aktarmayı, birden fazla bileşen ve değeri dışa aktarıyorsa adlandırılmış dışa aktarmayı kullanmaktadır.</w:t>
+      </w:r>
+    </w:p>
+    <w:p>
+      <w:pPr>
+        <w:pStyle w:val="ListParagraph"/>
+        <w:numPr>
+          <w:ilvl w:val="1"/>
+          <w:numId w:val="1"/>
+        </w:numPr>
+        <w:rPr>
+          <w:lang w:val="tr-TR"/>
+        </w:rPr>
+      </w:pPr>
+      <w:r>
+        <w:rPr>
+          <w:lang w:val="tr-TR"/>
+        </w:rPr>
+        <w:lastRenderedPageBreak/>
+        <w:t>Varsayılan ve adlandırılmış dışa aktarmalar arasındaki olası karışıklığı azaltmak için, bazı geliştirici ekipler yalnızca bir stile (varsayılan veya adlandırılmış) bağlı kalmayı veya bunları tek bir dosyada birlikte kullanmaktan kaçınmayı seçmektedir.</w:t>
+      </w:r>
+    </w:p>
+    <w:p>
+      <w:pPr>
+        <w:pStyle w:val="ListParagraph"/>
+        <w:numPr>
+          <w:ilvl w:val="0"/>
+          <w:numId w:val="1"/>
+        </w:numPr>
+        <w:rPr>
+          <w:lang w:val="tr-TR"/>
+        </w:rPr>
+      </w:pPr>
+      <w:r>
+        <w:rPr>
+          <w:lang w:val="tr-TR"/>
+        </w:rPr>
+        <w:t>JavaScript’in değişken adları konusunda sınırlamaları vardır. Örneğin, adları tire içeremez veya class gibi rezerve edilmiş sözcükler olamaz.</w:t>
+      </w:r>
+      <w:r>
+        <w:rPr>
+          <w:lang w:val="tr-TR"/>
+        </w:rPr>
+        <w:t xml:space="preserve"> </w:t>
+      </w:r>
+      <w:r>
+        <w:rPr>
+          <w:lang w:val="tr-TR"/>
+        </w:rPr>
+        <w:t>Bu nedenle, React’te, birçok HTML ve SVG özellikleri camelCase ile yazılır. Örneğin, stroke-width yerine strokeWidth. class rezerve edilmiş sözcük olduğu için React’te, bunun yerine ilgili DOM özelliğinden sonra className yazarsınız:</w:t>
+      </w:r>
+    </w:p>
+    <w:p>
+      <w:pPr>
+        <w:jc w:val="center"/>
+        <w:rPr>
+          <w:lang w:val="tr-TR"/>
+        </w:rPr>
+      </w:pPr>
+      <w:r>
+        <w:rPr>
+          <w:noProof/>
+          <w:lang w:val="tr-TR"/>
+        </w:rPr>
+        <w:drawing>
+          <wp:inline distT="0" distB="0" distL="0" distR="0" wp14:anchorId="134FF144" wp14:editId="68360561">
+            <wp:extent cx="3151415" cy="1265578"/>
+            <wp:effectExtent l="0" t="0" r="0" b="0"/>
+            <wp:docPr id="6" name="Picture 6"/>
+            <wp:cNvGraphicFramePr>
+              <a:graphicFrameLocks xmlns:a="http://schemas.openxmlformats.org/drawingml/2006/main" noChangeAspect="1"/>
+            </wp:cNvGraphicFramePr>
+            <a:graphic xmlns:a="http://schemas.openxmlformats.org/drawingml/2006/main">
+              <a:graphicData uri="http://schemas.openxmlformats.org/drawingml/2006/picture">
+                <pic:pic xmlns:pic="http://schemas.openxmlformats.org/drawingml/2006/picture">
+                  <pic:nvPicPr>
+                    <pic:cNvPr id="1" name=""/>
+                    <pic:cNvPicPr/>
+                  </pic:nvPicPr>
+                  <pic:blipFill>
+                    <a:blip r:embed="rId17"/>
+                    <a:stretch>
+                      <a:fillRect/>
+                    </a:stretch>
+                  </pic:blipFill>
+                  <pic:spPr>
+                    <a:xfrm>
+                      <a:off x="0" y="0"/>
+                      <a:ext cx="3156819" cy="1267748"/>
+                    </a:xfrm>
+                    <a:prstGeom prst="rect">
+                      <a:avLst/>
+                    </a:prstGeom>
+                  </pic:spPr>
+                </pic:pic>
+              </a:graphicData>
+            </a:graphic>
+          </wp:inline>
+        </w:drawing>
+      </w:r>
+    </w:p>
+    <w:p>
+      <w:pPr>
+        <w:pStyle w:val="ListParagraph"/>
+        <w:numPr>
+          <w:ilvl w:val="0"/>
+          <w:numId w:val="1"/>
+        </w:numPr>
+        <w:rPr>
+          <w:lang w:val="tr-TR"/>
+        </w:rPr>
+      </w:pPr>
+      <w:r>
+        <w:rPr>
+          <w:lang w:val="tr-TR"/>
+        </w:rPr>
+        <w:t>JavaScript &amp;&amp; operatörü eğer ifademizin sol tarafı (koşulumuz) true (doğru)ise ifadenin sağ tarafındaki değeri döndürür</w:t>
+      </w:r>
+      <w:r>
+        <w:rPr>
+          <w:lang w:val="tr-TR"/>
+        </w:rPr>
+        <w:t>.</w:t>
+      </w:r>
+    </w:p>
+    <w:p>
+      <w:pPr>
+        <w:jc w:val="center"/>
+        <w:rPr>
+          <w:lang w:val="tr-TR"/>
+        </w:rPr>
+      </w:pPr>
+      <w:r>
+        <w:rPr>
+          <w:lang w:val="tr-TR"/>
+        </w:rPr>
+        <w:drawing>
+          <wp:inline distT="0" distB="0" distL="0" distR="0" wp14:anchorId="424D31DF" wp14:editId="11871560">
+            <wp:extent cx="2242458" cy="1256169"/>
+            <wp:effectExtent l="0" t="0" r="5715" b="1270"/>
+            <wp:docPr id="9" name="Picture 9"/>
+            <wp:cNvGraphicFramePr>
+              <a:graphicFrameLocks xmlns:a="http://schemas.openxmlformats.org/drawingml/2006/main" noChangeAspect="1"/>
+            </wp:cNvGraphicFramePr>
+            <a:graphic xmlns:a="http://schemas.openxmlformats.org/drawingml/2006/main">
+              <a:graphicData uri="http://schemas.openxmlformats.org/drawingml/2006/picture">
+                <pic:pic xmlns:pic="http://schemas.openxmlformats.org/drawingml/2006/picture">
+                  <pic:nvPicPr>
+                    <pic:cNvPr id="1" name=""/>
+                    <pic:cNvPicPr/>
+                  </pic:nvPicPr>
+                  <pic:blipFill>
+                    <a:blip r:embed="rId18"/>
+                    <a:stretch>
+                      <a:fillRect/>
+                    </a:stretch>
+                  </pic:blipFill>
+                  <pic:spPr>
+                    <a:xfrm>
+                      <a:off x="0" y="0"/>
+                      <a:ext cx="2247669" cy="1259088"/>
+                    </a:xfrm>
+                    <a:prstGeom prst="rect">
+                      <a:avLst/>
+                    </a:prstGeom>
+                  </pic:spPr>
+                </pic:pic>
+              </a:graphicData>
+            </a:graphic>
+          </wp:inline>
+        </w:drawing>
+      </w:r>
+    </w:p>
+    <w:p>
+      <w:pPr>
+        <w:pStyle w:val="ListParagraph"/>
+        <w:numPr>
+          <w:ilvl w:val="0"/>
+          <w:numId w:val="1"/>
+        </w:numPr>
+        <w:rPr>
+          <w:lang w:val="tr-TR"/>
+        </w:rPr>
+      </w:pPr>
+      <w:r>
+        <w:rPr>
+          <w:lang w:val="tr-TR"/>
+        </w:rPr>
+        <w:t>Çift süslü parantez kullanımı</w:t>
+      </w:r>
+    </w:p>
+    <w:p>
+      <w:pPr>
+        <w:pStyle w:val="ListParagraph"/>
+        <w:numPr>
+          <w:ilvl w:val="1"/>
+          <w:numId w:val="1"/>
+        </w:numPr>
+        <w:rPr>
+          <w:lang w:val="tr-TR"/>
+        </w:rPr>
+      </w:pPr>
+      <w:r>
+        <w:rPr>
+          <w:lang w:val="tr-TR"/>
+        </w:rPr>
+        <w:t>JS</w:t>
+      </w:r>
+      <w:r>
+        <w:rPr>
+          <w:lang w:val="tr-TR"/>
+        </w:rPr>
+        <w:t>X içinde bir JS nesnesi geçmek için, objeyi başka bir çift süslü parantez içine almanız gerekir: person={{ name: "Hedy Lamarr", inventions: 5 }}.</w:t>
+      </w:r>
+    </w:p>
+    <w:p>
+      <w:pPr>
+        <w:pStyle w:val="ListParagraph"/>
+        <w:numPr>
+          <w:ilvl w:val="1"/>
+          <w:numId w:val="1"/>
+        </w:numPr>
+        <w:rPr>
+          <w:lang w:val="tr-TR"/>
+        </w:rPr>
+      </w:pPr>
+      <w:r>
+        <w:rPr>
+          <w:lang w:val="tr-TR"/>
+        </w:rPr>
+        <w:t xml:space="preserve">Bir </w:t>
+      </w:r>
+      <w:r>
+        <w:rPr>
+          <w:lang w:val="tr-TR"/>
+        </w:rPr>
+        <w:t>iç içe stil gerektiğinde, nesneyi style özelliğine</w:t>
+      </w:r>
+      <w:r>
+        <w:rPr>
+          <w:lang w:val="tr-TR"/>
+        </w:rPr>
+        <w:t xml:space="preserve"> iç içe parantez ile iletebilirsiniz</w:t>
+      </w:r>
+      <w:r>
+        <w:rPr>
+          <w:lang w:val="tr-TR"/>
+        </w:rPr>
+        <w:t>.</w:t>
+      </w:r>
+    </w:p>
+    <w:p>
+      <w:pPr>
+        <w:pStyle w:val="ListParagraph"/>
+        <w:numPr>
+          <w:ilvl w:val="1"/>
+          <w:numId w:val="1"/>
+        </w:numPr>
+        <w:rPr>
+          <w:lang w:val="tr-TR"/>
+        </w:rPr>
+      </w:pPr>
+      <w:r>
+        <w:rPr>
+          <w:lang w:val="tr-TR"/>
+        </w:rPr>
+        <w:t>İç içe stil özellikleri camelCase kullanılarak yazılır. Örneğin, HTML’de &lt;ul style="</w:t>
+      </w:r>
+      <w:r>
+        <w:rPr>
+          <w:b/>
+          <w:bCs/>
+          <w:lang w:val="tr-TR"/>
+        </w:rPr>
+        <w:t>background-color</w:t>
+      </w:r>
+      <w:r>
+        <w:rPr>
+          <w:lang w:val="tr-TR"/>
+        </w:rPr>
+        <w:t xml:space="preserve">: black"&gt; yazımı bileşeninizde &lt;ul style={{ </w:t>
+      </w:r>
+      <w:r>
+        <w:rPr>
+          <w:b/>
+          <w:bCs/>
+          <w:lang w:val="tr-TR"/>
+        </w:rPr>
+        <w:t>backgroundColor</w:t>
+      </w:r>
+      <w:r>
+        <w:rPr>
+          <w:lang w:val="tr-TR"/>
+        </w:rPr>
+        <w:t>: 'black' }}&gt; şeklinde yazılır.</w:t>
+      </w:r>
+    </w:p>
+    <w:p>
+      <w:pPr>
+        <w:jc w:val="center"/>
+        <w:rPr>
+          <w:lang w:val="tr-TR"/>
+        </w:rPr>
+      </w:pPr>
+      <w:r>
+        <w:rPr>
+          <w:lang w:val="tr-TR"/>
+        </w:rPr>
+        <w:drawing>
+          <wp:inline distT="0" distB="0" distL="0" distR="0" wp14:anchorId="6BD855FC" wp14:editId="3ECCA654">
+            <wp:extent cx="2811780" cy="1338943"/>
+            <wp:effectExtent l="0" t="0" r="7620" b="0"/>
+            <wp:docPr id="7" name="Picture 7"/>
+            <wp:cNvGraphicFramePr>
+              <a:graphicFrameLocks xmlns:a="http://schemas.openxmlformats.org/drawingml/2006/main" noChangeAspect="1"/>
+            </wp:cNvGraphicFramePr>
+            <a:graphic xmlns:a="http://schemas.openxmlformats.org/drawingml/2006/main">
+              <a:graphicData uri="http://schemas.openxmlformats.org/drawingml/2006/picture">
+                <pic:pic xmlns:pic="http://schemas.openxmlformats.org/drawingml/2006/picture">
+                  <pic:nvPicPr>
+                    <pic:cNvPr id="1" name=""/>
+                    <pic:cNvPicPr/>
+                  </pic:nvPicPr>
+                  <pic:blipFill>
+                    <a:blip r:embed="rId19"/>
+                    <a:stretch>
+                      <a:fillRect/>
+                    </a:stretch>
+                  </pic:blipFill>
+                  <pic:spPr>
+                    <a:xfrm>
+                      <a:off x="0" y="0"/>
+                      <a:ext cx="2823789" cy="1344662"/>
+                    </a:xfrm>
+                    <a:prstGeom prst="rect">
+                      <a:avLst/>
+                    </a:prstGeom>
+                  </pic:spPr>
+                </pic:pic>
+              </a:graphicData>
+            </a:graphic>
+          </wp:inline>
+        </w:drawing>
+      </w:r>
+    </w:p>
+    <w:p>
+      <w:pPr>
+        <w:rPr>
+          <w:lang w:val="tr-TR"/>
+        </w:rPr>
+      </w:pPr>
+    </w:p>
+    <w:p>
+      <w:pPr>
+        <w:rPr>
+          <w:lang w:val="tr-TR"/>
+        </w:rPr>
+      </w:pPr>
     </w:p>
     <w:sectPr>
       <w:pgSz w:w="12240" w:h="15840"/>

</xml_diff>

<commit_message>
reducer and context örneği eklendi
</commit_message>
<xml_diff>
--- a/Notlar.docx
+++ b/Notlar.docx
@@ -166,6 +166,7 @@
         </w:rPr>
       </w:pPr>
       <w:proofErr w:type="spellStart"/>
+      <w:proofErr w:type="gramStart"/>
       <w:r>
         <w:rPr>
           <w:lang w:val="tr-TR"/>
@@ -173,6 +174,7 @@
         <w:t>export</w:t>
       </w:r>
       <w:proofErr w:type="spellEnd"/>
+      <w:proofErr w:type="gramEnd"/>
       <w:r>
         <w:rPr>
           <w:lang w:val="tr-TR"/>
@@ -409,6 +411,9 @@
           <w:numId w:val="1"/>
         </w:numPr>
         <w:rPr>
+          <w:rStyle w:val="Hyperlink"/>
+          <w:color w:val="auto"/>
+          <w:u w:val="none"/>
           <w:lang w:val="tr-TR"/>
         </w:rPr>
       </w:pPr>
@@ -421,6 +426,66 @@
           <w:t>https://create-react-app.dev/</w:t>
         </w:r>
       </w:hyperlink>
+    </w:p>
+    <w:p>
+      <w:pPr>
+        <w:pStyle w:val="ListParagraph"/>
+        <w:numPr>
+          <w:ilvl w:val="0"/>
+          <w:numId w:val="1"/>
+        </w:numPr>
+        <w:rPr>
+          <w:lang w:val="tr-TR"/>
+        </w:rPr>
+      </w:pPr>
+      <w:r>
+        <w:rPr>
+          <w:lang w:val="tr-TR"/>
+        </w:rPr>
+        <w:t xml:space="preserve">Pratikte, </w:t>
+      </w:r>
+      <w:proofErr w:type="spellStart"/>
+      <w:r>
+        <w:rPr>
+          <w:lang w:val="tr-TR"/>
+        </w:rPr>
+        <w:t>React’ta</w:t>
+      </w:r>
+      <w:proofErr w:type="spellEnd"/>
+      <w:r>
+        <w:rPr>
+          <w:lang w:val="tr-TR"/>
+        </w:rPr>
+        <w:t xml:space="preserve"> </w:t>
+      </w:r>
+      <w:proofErr w:type="spellStart"/>
+      <w:r>
+        <w:rPr>
+          <w:lang w:val="tr-TR"/>
+        </w:rPr>
+        <w:t>state’leri</w:t>
+      </w:r>
+      <w:proofErr w:type="spellEnd"/>
+      <w:r>
+        <w:rPr>
+          <w:lang w:val="tr-TR"/>
+        </w:rPr>
+        <w:t xml:space="preserve"> mutasyona uğratarak genellikle problemlerden “kurtulabilirsiniz”, ancak bu yaklaşım göz önünde bulundurularak geliştirilen yeni </w:t>
+      </w:r>
+      <w:proofErr w:type="spellStart"/>
+      <w:r>
+        <w:rPr>
+          <w:lang w:val="tr-TR"/>
+        </w:rPr>
+        <w:t>React</w:t>
+      </w:r>
+      <w:proofErr w:type="spellEnd"/>
+      <w:r>
+        <w:rPr>
+          <w:lang w:val="tr-TR"/>
+        </w:rPr>
+        <w:t xml:space="preserve"> özelliklerini kullanabilmeniz için bunu yapmamanızı şiddetle tavsiye ederiz.</w:t>
+      </w:r>
     </w:p>
     <w:p>
       <w:pPr>
@@ -679,6 +744,7 @@
         <w:t xml:space="preserve"> ekleyin. (</w:t>
       </w:r>
       <w:proofErr w:type="spellStart"/>
+      <w:proofErr w:type="gramStart"/>
       <w:r>
         <w:rPr>
           <w:lang w:val="tr-TR"/>
@@ -686,6 +752,7 @@
         <w:t>useState</w:t>
       </w:r>
       <w:proofErr w:type="spellEnd"/>
+      <w:proofErr w:type="gramEnd"/>
       <w:r>
         <w:rPr>
           <w:lang w:val="tr-TR"/>
@@ -705,6 +772,7 @@
         </w:rPr>
       </w:pPr>
       <w:proofErr w:type="spellStart"/>
+      <w:proofErr w:type="gramStart"/>
       <w:r>
         <w:rPr>
           <w:lang w:val="tr-TR"/>
@@ -712,6 +780,7 @@
         <w:t>const</w:t>
       </w:r>
       <w:proofErr w:type="spellEnd"/>
+      <w:proofErr w:type="gramEnd"/>
       <w:r>
         <w:rPr>
           <w:lang w:val="tr-TR"/>
@@ -779,6 +848,7 @@
         <w:t xml:space="preserve"> </w:t>
       </w:r>
       <w:proofErr w:type="spellStart"/>
+      <w:proofErr w:type="gramStart"/>
       <w:r>
         <w:rPr>
           <w:lang w:val="tr-TR"/>
@@ -786,6 +856,7 @@
         <w:t>useState’ten</w:t>
       </w:r>
       <w:proofErr w:type="spellEnd"/>
+      <w:proofErr w:type="gramEnd"/>
       <w:r>
         <w:rPr>
           <w:lang w:val="tr-TR"/>
@@ -891,6 +962,7 @@
         <w:t xml:space="preserve"> değeri 0 olacaktır çünkü </w:t>
       </w:r>
       <w:proofErr w:type="spellStart"/>
+      <w:proofErr w:type="gramStart"/>
       <w:r>
         <w:rPr>
           <w:lang w:val="tr-TR"/>
@@ -902,7 +974,14 @@
         <w:rPr>
           <w:lang w:val="tr-TR"/>
         </w:rPr>
-        <w:t>()’e 0 değerini ilettiniz.</w:t>
+        <w:t>(</w:t>
+      </w:r>
+      <w:proofErr w:type="gramEnd"/>
+      <w:r>
+        <w:rPr>
+          <w:lang w:val="tr-TR"/>
+        </w:rPr>
+        <w:t>)’e 0 değerini ilettiniz.</w:t>
       </w:r>
     </w:p>
     <w:p>
@@ -974,6 +1053,7 @@
         </w:rPr>
       </w:pPr>
       <w:proofErr w:type="spellStart"/>
+      <w:proofErr w:type="gramStart"/>
       <w:r>
         <w:rPr>
           <w:lang w:val="tr-TR"/>
@@ -981,6 +1061,7 @@
         <w:t>use</w:t>
       </w:r>
       <w:proofErr w:type="spellEnd"/>
+      <w:proofErr w:type="gramEnd"/>
       <w:r>
         <w:rPr>
           <w:lang w:val="tr-TR"/>
@@ -1002,6 +1083,7 @@
         <w:t xml:space="preserve"> denir. </w:t>
       </w:r>
       <w:proofErr w:type="spellStart"/>
+      <w:proofErr w:type="gramStart"/>
       <w:r>
         <w:rPr>
           <w:lang w:val="tr-TR"/>
@@ -1009,6 +1091,7 @@
         <w:t>useState</w:t>
       </w:r>
       <w:proofErr w:type="spellEnd"/>
+      <w:proofErr w:type="gramEnd"/>
       <w:r>
         <w:rPr>
           <w:lang w:val="tr-TR"/>
@@ -1134,6 +1217,34 @@
           <w:lang w:val="tr-TR"/>
         </w:rPr>
         <w:t xml:space="preserve"> bireysel butonlardan “yukarı”, hepsini içeren en yakın bileşene taşımanız gerekmektedir.</w:t>
+      </w:r>
+      <w:r>
+        <w:rPr>
+          <w:lang w:val="tr-TR"/>
+        </w:rPr>
+        <w:t xml:space="preserve"> </w:t>
+      </w:r>
+      <w:proofErr w:type="gramStart"/>
+      <w:r>
+        <w:rPr>
+          <w:lang w:val="tr-TR"/>
+        </w:rPr>
+        <w:t xml:space="preserve">( </w:t>
+      </w:r>
+      <w:proofErr w:type="spellStart"/>
+      <w:r>
+        <w:rPr>
+          <w:lang w:val="tr-TR"/>
+        </w:rPr>
+        <w:t>State’i</w:t>
+      </w:r>
+      <w:proofErr w:type="spellEnd"/>
+      <w:proofErr w:type="gramEnd"/>
+      <w:r>
+        <w:rPr>
+          <w:lang w:val="tr-TR"/>
+        </w:rPr>
+        <w:t xml:space="preserve"> yukarı kaldırmak)</w:t>
       </w:r>
     </w:p>
     <w:p>
@@ -1519,6 +1630,7 @@
         </w:rPr>
       </w:pPr>
       <w:proofErr w:type="spellStart"/>
+      <w:proofErr w:type="gramStart"/>
       <w:r>
         <w:rPr>
           <w:lang w:val="tr-TR"/>
@@ -1526,6 +1638,7 @@
         <w:t>useContext</w:t>
       </w:r>
       <w:proofErr w:type="spellEnd"/>
+      <w:proofErr w:type="gramEnd"/>
       <w:r>
         <w:rPr>
           <w:lang w:val="tr-TR"/>
@@ -1563,6 +1676,7 @@
         </w:rPr>
       </w:pPr>
       <w:proofErr w:type="spellStart"/>
+      <w:proofErr w:type="gramStart"/>
       <w:r>
         <w:rPr>
           <w:lang w:val="tr-TR"/>
@@ -1570,6 +1684,7 @@
         <w:t>useMemo</w:t>
       </w:r>
       <w:proofErr w:type="spellEnd"/>
+      <w:proofErr w:type="gramEnd"/>
       <w:r>
         <w:rPr>
           <w:lang w:val="tr-TR"/>
@@ -1643,6 +1758,7 @@
         </w:rPr>
       </w:pPr>
       <w:proofErr w:type="spellStart"/>
+      <w:proofErr w:type="gramStart"/>
       <w:r>
         <w:rPr>
           <w:lang w:val="tr-TR"/>
@@ -1650,6 +1766,7 @@
         <w:t>useCallback</w:t>
       </w:r>
       <w:proofErr w:type="spellEnd"/>
+      <w:proofErr w:type="gramEnd"/>
       <w:r>
         <w:rPr>
           <w:lang w:val="tr-TR"/>
@@ -1669,6 +1786,7 @@
         </w:rPr>
       </w:pPr>
       <w:proofErr w:type="spellStart"/>
+      <w:proofErr w:type="gramStart"/>
       <w:r>
         <w:rPr>
           <w:lang w:val="tr-TR"/>
@@ -1676,6 +1794,7 @@
         <w:t>useCallback</w:t>
       </w:r>
       <w:proofErr w:type="spellEnd"/>
+      <w:proofErr w:type="gramEnd"/>
       <w:r>
         <w:rPr>
           <w:lang w:val="tr-TR"/>
@@ -1725,6 +1844,7 @@
         <w:t xml:space="preserve"> edilmesi sırasında gereksiz fonksiyon yeniden oluşturulmalarını önlemek için kullanılır. </w:t>
       </w:r>
       <w:proofErr w:type="spellStart"/>
+      <w:proofErr w:type="gramStart"/>
       <w:r>
         <w:rPr>
           <w:lang w:val="tr-TR"/>
@@ -1732,6 +1852,7 @@
         <w:t>useCallback</w:t>
       </w:r>
       <w:proofErr w:type="spellEnd"/>
+      <w:proofErr w:type="gramEnd"/>
       <w:r>
         <w:rPr>
           <w:lang w:val="tr-TR"/>
@@ -2117,6 +2238,7 @@
         <w:t xml:space="preserve">. </w:t>
       </w:r>
       <w:proofErr w:type="spellStart"/>
+      <w:proofErr w:type="gramStart"/>
       <w:r>
         <w:rPr>
           <w:lang w:val="tr-TR"/>
@@ -2124,6 +2246,7 @@
         <w:t>class</w:t>
       </w:r>
       <w:proofErr w:type="spellEnd"/>
+      <w:proofErr w:type="gramEnd"/>
       <w:r>
         <w:rPr>
           <w:lang w:val="tr-TR"/>
@@ -2352,11 +2475,19 @@
         <w:t>person</w:t>
       </w:r>
       <w:proofErr w:type="spellEnd"/>
-      <w:r>
-        <w:rPr>
-          <w:lang w:val="tr-TR"/>
-        </w:rPr>
-        <w:t>={{ name: "</w:t>
+      <w:proofErr w:type="gramStart"/>
+      <w:r>
+        <w:rPr>
+          <w:lang w:val="tr-TR"/>
+        </w:rPr>
+        <w:t>={</w:t>
+      </w:r>
+      <w:proofErr w:type="gramEnd"/>
+      <w:r>
+        <w:rPr>
+          <w:lang w:val="tr-TR"/>
+        </w:rPr>
+        <w:t>{ name: "</w:t>
       </w:r>
       <w:proofErr w:type="spellStart"/>
       <w:r>
@@ -2578,11 +2709,19 @@
         <w:t>style</w:t>
       </w:r>
       <w:proofErr w:type="spellEnd"/>
-      <w:r>
-        <w:rPr>
-          <w:lang w:val="tr-TR"/>
-        </w:rPr>
-        <w:t xml:space="preserve">={{ </w:t>
+      <w:proofErr w:type="gramStart"/>
+      <w:r>
+        <w:rPr>
+          <w:lang w:val="tr-TR"/>
+        </w:rPr>
+        <w:t>={</w:t>
+      </w:r>
+      <w:proofErr w:type="gramEnd"/>
+      <w:r>
+        <w:rPr>
+          <w:lang w:val="tr-TR"/>
+        </w:rPr>
+        <w:t xml:space="preserve">{ </w:t>
       </w:r>
       <w:proofErr w:type="spellStart"/>
       <w:r>
@@ -2889,6 +3028,7 @@
         <w:t xml:space="preserve"> </w:t>
       </w:r>
       <w:proofErr w:type="spellStart"/>
+      <w:proofErr w:type="gramStart"/>
       <w:r>
         <w:rPr>
           <w:lang w:val="tr-TR"/>
@@ -2896,6 +3036,7 @@
         <w:t>onClick</w:t>
       </w:r>
       <w:proofErr w:type="spellEnd"/>
+      <w:proofErr w:type="gramEnd"/>
       <w:r>
         <w:rPr>
           <w:lang w:val="tr-TR"/>
@@ -3118,6 +3259,7 @@
         </w:rPr>
       </w:pPr>
       <w:proofErr w:type="spellStart"/>
+      <w:proofErr w:type="gramStart"/>
       <w:r>
         <w:rPr>
           <w:lang w:val="tr-TR"/>
@@ -3125,6 +3267,7 @@
         <w:t>children</w:t>
       </w:r>
       <w:proofErr w:type="spellEnd"/>
+      <w:proofErr w:type="gramEnd"/>
       <w:r>
         <w:rPr>
           <w:lang w:val="tr-TR"/>
@@ -3209,6 +3352,7 @@
         <w:t xml:space="preserve">- </w:t>
       </w:r>
       <w:proofErr w:type="spellStart"/>
+      <w:proofErr w:type="gramStart"/>
       <w:r>
         <w:rPr>
           <w:lang w:val="tr-TR"/>
@@ -3216,6 +3360,7 @@
         <w:t>e.stopPropagation</w:t>
       </w:r>
       <w:proofErr w:type="spellEnd"/>
+      <w:proofErr w:type="gramEnd"/>
       <w:r>
         <w:rPr>
           <w:lang w:val="tr-TR"/>
@@ -3242,6 +3387,7 @@
         <w:t xml:space="preserve">- </w:t>
       </w:r>
       <w:proofErr w:type="spellStart"/>
+      <w:proofErr w:type="gramStart"/>
       <w:r>
         <w:rPr>
           <w:lang w:val="tr-TR"/>
@@ -3249,6 +3395,7 @@
         <w:t>e.preventDefault</w:t>
       </w:r>
       <w:proofErr w:type="spellEnd"/>
+      <w:proofErr w:type="gramEnd"/>
       <w:r>
         <w:rPr>
           <w:lang w:val="tr-TR"/>
@@ -3361,13 +3508,7 @@
         <w:rPr>
           <w:lang w:val="tr-TR"/>
         </w:rPr>
-        <w:t xml:space="preserve">Normal </w:t>
-      </w:r>
-      <w:r>
-        <w:rPr>
-          <w:lang w:val="tr-TR"/>
-        </w:rPr>
-        <w:t xml:space="preserve">bir değişkenin iyi çalıştığı durumlarda </w:t>
+        <w:t xml:space="preserve">Normal bir değişkenin iyi çalıştığı durumlarda </w:t>
       </w:r>
       <w:proofErr w:type="spellStart"/>
       <w:r>
@@ -3393,6 +3534,7 @@
       </w:pPr>
       <w:r>
         <w:rPr>
+          <w:noProof/>
           <w:lang w:val="tr-TR"/>
         </w:rPr>
         <w:drawing>
@@ -3716,6 +3858,7 @@
             </w:pPr>
             <w:r>
               <w:rPr>
+                <w:noProof/>
                 <w:lang w:val="tr-TR"/>
               </w:rPr>
               <w:drawing>
@@ -3769,6 +3912,7 @@
             </w:pPr>
             <w:r>
               <w:rPr>
+                <w:noProof/>
                 <w:lang w:val="tr-TR"/>
               </w:rPr>
               <w:drawing>
@@ -3857,6 +4001,7 @@
         <w:t xml:space="preserve"> önce birden fazla kez güncellemek isterseniz, </w:t>
       </w:r>
       <w:proofErr w:type="spellStart"/>
+      <w:proofErr w:type="gramStart"/>
       <w:r>
         <w:rPr>
           <w:lang w:val="tr-TR"/>
@@ -3871,6 +4016,7 @@
         <w:t>(</w:t>
       </w:r>
       <w:proofErr w:type="spellStart"/>
+      <w:proofErr w:type="gramEnd"/>
       <w:r>
         <w:rPr>
           <w:lang w:val="tr-TR"/>
@@ -3957,18 +4103,1453 @@
     </w:p>
     <w:p>
       <w:pPr>
+        <w:pStyle w:val="ListParagraph"/>
+        <w:numPr>
+          <w:ilvl w:val="0"/>
+          <w:numId w:val="1"/>
+        </w:numPr>
+        <w:rPr>
+          <w:lang w:val="tr-TR"/>
+        </w:rPr>
+      </w:pPr>
+      <w:r>
+        <w:rPr>
+          <w:lang w:val="tr-TR"/>
+        </w:rPr>
+        <w:t xml:space="preserve">Spread söz dizimi: </w:t>
+      </w:r>
+      <w:r>
+        <w:rPr>
+          <w:lang w:val="tr-TR"/>
+        </w:rPr>
+        <w:t>Her bir özelliği ayrı ayrı kopyalamak zorunda kalmadan ... nesne spread sözdizimini kullanabilirsiniz.</w:t>
+      </w:r>
+    </w:p>
+    <w:p>
+      <w:pPr>
+        <w:pStyle w:val="ListParagraph"/>
+        <w:numPr>
+          <w:ilvl w:val="1"/>
+          <w:numId w:val="1"/>
+        </w:numPr>
+        <w:rPr>
+          <w:lang w:val="tr-TR"/>
+        </w:rPr>
+      </w:pPr>
+      <w:r>
+        <w:rPr>
+          <w:lang w:val="tr-TR"/>
+        </w:rPr>
+        <w:t>Dikkat edilmesi gereken bir nokta, ... spread sözdiziminin “yüzeysel” olmasıdır—yalnızca bir seviye derinliğe kadar kopyalar. Bu kopyalama işlemini hızlı yapar, ancak iç içe geçmiş bir özelliği güncellemek istiyorsanız, birden fazla kez kullanmanız gerekecektir.</w:t>
+      </w:r>
+    </w:p>
+    <w:p>
+      <w:pPr>
         <w:jc w:val="center"/>
         <w:rPr>
           <w:lang w:val="tr-TR"/>
         </w:rPr>
       </w:pPr>
-    </w:p>
-    <w:p>
-      <w:pPr>
-        <w:rPr>
-          <w:lang w:val="tr-TR"/>
-        </w:rPr>
-      </w:pPr>
+      <w:r>
+        <w:rPr>
+          <w:noProof/>
+          <w:lang w:val="tr-TR"/>
+        </w:rPr>
+        <w:drawing>
+          <wp:inline distT="0" distB="0" distL="0" distR="0" wp14:anchorId="0D0072CB" wp14:editId="7C38D269">
+            <wp:extent cx="3194592" cy="748552"/>
+            <wp:effectExtent l="0" t="0" r="6350" b="0"/>
+            <wp:docPr id="17" name="Picture 17"/>
+            <wp:cNvGraphicFramePr>
+              <a:graphicFrameLocks xmlns:a="http://schemas.openxmlformats.org/drawingml/2006/main" noChangeAspect="1"/>
+            </wp:cNvGraphicFramePr>
+            <a:graphic xmlns:a="http://schemas.openxmlformats.org/drawingml/2006/main">
+              <a:graphicData uri="http://schemas.openxmlformats.org/drawingml/2006/picture">
+                <pic:pic xmlns:pic="http://schemas.openxmlformats.org/drawingml/2006/picture">
+                  <pic:nvPicPr>
+                    <pic:cNvPr id="1" name=""/>
+                    <pic:cNvPicPr/>
+                  </pic:nvPicPr>
+                  <pic:blipFill>
+                    <a:blip r:embed="rId27"/>
+                    <a:stretch>
+                      <a:fillRect/>
+                    </a:stretch>
+                  </pic:blipFill>
+                  <pic:spPr>
+                    <a:xfrm>
+                      <a:off x="0" y="0"/>
+                      <a:ext cx="3213357" cy="752949"/>
+                    </a:xfrm>
+                    <a:prstGeom prst="rect">
+                      <a:avLst/>
+                    </a:prstGeom>
+                  </pic:spPr>
+                </pic:pic>
+              </a:graphicData>
+            </a:graphic>
+          </wp:inline>
+        </w:drawing>
+      </w:r>
+    </w:p>
+    <w:p>
+      <w:pPr>
+        <w:jc w:val="center"/>
+        <w:rPr>
+          <w:lang w:val="tr-TR"/>
+        </w:rPr>
+      </w:pPr>
+      <w:r>
+        <w:rPr>
+          <w:noProof/>
+          <w:lang w:val="tr-TR"/>
+        </w:rPr>
+        <w:lastRenderedPageBreak/>
+        <w:drawing>
+          <wp:inline distT="0" distB="0" distL="0" distR="0" wp14:anchorId="1C372312" wp14:editId="5548904D">
+            <wp:extent cx="3186953" cy="672560"/>
+            <wp:effectExtent l="0" t="0" r="0" b="0"/>
+            <wp:docPr id="18" name="Picture 18"/>
+            <wp:cNvGraphicFramePr>
+              <a:graphicFrameLocks xmlns:a="http://schemas.openxmlformats.org/drawingml/2006/main" noChangeAspect="1"/>
+            </wp:cNvGraphicFramePr>
+            <a:graphic xmlns:a="http://schemas.openxmlformats.org/drawingml/2006/main">
+              <a:graphicData uri="http://schemas.openxmlformats.org/drawingml/2006/picture">
+                <pic:pic xmlns:pic="http://schemas.openxmlformats.org/drawingml/2006/picture">
+                  <pic:nvPicPr>
+                    <pic:cNvPr id="1" name=""/>
+                    <pic:cNvPicPr/>
+                  </pic:nvPicPr>
+                  <pic:blipFill>
+                    <a:blip r:embed="rId28"/>
+                    <a:stretch>
+                      <a:fillRect/>
+                    </a:stretch>
+                  </pic:blipFill>
+                  <pic:spPr>
+                    <a:xfrm>
+                      <a:off x="0" y="0"/>
+                      <a:ext cx="3213941" cy="678256"/>
+                    </a:xfrm>
+                    <a:prstGeom prst="rect">
+                      <a:avLst/>
+                    </a:prstGeom>
+                  </pic:spPr>
+                </pic:pic>
+              </a:graphicData>
+            </a:graphic>
+          </wp:inline>
+        </w:drawing>
+      </w:r>
+    </w:p>
+    <w:p>
+      <w:pPr>
+        <w:pStyle w:val="ListParagraph"/>
+        <w:numPr>
+          <w:ilvl w:val="0"/>
+          <w:numId w:val="1"/>
+        </w:numPr>
+        <w:rPr>
+          <w:lang w:val="tr-TR"/>
+        </w:rPr>
+      </w:pPr>
+      <w:proofErr w:type="spellStart"/>
+      <w:r>
+        <w:rPr>
+          <w:lang w:val="tr-TR"/>
+        </w:rPr>
+        <w:t>Immer</w:t>
+      </w:r>
+      <w:proofErr w:type="spellEnd"/>
+      <w:r>
+        <w:rPr>
+          <w:lang w:val="tr-TR"/>
+        </w:rPr>
+        <w:t xml:space="preserve">, özellikle </w:t>
+      </w:r>
+      <w:proofErr w:type="spellStart"/>
+      <w:r>
+        <w:rPr>
+          <w:lang w:val="tr-TR"/>
+        </w:rPr>
+        <w:t>state</w:t>
+      </w:r>
+      <w:proofErr w:type="spellEnd"/>
+      <w:r>
+        <w:rPr>
+          <w:lang w:val="tr-TR"/>
+        </w:rPr>
+        <w:t xml:space="preserve"> içerisinde iç içe geçme varsa ve nesnelerin kopyalanması tekrarlayan kodlara neden oluyorsa, olay işleyicilerini kısa tutmanın harika bir yoludur.</w:t>
+      </w:r>
+    </w:p>
+    <w:p>
+      <w:pPr>
+        <w:ind w:left="360"/>
+        <w:jc w:val="center"/>
+        <w:rPr>
+          <w:lang w:val="tr-TR"/>
+        </w:rPr>
+      </w:pPr>
+      <w:r>
+        <w:rPr>
+          <w:noProof/>
+          <w:lang w:val="tr-TR"/>
+        </w:rPr>
+        <w:drawing>
+          <wp:inline distT="0" distB="0" distL="0" distR="0" wp14:anchorId="6F4878EA" wp14:editId="2432E1CA">
+            <wp:extent cx="3213770" cy="2828364"/>
+            <wp:effectExtent l="0" t="0" r="5715" b="0"/>
+            <wp:docPr id="19" name="Picture 19"/>
+            <wp:cNvGraphicFramePr>
+              <a:graphicFrameLocks xmlns:a="http://schemas.openxmlformats.org/drawingml/2006/main" noChangeAspect="1"/>
+            </wp:cNvGraphicFramePr>
+            <a:graphic xmlns:a="http://schemas.openxmlformats.org/drawingml/2006/main">
+              <a:graphicData uri="http://schemas.openxmlformats.org/drawingml/2006/picture">
+                <pic:pic xmlns:pic="http://schemas.openxmlformats.org/drawingml/2006/picture">
+                  <pic:nvPicPr>
+                    <pic:cNvPr id="1" name=""/>
+                    <pic:cNvPicPr/>
+                  </pic:nvPicPr>
+                  <pic:blipFill>
+                    <a:blip r:embed="rId29"/>
+                    <a:stretch>
+                      <a:fillRect/>
+                    </a:stretch>
+                  </pic:blipFill>
+                  <pic:spPr>
+                    <a:xfrm>
+                      <a:off x="0" y="0"/>
+                      <a:ext cx="3216955" cy="2831167"/>
+                    </a:xfrm>
+                    <a:prstGeom prst="rect">
+                      <a:avLst/>
+                    </a:prstGeom>
+                  </pic:spPr>
+                </pic:pic>
+              </a:graphicData>
+            </a:graphic>
+          </wp:inline>
+        </w:drawing>
+      </w:r>
+    </w:p>
+    <w:p>
+      <w:pPr>
+        <w:pStyle w:val="ListParagraph"/>
+        <w:numPr>
+          <w:ilvl w:val="0"/>
+          <w:numId w:val="1"/>
+        </w:numPr>
+        <w:rPr>
+          <w:lang w:val="tr-TR"/>
+        </w:rPr>
+      </w:pPr>
+      <w:proofErr w:type="spellStart"/>
+      <w:r>
+        <w:rPr>
+          <w:lang w:val="tr-TR"/>
+        </w:rPr>
+        <w:t>React</w:t>
+      </w:r>
+      <w:proofErr w:type="spellEnd"/>
+      <w:r>
+        <w:rPr>
+          <w:lang w:val="tr-TR"/>
+        </w:rPr>
+        <w:t xml:space="preserve"> içerisindeki bütün </w:t>
+      </w:r>
+      <w:proofErr w:type="spellStart"/>
+      <w:r>
+        <w:rPr>
+          <w:lang w:val="tr-TR"/>
+        </w:rPr>
+        <w:t>state’leri</w:t>
+      </w:r>
+      <w:proofErr w:type="spellEnd"/>
+      <w:r>
+        <w:rPr>
+          <w:lang w:val="tr-TR"/>
+        </w:rPr>
+        <w:t xml:space="preserve"> değiştirilemez olarak ele alın.</w:t>
+      </w:r>
+    </w:p>
+    <w:p>
+      <w:pPr>
+        <w:pStyle w:val="ListParagraph"/>
+        <w:numPr>
+          <w:ilvl w:val="1"/>
+          <w:numId w:val="1"/>
+        </w:numPr>
+        <w:rPr>
+          <w:lang w:val="tr-TR"/>
+        </w:rPr>
+      </w:pPr>
+      <w:proofErr w:type="spellStart"/>
+      <w:r>
+        <w:rPr>
+          <w:lang w:val="tr-TR"/>
+        </w:rPr>
+        <w:t>React</w:t>
+      </w:r>
+      <w:proofErr w:type="spellEnd"/>
+      <w:r>
+        <w:rPr>
+          <w:lang w:val="tr-TR"/>
+        </w:rPr>
+        <w:t xml:space="preserve"> </w:t>
+      </w:r>
+      <w:proofErr w:type="spellStart"/>
+      <w:r>
+        <w:rPr>
+          <w:lang w:val="tr-TR"/>
+        </w:rPr>
+        <w:t>state</w:t>
+      </w:r>
+      <w:proofErr w:type="spellEnd"/>
+      <w:r>
+        <w:rPr>
+          <w:lang w:val="tr-TR"/>
+        </w:rPr>
+        <w:t xml:space="preserve"> içerisinde tuttuğunuz nesneleri direkt olarak değiştirmemelisiniz.</w:t>
+      </w:r>
+    </w:p>
+    <w:p>
+      <w:pPr>
+        <w:pStyle w:val="ListParagraph"/>
+        <w:numPr>
+          <w:ilvl w:val="1"/>
+          <w:numId w:val="1"/>
+        </w:numPr>
+        <w:rPr>
+          <w:lang w:val="tr-TR"/>
+        </w:rPr>
+      </w:pPr>
+      <w:proofErr w:type="spellStart"/>
+      <w:r>
+        <w:rPr>
+          <w:lang w:val="tr-TR"/>
+        </w:rPr>
+        <w:t>React’ta</w:t>
+      </w:r>
+      <w:proofErr w:type="spellEnd"/>
+      <w:r>
+        <w:rPr>
+          <w:lang w:val="tr-TR"/>
+        </w:rPr>
+        <w:t xml:space="preserve"> nesneleri </w:t>
+      </w:r>
+      <w:proofErr w:type="spellStart"/>
+      <w:r>
+        <w:rPr>
+          <w:lang w:val="tr-TR"/>
+        </w:rPr>
+        <w:t>state</w:t>
+      </w:r>
+      <w:proofErr w:type="spellEnd"/>
+      <w:r>
+        <w:rPr>
+          <w:lang w:val="tr-TR"/>
+        </w:rPr>
+        <w:t xml:space="preserve"> içinde sakladığınızda, nesneleri mutasyona uğratmak yeniden </w:t>
+      </w:r>
+      <w:proofErr w:type="spellStart"/>
+      <w:r>
+        <w:rPr>
+          <w:lang w:val="tr-TR"/>
+        </w:rPr>
+        <w:t>render</w:t>
+      </w:r>
+      <w:proofErr w:type="spellEnd"/>
+      <w:r>
+        <w:rPr>
+          <w:lang w:val="tr-TR"/>
+        </w:rPr>
+        <w:t xml:space="preserve"> işlemini tetiklemez ve önceki </w:t>
+      </w:r>
+      <w:proofErr w:type="spellStart"/>
+      <w:r>
+        <w:rPr>
+          <w:lang w:val="tr-TR"/>
+        </w:rPr>
+        <w:t>render</w:t>
+      </w:r>
+      <w:proofErr w:type="spellEnd"/>
+      <w:r>
+        <w:rPr>
+          <w:lang w:val="tr-TR"/>
+        </w:rPr>
+        <w:t xml:space="preserve"> “anlık görüntülerindeki” </w:t>
+      </w:r>
+      <w:proofErr w:type="spellStart"/>
+      <w:r>
+        <w:rPr>
+          <w:lang w:val="tr-TR"/>
+        </w:rPr>
+        <w:t>state’i</w:t>
+      </w:r>
+      <w:proofErr w:type="spellEnd"/>
+      <w:r>
+        <w:rPr>
+          <w:lang w:val="tr-TR"/>
+        </w:rPr>
+        <w:t xml:space="preserve"> değiştirir.</w:t>
+      </w:r>
+    </w:p>
+    <w:p>
+      <w:pPr>
+        <w:pStyle w:val="ListParagraph"/>
+        <w:numPr>
+          <w:ilvl w:val="1"/>
+          <w:numId w:val="1"/>
+        </w:numPr>
+        <w:rPr>
+          <w:lang w:val="tr-TR"/>
+        </w:rPr>
+      </w:pPr>
+      <w:r>
+        <w:rPr>
+          <w:lang w:val="tr-TR"/>
+        </w:rPr>
+        <w:t xml:space="preserve">Bir nesneyi mutasyona uğratmak yerine, nesnenin yeni bir versiyonunu </w:t>
+      </w:r>
+      <w:proofErr w:type="gramStart"/>
+      <w:r>
+        <w:rPr>
+          <w:lang w:val="tr-TR"/>
+        </w:rPr>
+        <w:t>oluşturun,</w:t>
+      </w:r>
+      <w:proofErr w:type="gramEnd"/>
+      <w:r>
+        <w:rPr>
+          <w:lang w:val="tr-TR"/>
+        </w:rPr>
+        <w:t xml:space="preserve"> ve </w:t>
+      </w:r>
+      <w:proofErr w:type="spellStart"/>
+      <w:r>
+        <w:rPr>
+          <w:lang w:val="tr-TR"/>
+        </w:rPr>
+        <w:t>state’i</w:t>
+      </w:r>
+      <w:proofErr w:type="spellEnd"/>
+      <w:r>
+        <w:rPr>
+          <w:lang w:val="tr-TR"/>
+        </w:rPr>
+        <w:t xml:space="preserve"> nesneye ayarlayarak bir yeniden </w:t>
+      </w:r>
+      <w:proofErr w:type="spellStart"/>
+      <w:r>
+        <w:rPr>
+          <w:lang w:val="tr-TR"/>
+        </w:rPr>
+        <w:t>render</w:t>
+      </w:r>
+      <w:proofErr w:type="spellEnd"/>
+      <w:r>
+        <w:rPr>
+          <w:lang w:val="tr-TR"/>
+        </w:rPr>
+        <w:t xml:space="preserve"> oluşturun.</w:t>
+      </w:r>
+    </w:p>
+    <w:p>
+      <w:pPr>
+        <w:pStyle w:val="ListParagraph"/>
+        <w:numPr>
+          <w:ilvl w:val="1"/>
+          <w:numId w:val="1"/>
+        </w:numPr>
+        <w:rPr>
+          <w:lang w:val="tr-TR"/>
+        </w:rPr>
+      </w:pPr>
+      <w:proofErr w:type="spellStart"/>
+      <w:r>
+        <w:rPr>
+          <w:lang w:val="tr-TR"/>
+        </w:rPr>
+        <w:t>J</w:t>
+      </w:r>
+      <w:r>
+        <w:rPr>
+          <w:lang w:val="tr-TR"/>
+        </w:rPr>
+        <w:t>avaScript’te</w:t>
+      </w:r>
+      <w:proofErr w:type="spellEnd"/>
+      <w:r>
+        <w:rPr>
+          <w:lang w:val="tr-TR"/>
+        </w:rPr>
+        <w:t xml:space="preserve">, sayılar, </w:t>
+      </w:r>
+      <w:proofErr w:type="spellStart"/>
+      <w:r>
+        <w:rPr>
+          <w:lang w:val="tr-TR"/>
+        </w:rPr>
+        <w:t>stringler</w:t>
+      </w:r>
+      <w:proofErr w:type="spellEnd"/>
+      <w:r>
+        <w:rPr>
+          <w:lang w:val="tr-TR"/>
+        </w:rPr>
+        <w:t xml:space="preserve"> ve </w:t>
+      </w:r>
+      <w:proofErr w:type="spellStart"/>
+      <w:r>
+        <w:rPr>
+          <w:lang w:val="tr-TR"/>
+        </w:rPr>
+        <w:t>booleanlar</w:t>
+      </w:r>
+      <w:proofErr w:type="spellEnd"/>
+      <w:r>
+        <w:rPr>
+          <w:lang w:val="tr-TR"/>
+        </w:rPr>
+        <w:t xml:space="preserve"> gibi yerleşik temel veri tiplerinde herhangi bir değişiklik yapmak mümkün değildir.</w:t>
+      </w:r>
+    </w:p>
+    <w:p>
+      <w:pPr>
+        <w:pStyle w:val="ListParagraph"/>
+        <w:numPr>
+          <w:ilvl w:val="0"/>
+          <w:numId w:val="1"/>
+        </w:numPr>
+        <w:rPr>
+          <w:lang w:val="tr-TR"/>
+        </w:rPr>
+      </w:pPr>
+      <w:r>
+        <w:rPr>
+          <w:lang w:val="tr-TR"/>
+        </w:rPr>
+        <w:t xml:space="preserve">Diziler </w:t>
+      </w:r>
+      <w:proofErr w:type="spellStart"/>
+      <w:r>
+        <w:rPr>
+          <w:lang w:val="tr-TR"/>
+        </w:rPr>
+        <w:t>JavaScript’te</w:t>
+      </w:r>
+      <w:proofErr w:type="spellEnd"/>
+      <w:r>
+        <w:rPr>
+          <w:lang w:val="tr-TR"/>
+        </w:rPr>
+        <w:t xml:space="preserve"> değiştirilebilirdir, ancak bunları </w:t>
+      </w:r>
+      <w:proofErr w:type="spellStart"/>
+      <w:r>
+        <w:rPr>
+          <w:lang w:val="tr-TR"/>
+        </w:rPr>
+        <w:t>state</w:t>
+      </w:r>
+      <w:proofErr w:type="spellEnd"/>
+      <w:r>
+        <w:rPr>
+          <w:lang w:val="tr-TR"/>
+        </w:rPr>
+        <w:t xml:space="preserve"> içinde depolarken değiştirilemez olarak ele almalısınız. Tıpkı nesnelerde olduğu gibi, </w:t>
+      </w:r>
+      <w:proofErr w:type="spellStart"/>
+      <w:r>
+        <w:rPr>
+          <w:lang w:val="tr-TR"/>
+        </w:rPr>
+        <w:t>state’te</w:t>
+      </w:r>
+      <w:proofErr w:type="spellEnd"/>
+      <w:r>
+        <w:rPr>
+          <w:lang w:val="tr-TR"/>
+        </w:rPr>
+        <w:t xml:space="preserve"> depolanan bir diziyi güncellemek istediğinizde yeni bir dizi oluşturmanız (veya var olanın bir kopyasını oluşturmanız) ve ardından yeni oluşturduğunuz diziyi kullanmak için </w:t>
+      </w:r>
+      <w:proofErr w:type="spellStart"/>
+      <w:r>
+        <w:rPr>
+          <w:lang w:val="tr-TR"/>
+        </w:rPr>
+        <w:t>state’i</w:t>
+      </w:r>
+      <w:proofErr w:type="spellEnd"/>
+      <w:r>
+        <w:rPr>
+          <w:lang w:val="tr-TR"/>
+        </w:rPr>
+        <w:t xml:space="preserve"> güncellemeniz gerekir.</w:t>
+      </w:r>
+    </w:p>
+    <w:p>
+      <w:pPr>
+        <w:pStyle w:val="ListParagraph"/>
+        <w:numPr>
+          <w:ilvl w:val="1"/>
+          <w:numId w:val="1"/>
+        </w:numPr>
+        <w:rPr>
+          <w:lang w:val="tr-TR"/>
+        </w:rPr>
+      </w:pPr>
+      <w:proofErr w:type="spellStart"/>
+      <w:proofErr w:type="gramStart"/>
+      <w:r>
+        <w:rPr>
+          <w:lang w:val="tr-TR"/>
+        </w:rPr>
+        <w:t>arr</w:t>
+      </w:r>
+      <w:proofErr w:type="spellEnd"/>
+      <w:r>
+        <w:rPr>
+          <w:lang w:val="tr-TR"/>
+        </w:rPr>
+        <w:t>[</w:t>
+      </w:r>
+      <w:proofErr w:type="gramEnd"/>
+      <w:r>
+        <w:rPr>
+          <w:lang w:val="tr-TR"/>
+        </w:rPr>
+        <w:t>0] = '</w:t>
+      </w:r>
+      <w:proofErr w:type="spellStart"/>
+      <w:r>
+        <w:rPr>
+          <w:lang w:val="tr-TR"/>
+        </w:rPr>
+        <w:t>bird</w:t>
+      </w:r>
+      <w:proofErr w:type="spellEnd"/>
+      <w:r>
+        <w:rPr>
+          <w:lang w:val="tr-TR"/>
+        </w:rPr>
+        <w:t xml:space="preserve">' şeklinde bir dizi içindeki öğeleri başka değerlere yeniden atamamanız, ayrıca </w:t>
+      </w:r>
+      <w:proofErr w:type="spellStart"/>
+      <w:r>
+        <w:rPr>
+          <w:lang w:val="tr-TR"/>
+        </w:rPr>
+        <w:t>push</w:t>
+      </w:r>
+      <w:proofErr w:type="spellEnd"/>
+      <w:r>
+        <w:rPr>
+          <w:lang w:val="tr-TR"/>
+        </w:rPr>
+        <w:t xml:space="preserve">() ve pop() gibi dizileri mutasyona uğratan </w:t>
+      </w:r>
+      <w:proofErr w:type="spellStart"/>
+      <w:r>
+        <w:rPr>
+          <w:lang w:val="tr-TR"/>
+        </w:rPr>
+        <w:t>JavaScript</w:t>
+      </w:r>
+      <w:proofErr w:type="spellEnd"/>
+      <w:r>
+        <w:rPr>
+          <w:lang w:val="tr-TR"/>
+        </w:rPr>
+        <w:t xml:space="preserve"> </w:t>
+      </w:r>
+      <w:proofErr w:type="spellStart"/>
+      <w:r>
+        <w:rPr>
+          <w:lang w:val="tr-TR"/>
+        </w:rPr>
+        <w:t>metodlarını</w:t>
+      </w:r>
+      <w:proofErr w:type="spellEnd"/>
+      <w:r>
+        <w:rPr>
+          <w:lang w:val="tr-TR"/>
+        </w:rPr>
+        <w:t xml:space="preserve"> kullanmamanız gerektiği anlamına gelir.</w:t>
+      </w:r>
+    </w:p>
+    <w:p>
+      <w:pPr>
+        <w:pStyle w:val="ListParagraph"/>
+        <w:numPr>
+          <w:ilvl w:val="1"/>
+          <w:numId w:val="1"/>
+        </w:numPr>
+        <w:rPr>
+          <w:lang w:val="tr-TR"/>
+        </w:rPr>
+      </w:pPr>
+      <w:r>
+        <w:rPr>
+          <w:lang w:val="tr-TR"/>
+        </w:rPr>
+        <w:t xml:space="preserve">Bu </w:t>
+      </w:r>
+      <w:proofErr w:type="spellStart"/>
+      <w:r>
+        <w:rPr>
+          <w:lang w:val="tr-TR"/>
+        </w:rPr>
+        <w:t>metodları</w:t>
+      </w:r>
+      <w:proofErr w:type="spellEnd"/>
+      <w:r>
+        <w:rPr>
+          <w:lang w:val="tr-TR"/>
+        </w:rPr>
+        <w:t xml:space="preserve"> kullanmak yerine, bir diziyi her güncellemek istediğinizde </w:t>
+      </w:r>
+      <w:proofErr w:type="spellStart"/>
+      <w:r>
+        <w:rPr>
+          <w:lang w:val="tr-TR"/>
+        </w:rPr>
+        <w:t>state</w:t>
+      </w:r>
+      <w:proofErr w:type="spellEnd"/>
+      <w:r>
+        <w:rPr>
+          <w:lang w:val="tr-TR"/>
+        </w:rPr>
+        <w:t xml:space="preserve"> </w:t>
+      </w:r>
+      <w:proofErr w:type="spellStart"/>
+      <w:r>
+        <w:rPr>
+          <w:lang w:val="tr-TR"/>
+        </w:rPr>
+        <w:t>setter</w:t>
+      </w:r>
+      <w:proofErr w:type="spellEnd"/>
+      <w:r>
+        <w:rPr>
+          <w:lang w:val="tr-TR"/>
+        </w:rPr>
+        <w:t xml:space="preserve"> fonksiyonunuza yeni bir dizi iletmelisiniz. Bunu yapmak için, </w:t>
+      </w:r>
+      <w:proofErr w:type="spellStart"/>
+      <w:proofErr w:type="gramStart"/>
+      <w:r>
+        <w:rPr>
+          <w:lang w:val="tr-TR"/>
+        </w:rPr>
+        <w:t>filter</w:t>
+      </w:r>
+      <w:proofErr w:type="spellEnd"/>
+      <w:r>
+        <w:rPr>
+          <w:lang w:val="tr-TR"/>
+        </w:rPr>
+        <w:t>(</w:t>
+      </w:r>
+      <w:proofErr w:type="gramEnd"/>
+      <w:r>
+        <w:rPr>
+          <w:lang w:val="tr-TR"/>
+        </w:rPr>
+        <w:t xml:space="preserve">) ve </w:t>
+      </w:r>
+      <w:proofErr w:type="spellStart"/>
+      <w:r>
+        <w:rPr>
+          <w:lang w:val="tr-TR"/>
+        </w:rPr>
+        <w:t>map</w:t>
+      </w:r>
+      <w:proofErr w:type="spellEnd"/>
+      <w:r>
+        <w:rPr>
+          <w:lang w:val="tr-TR"/>
+        </w:rPr>
+        <w:t xml:space="preserve">() gibi diziyi mutasyona uğratmayan </w:t>
+      </w:r>
+      <w:proofErr w:type="spellStart"/>
+      <w:r>
+        <w:rPr>
+          <w:lang w:val="tr-TR"/>
+        </w:rPr>
+        <w:t>JavaScript</w:t>
+      </w:r>
+      <w:proofErr w:type="spellEnd"/>
+      <w:r>
+        <w:rPr>
+          <w:lang w:val="tr-TR"/>
+        </w:rPr>
+        <w:t xml:space="preserve"> </w:t>
+      </w:r>
+      <w:proofErr w:type="spellStart"/>
+      <w:r>
+        <w:rPr>
+          <w:lang w:val="tr-TR"/>
+        </w:rPr>
+        <w:t>metodlarını</w:t>
+      </w:r>
+      <w:proofErr w:type="spellEnd"/>
+      <w:r>
+        <w:rPr>
+          <w:lang w:val="tr-TR"/>
+        </w:rPr>
+        <w:t xml:space="preserve"> kullanarak orijinal diziden yeni bir dizi oluşturabilirsiniz.</w:t>
+      </w:r>
+    </w:p>
+    <w:p>
+      <w:pPr>
+        <w:jc w:val="center"/>
+        <w:rPr>
+          <w:lang w:val="tr-TR"/>
+        </w:rPr>
+      </w:pPr>
+      <w:r>
+        <w:rPr>
+          <w:noProof/>
+          <w:lang w:val="tr-TR"/>
+        </w:rPr>
+        <w:lastRenderedPageBreak/>
+        <w:drawing>
+          <wp:inline distT="0" distB="0" distL="0" distR="0" wp14:anchorId="2680AC6C" wp14:editId="1037A9FA">
+            <wp:extent cx="4854388" cy="2077798"/>
+            <wp:effectExtent l="0" t="0" r="3810" b="0"/>
+            <wp:docPr id="20" name="Picture 20"/>
+            <wp:cNvGraphicFramePr>
+              <a:graphicFrameLocks xmlns:a="http://schemas.openxmlformats.org/drawingml/2006/main" noChangeAspect="1"/>
+            </wp:cNvGraphicFramePr>
+            <a:graphic xmlns:a="http://schemas.openxmlformats.org/drawingml/2006/main">
+              <a:graphicData uri="http://schemas.openxmlformats.org/drawingml/2006/picture">
+                <pic:pic xmlns:pic="http://schemas.openxmlformats.org/drawingml/2006/picture">
+                  <pic:nvPicPr>
+                    <pic:cNvPr id="1" name=""/>
+                    <pic:cNvPicPr/>
+                  </pic:nvPicPr>
+                  <pic:blipFill>
+                    <a:blip r:embed="rId30"/>
+                    <a:stretch>
+                      <a:fillRect/>
+                    </a:stretch>
+                  </pic:blipFill>
+                  <pic:spPr>
+                    <a:xfrm>
+                      <a:off x="0" y="0"/>
+                      <a:ext cx="4862031" cy="2081069"/>
+                    </a:xfrm>
+                    <a:prstGeom prst="rect">
+                      <a:avLst/>
+                    </a:prstGeom>
+                  </pic:spPr>
+                </pic:pic>
+              </a:graphicData>
+            </a:graphic>
+          </wp:inline>
+        </w:drawing>
+      </w:r>
+    </w:p>
+    <w:p>
+      <w:pPr>
+        <w:pStyle w:val="ListParagraph"/>
+        <w:numPr>
+          <w:ilvl w:val="0"/>
+          <w:numId w:val="1"/>
+        </w:numPr>
+        <w:rPr>
+          <w:lang w:val="tr-TR"/>
+        </w:rPr>
+      </w:pPr>
+      <w:r>
+        <w:rPr>
+          <w:lang w:val="tr-TR"/>
+        </w:rPr>
+        <w:t>Mevcut öğeleri ve son eleman olarak yeni öğeyi içeren yeni diziyi oluşturun.</w:t>
+      </w:r>
+    </w:p>
+    <w:p>
+      <w:pPr>
+        <w:ind w:left="360"/>
+        <w:jc w:val="center"/>
+        <w:rPr>
+          <w:lang w:val="tr-TR"/>
+        </w:rPr>
+      </w:pPr>
+      <w:r>
+        <w:rPr>
+          <w:noProof/>
+          <w:lang w:val="tr-TR"/>
+        </w:rPr>
+        <w:drawing>
+          <wp:inline distT="0" distB="0" distL="0" distR="0" wp14:anchorId="539B78A1" wp14:editId="1CC8F195">
+            <wp:extent cx="4132879" cy="1044227"/>
+            <wp:effectExtent l="0" t="0" r="1270" b="3810"/>
+            <wp:docPr id="22" name="Picture 22"/>
+            <wp:cNvGraphicFramePr>
+              <a:graphicFrameLocks xmlns:a="http://schemas.openxmlformats.org/drawingml/2006/main" noChangeAspect="1"/>
+            </wp:cNvGraphicFramePr>
+            <a:graphic xmlns:a="http://schemas.openxmlformats.org/drawingml/2006/main">
+              <a:graphicData uri="http://schemas.openxmlformats.org/drawingml/2006/picture">
+                <pic:pic xmlns:pic="http://schemas.openxmlformats.org/drawingml/2006/picture">
+                  <pic:nvPicPr>
+                    <pic:cNvPr id="0" name="Picture 2"/>
+                    <pic:cNvPicPr>
+                      <a:picLocks noChangeAspect="1" noChangeArrowheads="1"/>
+                    </pic:cNvPicPr>
+                  </pic:nvPicPr>
+                  <pic:blipFill>
+                    <a:blip r:embed="rId31">
+                      <a:extLst>
+                        <a:ext uri="{28A0092B-C50C-407E-A947-70E740481C1C}">
+                          <a14:useLocalDpi xmlns:a14="http://schemas.microsoft.com/office/drawing/2010/main" val="0"/>
+                        </a:ext>
+                      </a:extLst>
+                    </a:blip>
+                    <a:srcRect/>
+                    <a:stretch>
+                      <a:fillRect/>
+                    </a:stretch>
+                  </pic:blipFill>
+                  <pic:spPr bwMode="auto">
+                    <a:xfrm>
+                      <a:off x="0" y="0"/>
+                      <a:ext cx="4169376" cy="1053449"/>
+                    </a:xfrm>
+                    <a:prstGeom prst="rect">
+                      <a:avLst/>
+                    </a:prstGeom>
+                    <a:noFill/>
+                  </pic:spPr>
+                </pic:pic>
+              </a:graphicData>
+            </a:graphic>
+          </wp:inline>
+        </w:drawing>
+      </w:r>
+    </w:p>
+    <w:p>
+      <w:pPr>
+        <w:pStyle w:val="ListParagraph"/>
+        <w:numPr>
+          <w:ilvl w:val="0"/>
+          <w:numId w:val="1"/>
+        </w:numPr>
+        <w:rPr>
+          <w:lang w:val="tr-TR"/>
+        </w:rPr>
+      </w:pPr>
+      <w:r>
+        <w:rPr>
+          <w:lang w:val="tr-TR"/>
+        </w:rPr>
+        <w:t xml:space="preserve">Dizideki bazı ya da tüm öğeleri değiştirmek isterseniz yeni bir dizi oluşturmak için </w:t>
+      </w:r>
+      <w:proofErr w:type="spellStart"/>
+      <w:proofErr w:type="gramStart"/>
+      <w:r>
+        <w:rPr>
+          <w:lang w:val="tr-TR"/>
+        </w:rPr>
+        <w:t>map</w:t>
+      </w:r>
+      <w:proofErr w:type="spellEnd"/>
+      <w:r>
+        <w:rPr>
+          <w:lang w:val="tr-TR"/>
+        </w:rPr>
+        <w:t>(</w:t>
+      </w:r>
+      <w:proofErr w:type="gramEnd"/>
+      <w:r>
+        <w:rPr>
+          <w:lang w:val="tr-TR"/>
+        </w:rPr>
+        <w:t>) metodunu kullanabilirsiniz.</w:t>
+      </w:r>
+    </w:p>
+    <w:p>
+      <w:pPr>
+        <w:pStyle w:val="ListParagraph"/>
+        <w:numPr>
+          <w:ilvl w:val="0"/>
+          <w:numId w:val="1"/>
+        </w:numPr>
+        <w:rPr>
+          <w:lang w:val="tr-TR"/>
+        </w:rPr>
+      </w:pPr>
+      <w:r>
+        <w:rPr>
+          <w:lang w:val="tr-TR"/>
+        </w:rPr>
+        <w:t xml:space="preserve">Kopyalanan dizinin içindeki bir nesneyi değiştirdiğiniz zaman mevcut </w:t>
+      </w:r>
+      <w:proofErr w:type="spellStart"/>
+      <w:r>
+        <w:rPr>
+          <w:lang w:val="tr-TR"/>
+        </w:rPr>
+        <w:t>state’i</w:t>
+      </w:r>
+      <w:proofErr w:type="spellEnd"/>
+      <w:r>
+        <w:rPr>
+          <w:lang w:val="tr-TR"/>
+        </w:rPr>
+        <w:t xml:space="preserve"> de mutasyona uğratmış olursunuz.</w:t>
+      </w:r>
+    </w:p>
+    <w:p>
+      <w:pPr>
+        <w:jc w:val="center"/>
+        <w:rPr>
+          <w:lang w:val="tr-TR"/>
+        </w:rPr>
+      </w:pPr>
+      <w:r>
+        <w:rPr>
+          <w:noProof/>
+          <w:lang w:val="tr-TR"/>
+        </w:rPr>
+        <w:drawing>
+          <wp:inline distT="0" distB="0" distL="0" distR="0" wp14:anchorId="6219644D" wp14:editId="5C7B7EE3">
+            <wp:extent cx="3854823" cy="511873"/>
+            <wp:effectExtent l="0" t="0" r="0" b="2540"/>
+            <wp:docPr id="23" name="Picture 23"/>
+            <wp:cNvGraphicFramePr>
+              <a:graphicFrameLocks xmlns:a="http://schemas.openxmlformats.org/drawingml/2006/main" noChangeAspect="1"/>
+            </wp:cNvGraphicFramePr>
+            <a:graphic xmlns:a="http://schemas.openxmlformats.org/drawingml/2006/main">
+              <a:graphicData uri="http://schemas.openxmlformats.org/drawingml/2006/picture">
+                <pic:pic xmlns:pic="http://schemas.openxmlformats.org/drawingml/2006/picture">
+                  <pic:nvPicPr>
+                    <pic:cNvPr id="1" name=""/>
+                    <pic:cNvPicPr/>
+                  </pic:nvPicPr>
+                  <pic:blipFill>
+                    <a:blip r:embed="rId32"/>
+                    <a:stretch>
+                      <a:fillRect/>
+                    </a:stretch>
+                  </pic:blipFill>
+                  <pic:spPr>
+                    <a:xfrm>
+                      <a:off x="0" y="0"/>
+                      <a:ext cx="3876319" cy="514727"/>
+                    </a:xfrm>
+                    <a:prstGeom prst="rect">
+                      <a:avLst/>
+                    </a:prstGeom>
+                  </pic:spPr>
+                </pic:pic>
+              </a:graphicData>
+            </a:graphic>
+          </wp:inline>
+        </w:drawing>
+      </w:r>
+    </w:p>
+    <w:p>
+      <w:pPr>
+        <w:pStyle w:val="ListParagraph"/>
+        <w:numPr>
+          <w:ilvl w:val="0"/>
+          <w:numId w:val="1"/>
+        </w:numPr>
+        <w:rPr>
+          <w:lang w:val="tr-TR"/>
+        </w:rPr>
+      </w:pPr>
+      <w:proofErr w:type="spellStart"/>
+      <w:r>
+        <w:rPr>
+          <w:lang w:val="tr-TR"/>
+        </w:rPr>
+        <w:t>Prop’ları</w:t>
+      </w:r>
+      <w:proofErr w:type="spellEnd"/>
+      <w:r>
+        <w:rPr>
+          <w:lang w:val="tr-TR"/>
+        </w:rPr>
+        <w:t xml:space="preserve"> </w:t>
+      </w:r>
+      <w:proofErr w:type="spellStart"/>
+      <w:r>
+        <w:rPr>
+          <w:lang w:val="tr-TR"/>
+        </w:rPr>
+        <w:t>state’e</w:t>
+      </w:r>
+      <w:proofErr w:type="spellEnd"/>
+      <w:r>
+        <w:rPr>
+          <w:lang w:val="tr-TR"/>
+        </w:rPr>
+        <w:t xml:space="preserve"> yansıtmayın</w:t>
+      </w:r>
+      <w:r>
+        <w:rPr>
+          <w:lang w:val="tr-TR"/>
+        </w:rPr>
+        <w:t>.</w:t>
+      </w:r>
+    </w:p>
+    <w:p>
+      <w:pPr>
+        <w:ind w:left="360"/>
+        <w:jc w:val="center"/>
+        <w:rPr>
+          <w:lang w:val="tr-TR"/>
+        </w:rPr>
+      </w:pPr>
+      <w:r>
+        <w:rPr>
+          <w:noProof/>
+          <w:lang w:val="tr-TR"/>
+        </w:rPr>
+        <w:drawing>
+          <wp:inline distT="0" distB="0" distL="0" distR="0" wp14:anchorId="4583562D" wp14:editId="39771045">
+            <wp:extent cx="2496671" cy="729147"/>
+            <wp:effectExtent l="0" t="0" r="0" b="0"/>
+            <wp:docPr id="24" name="Picture 24"/>
+            <wp:cNvGraphicFramePr>
+              <a:graphicFrameLocks xmlns:a="http://schemas.openxmlformats.org/drawingml/2006/main" noChangeAspect="1"/>
+            </wp:cNvGraphicFramePr>
+            <a:graphic xmlns:a="http://schemas.openxmlformats.org/drawingml/2006/main">
+              <a:graphicData uri="http://schemas.openxmlformats.org/drawingml/2006/picture">
+                <pic:pic xmlns:pic="http://schemas.openxmlformats.org/drawingml/2006/picture">
+                  <pic:nvPicPr>
+                    <pic:cNvPr id="1" name=""/>
+                    <pic:cNvPicPr/>
+                  </pic:nvPicPr>
+                  <pic:blipFill>
+                    <a:blip r:embed="rId33"/>
+                    <a:stretch>
+                      <a:fillRect/>
+                    </a:stretch>
+                  </pic:blipFill>
+                  <pic:spPr>
+                    <a:xfrm>
+                      <a:off x="0" y="0"/>
+                      <a:ext cx="2547941" cy="744120"/>
+                    </a:xfrm>
+                    <a:prstGeom prst="rect">
+                      <a:avLst/>
+                    </a:prstGeom>
+                  </pic:spPr>
+                </pic:pic>
+              </a:graphicData>
+            </a:graphic>
+          </wp:inline>
+        </w:drawing>
+      </w:r>
+    </w:p>
+    <w:p>
+      <w:pPr>
+        <w:pStyle w:val="ListParagraph"/>
+        <w:numPr>
+          <w:ilvl w:val="0"/>
+          <w:numId w:val="1"/>
+        </w:numPr>
+        <w:rPr>
+          <w:lang w:val="tr-TR"/>
+        </w:rPr>
+      </w:pPr>
+      <w:r>
+        <w:rPr>
+          <w:lang w:val="tr-TR"/>
+        </w:rPr>
+        <w:t xml:space="preserve">Aynı konumda farklı bileşen tipleri arasında geçiş yapılırsa </w:t>
+      </w:r>
+      <w:proofErr w:type="spellStart"/>
+      <w:r>
+        <w:rPr>
+          <w:lang w:val="tr-TR"/>
+        </w:rPr>
+        <w:t>state</w:t>
+      </w:r>
+      <w:proofErr w:type="spellEnd"/>
+      <w:r>
+        <w:rPr>
+          <w:lang w:val="tr-TR"/>
+        </w:rPr>
+        <w:t xml:space="preserve"> sıfırlanır. Aynı konumda aynı bileşen tipleri arasında geçiş yapılırsa </w:t>
+      </w:r>
+      <w:proofErr w:type="spellStart"/>
+      <w:r>
+        <w:rPr>
+          <w:lang w:val="tr-TR"/>
+        </w:rPr>
+        <w:t>state</w:t>
+      </w:r>
+      <w:proofErr w:type="spellEnd"/>
+      <w:r>
+        <w:rPr>
+          <w:lang w:val="tr-TR"/>
+        </w:rPr>
+        <w:t xml:space="preserve"> sıfırlanmaz. </w:t>
+      </w:r>
+      <w:hyperlink r:id="rId34" w:history="1">
+        <w:r>
+          <w:rPr>
+            <w:rStyle w:val="Hyperlink"/>
+            <w:lang w:val="tr-TR"/>
+          </w:rPr>
+          <w:t>https://tr.react.dev/learn/preserving-and-resetting-state</w:t>
+        </w:r>
+      </w:hyperlink>
+      <w:r>
+        <w:rPr>
+          <w:lang w:val="tr-TR"/>
+        </w:rPr>
+        <w:t xml:space="preserve"> </w:t>
+      </w:r>
+    </w:p>
+    <w:p>
+      <w:pPr>
+        <w:pStyle w:val="ListParagraph"/>
+        <w:numPr>
+          <w:ilvl w:val="0"/>
+          <w:numId w:val="1"/>
+        </w:numPr>
+        <w:rPr>
+          <w:lang w:val="tr-TR"/>
+        </w:rPr>
+      </w:pPr>
+      <w:r>
+        <w:rPr>
+          <w:lang w:val="tr-TR"/>
+        </w:rPr>
+        <w:t xml:space="preserve">İki sayaç arasında geçiş yaparken </w:t>
+      </w:r>
+      <w:proofErr w:type="spellStart"/>
+      <w:r>
+        <w:rPr>
+          <w:lang w:val="tr-TR"/>
+        </w:rPr>
+        <w:t>state’i</w:t>
+      </w:r>
+      <w:proofErr w:type="spellEnd"/>
+      <w:r>
+        <w:rPr>
+          <w:lang w:val="tr-TR"/>
+        </w:rPr>
+        <w:t xml:space="preserve"> sıfırlamanın iki yolu vardır.</w:t>
+      </w:r>
+    </w:p>
+    <w:p>
+      <w:pPr>
+        <w:pStyle w:val="ListParagraph"/>
+        <w:numPr>
+          <w:ilvl w:val="1"/>
+          <w:numId w:val="1"/>
+        </w:numPr>
+        <w:rPr>
+          <w:lang w:val="tr-TR"/>
+        </w:rPr>
+      </w:pPr>
+      <w:r>
+        <w:rPr>
+          <w:lang w:val="tr-TR"/>
+        </w:rPr>
+        <w:t xml:space="preserve">Bileşenleri farklı konumlarda </w:t>
+      </w:r>
+      <w:proofErr w:type="spellStart"/>
+      <w:r>
+        <w:rPr>
+          <w:lang w:val="tr-TR"/>
+        </w:rPr>
+        <w:t>render</w:t>
+      </w:r>
+      <w:proofErr w:type="spellEnd"/>
+      <w:r>
+        <w:rPr>
+          <w:lang w:val="tr-TR"/>
+        </w:rPr>
+        <w:t xml:space="preserve"> edin</w:t>
+      </w:r>
+    </w:p>
+    <w:p>
+      <w:pPr>
+        <w:pStyle w:val="ListParagraph"/>
+        <w:numPr>
+          <w:ilvl w:val="1"/>
+          <w:numId w:val="1"/>
+        </w:numPr>
+        <w:rPr>
+          <w:lang w:val="tr-TR"/>
+        </w:rPr>
+      </w:pPr>
+      <w:r>
+        <w:rPr>
+          <w:lang w:val="tr-TR"/>
+        </w:rPr>
+        <w:t xml:space="preserve">Her bileşene bir </w:t>
+      </w:r>
+      <w:proofErr w:type="spellStart"/>
+      <w:r>
+        <w:rPr>
+          <w:lang w:val="tr-TR"/>
+        </w:rPr>
+        <w:t>key</w:t>
+      </w:r>
+      <w:proofErr w:type="spellEnd"/>
+      <w:r>
+        <w:rPr>
+          <w:lang w:val="tr-TR"/>
+        </w:rPr>
+        <w:t xml:space="preserve"> (anahtar) </w:t>
+      </w:r>
+      <w:proofErr w:type="spellStart"/>
+      <w:r>
+        <w:rPr>
+          <w:lang w:val="tr-TR"/>
+        </w:rPr>
+        <w:t>prop’u</w:t>
+      </w:r>
+      <w:proofErr w:type="spellEnd"/>
+      <w:r>
+        <w:rPr>
+          <w:lang w:val="tr-TR"/>
+        </w:rPr>
+        <w:t xml:space="preserve"> verin</w:t>
+      </w:r>
+    </w:p>
+    <w:p>
+      <w:pPr>
+        <w:pStyle w:val="ListParagraph"/>
+        <w:numPr>
+          <w:ilvl w:val="0"/>
+          <w:numId w:val="1"/>
+        </w:numPr>
+        <w:rPr>
+          <w:lang w:val="tr-TR"/>
+        </w:rPr>
+      </w:pPr>
+      <w:proofErr w:type="spellStart"/>
+      <w:r>
+        <w:rPr>
+          <w:lang w:val="tr-TR"/>
+        </w:rPr>
+        <w:t>Context</w:t>
+      </w:r>
+      <w:proofErr w:type="spellEnd"/>
+      <w:r>
+        <w:rPr>
+          <w:lang w:val="tr-TR"/>
+        </w:rPr>
+        <w:t xml:space="preserve"> ile veriyi aktarma</w:t>
+      </w:r>
+    </w:p>
+    <w:p>
+      <w:pPr>
+        <w:pStyle w:val="ListParagraph"/>
+        <w:numPr>
+          <w:ilvl w:val="1"/>
+          <w:numId w:val="1"/>
+        </w:numPr>
+        <w:rPr>
+          <w:lang w:val="tr-TR"/>
+        </w:rPr>
+      </w:pPr>
+      <w:r>
+        <w:rPr>
+          <w:lang w:val="tr-TR"/>
+        </w:rPr>
+        <w:t xml:space="preserve">Bir </w:t>
+      </w:r>
+      <w:proofErr w:type="spellStart"/>
+      <w:r>
+        <w:rPr>
+          <w:lang w:val="tr-TR"/>
+        </w:rPr>
+        <w:t>prop’u</w:t>
+      </w:r>
+      <w:proofErr w:type="spellEnd"/>
+      <w:r>
+        <w:rPr>
+          <w:lang w:val="tr-TR"/>
+        </w:rPr>
+        <w:t xml:space="preserve"> ağacın derinliklerine aktarmak gerektiğinde veya birçok elemanın aynı </w:t>
+      </w:r>
+      <w:proofErr w:type="spellStart"/>
+      <w:r>
+        <w:rPr>
+          <w:lang w:val="tr-TR"/>
+        </w:rPr>
+        <w:t>prop’a</w:t>
+      </w:r>
+      <w:proofErr w:type="spellEnd"/>
+      <w:r>
+        <w:rPr>
+          <w:lang w:val="tr-TR"/>
+        </w:rPr>
+        <w:t xml:space="preserve"> ihtiyaç duyduğu durumlarda zahmetli ve uygunsuz hale gelebilir. Veriye ihtiyaç duyan elemanlar ile en yakın ortak üst bileşen arasındaki mesafe uzun olabilir ve </w:t>
+      </w:r>
+      <w:proofErr w:type="spellStart"/>
+      <w:r>
+        <w:rPr>
+          <w:lang w:val="tr-TR"/>
+        </w:rPr>
+        <w:t>state’i</w:t>
+      </w:r>
+      <w:proofErr w:type="spellEnd"/>
+      <w:r>
+        <w:rPr>
+          <w:lang w:val="tr-TR"/>
+        </w:rPr>
+        <w:t xml:space="preserve"> yukarı taşımak “</w:t>
+      </w:r>
+      <w:proofErr w:type="spellStart"/>
+      <w:r>
+        <w:rPr>
+          <w:lang w:val="tr-TR"/>
+        </w:rPr>
+        <w:t>prop</w:t>
+      </w:r>
+      <w:proofErr w:type="spellEnd"/>
+      <w:r>
+        <w:rPr>
+          <w:lang w:val="tr-TR"/>
+        </w:rPr>
+        <w:t xml:space="preserve"> </w:t>
+      </w:r>
+      <w:proofErr w:type="spellStart"/>
+      <w:r>
+        <w:rPr>
+          <w:lang w:val="tr-TR"/>
+        </w:rPr>
+        <w:t>drilling</w:t>
+      </w:r>
+      <w:proofErr w:type="spellEnd"/>
+      <w:r>
+        <w:rPr>
+          <w:lang w:val="tr-TR"/>
+        </w:rPr>
+        <w:t>” adı verilen duruma yol açabilir.</w:t>
+      </w:r>
+    </w:p>
+    <w:p>
+      <w:pPr>
+        <w:pStyle w:val="ListParagraph"/>
+        <w:numPr>
+          <w:ilvl w:val="1"/>
+          <w:numId w:val="1"/>
+        </w:numPr>
+        <w:rPr>
+          <w:lang w:val="tr-TR"/>
+        </w:rPr>
+      </w:pPr>
+      <w:r>
+        <w:rPr>
+          <w:lang w:val="tr-TR"/>
+        </w:rPr>
+        <w:lastRenderedPageBreak/>
+        <w:t>Tüm alt ağacın ihtiyaç duyduğu her türlü bilgiyi aktarabilirsiniz: geçerli renk teması, o anda oturum açmış kullanıcı vb.</w:t>
+      </w:r>
     </w:p>
     <w:sectPr>
       <w:pgSz w:w="12240" w:h="15840"/>

</xml_diff>

<commit_message>
nextjs 2. proje eklendi
</commit_message>
<xml_diff>
--- a/Notlar.docx
+++ b/Notlar.docx
@@ -4,6 +4,14 @@
   <w:body>
     <w:p>
       <w:pPr>
+        <w:pStyle w:val="Heading1"/>
+      </w:pPr>
+      <w:r>
+        <w:t>React</w:t>
+      </w:r>
+    </w:p>
+    <w:p>
+      <w:pPr>
         <w:pStyle w:val="ListParagraph"/>
         <w:numPr>
           <w:ilvl w:val="0"/>
@@ -17,7 +25,35 @@
         <w:rPr>
           <w:lang w:val="tr-TR"/>
         </w:rPr>
-        <w:t xml:space="preserve">&lt;MyButton /&gt;’un büyük harf ile başladığına dikkat edin. Bu onun bir React bileşeni olduğunu belirtir. </w:t>
+        <w:t>&lt;</w:t>
+      </w:r>
+      <w:proofErr w:type="spellStart"/>
+      <w:r>
+        <w:rPr>
+          <w:lang w:val="tr-TR"/>
+        </w:rPr>
+        <w:t>MyButton</w:t>
+      </w:r>
+      <w:proofErr w:type="spellEnd"/>
+      <w:r>
+        <w:rPr>
+          <w:lang w:val="tr-TR"/>
+        </w:rPr>
+        <w:t xml:space="preserve"> /&gt;’un büyük harf ile başladığına dikkat edin. Bu onun bir </w:t>
+      </w:r>
+      <w:proofErr w:type="spellStart"/>
+      <w:r>
+        <w:rPr>
+          <w:lang w:val="tr-TR"/>
+        </w:rPr>
+        <w:t>React</w:t>
+      </w:r>
+      <w:proofErr w:type="spellEnd"/>
+      <w:r>
+        <w:rPr>
+          <w:lang w:val="tr-TR"/>
+        </w:rPr>
+        <w:t xml:space="preserve"> bileşeni olduğunu belirtir. </w:t>
       </w:r>
     </w:p>
     <w:p>
@@ -35,7 +71,21 @@
         <w:rPr>
           <w:lang w:val="tr-TR"/>
         </w:rPr>
-        <w:t>HTML elemanları küçük harf ile başlamak zorundayken, React bileşenleri her zaman büyük harfle başlamak zorundadır.</w:t>
+        <w:t xml:space="preserve">HTML elemanları küçük harf ile başlamak zorundayken, </w:t>
+      </w:r>
+      <w:proofErr w:type="spellStart"/>
+      <w:r>
+        <w:rPr>
+          <w:lang w:val="tr-TR"/>
+        </w:rPr>
+        <w:t>React</w:t>
+      </w:r>
+      <w:proofErr w:type="spellEnd"/>
+      <w:r>
+        <w:rPr>
+          <w:lang w:val="tr-TR"/>
+        </w:rPr>
+        <w:t xml:space="preserve"> bileşenleri her zaman büyük harfle başlamak zorundadır.</w:t>
       </w:r>
     </w:p>
     <w:p>
@@ -59,7 +109,21 @@
         <w:rPr>
           <w:lang w:val="tr-TR"/>
         </w:rPr>
-        <w:t>içimlendirmenizin hepsi return kelimesi ile aynı satırda değilse, biçimlendirmenizin parantez içine almak zorundasınız:</w:t>
+        <w:t xml:space="preserve">içimlendirmenizin hepsi </w:t>
+      </w:r>
+      <w:proofErr w:type="spellStart"/>
+      <w:r>
+        <w:rPr>
+          <w:lang w:val="tr-TR"/>
+        </w:rPr>
+        <w:t>return</w:t>
+      </w:r>
+      <w:proofErr w:type="spellEnd"/>
+      <w:r>
+        <w:rPr>
+          <w:lang w:val="tr-TR"/>
+        </w:rPr>
+        <w:t xml:space="preserve"> kelimesi ile aynı satırda değilse, biçimlendirmenizin parantez içine almak zorundasınız:</w:t>
       </w:r>
     </w:p>
     <w:p>
@@ -109,11 +173,49 @@
           <w:lang w:val="tr-TR"/>
         </w:rPr>
       </w:pPr>
-      <w:r>
-        <w:rPr>
-          <w:lang w:val="tr-TR"/>
-        </w:rPr>
-        <w:t xml:space="preserve">export default bir componentin içinde olan bir çok fonksiyondan hangisinin varsayılan olarak </w:t>
+      <w:proofErr w:type="spellStart"/>
+      <w:proofErr w:type="gramStart"/>
+      <w:r>
+        <w:rPr>
+          <w:lang w:val="tr-TR"/>
+        </w:rPr>
+        <w:t>export</w:t>
+      </w:r>
+      <w:proofErr w:type="spellEnd"/>
+      <w:proofErr w:type="gramEnd"/>
+      <w:r>
+        <w:rPr>
+          <w:lang w:val="tr-TR"/>
+        </w:rPr>
+        <w:t xml:space="preserve"> </w:t>
+      </w:r>
+      <w:proofErr w:type="spellStart"/>
+      <w:r>
+        <w:rPr>
+          <w:lang w:val="tr-TR"/>
+        </w:rPr>
+        <w:t>default</w:t>
+      </w:r>
+      <w:proofErr w:type="spellEnd"/>
+      <w:r>
+        <w:rPr>
+          <w:lang w:val="tr-TR"/>
+        </w:rPr>
+        <w:t xml:space="preserve"> bir </w:t>
+      </w:r>
+      <w:proofErr w:type="spellStart"/>
+      <w:r>
+        <w:rPr>
+          <w:lang w:val="tr-TR"/>
+        </w:rPr>
+        <w:t>componentin</w:t>
+      </w:r>
+      <w:proofErr w:type="spellEnd"/>
+      <w:r>
+        <w:rPr>
+          <w:lang w:val="tr-TR"/>
+        </w:rPr>
+        <w:t xml:space="preserve"> içinde olan bir çok fonksiyondan hangisinin varsayılan olarak </w:t>
       </w:r>
       <w:r>
         <w:rPr>
@@ -157,11 +259,19 @@
           <w:lang w:val="tr-TR"/>
         </w:rPr>
       </w:pPr>
-      <w:r>
-        <w:rPr>
-          <w:lang w:val="tr-TR"/>
-        </w:rPr>
-        <w:t>React kaynakları</w:t>
+      <w:proofErr w:type="spellStart"/>
+      <w:r>
+        <w:rPr>
+          <w:lang w:val="tr-TR"/>
+        </w:rPr>
+        <w:t>React</w:t>
+      </w:r>
+      <w:proofErr w:type="spellEnd"/>
+      <w:r>
+        <w:rPr>
+          <w:lang w:val="tr-TR"/>
+        </w:rPr>
+        <w:t xml:space="preserve"> kaynakları</w:t>
       </w:r>
     </w:p>
     <w:p>
@@ -229,11 +339,61 @@
           <w:lang w:val="tr-TR"/>
         </w:rPr>
       </w:pPr>
-      <w:r>
-        <w:rPr>
-          <w:lang w:val="tr-TR"/>
-        </w:rPr>
-        <w:t xml:space="preserve">React typescript cheat sheat </w:t>
+      <w:proofErr w:type="spellStart"/>
+      <w:r>
+        <w:rPr>
+          <w:lang w:val="tr-TR"/>
+        </w:rPr>
+        <w:t>React</w:t>
+      </w:r>
+      <w:proofErr w:type="spellEnd"/>
+      <w:r>
+        <w:rPr>
+          <w:lang w:val="tr-TR"/>
+        </w:rPr>
+        <w:t xml:space="preserve"> </w:t>
+      </w:r>
+      <w:proofErr w:type="spellStart"/>
+      <w:r>
+        <w:rPr>
+          <w:lang w:val="tr-TR"/>
+        </w:rPr>
+        <w:t>typescript</w:t>
+      </w:r>
+      <w:proofErr w:type="spellEnd"/>
+      <w:r>
+        <w:rPr>
+          <w:lang w:val="tr-TR"/>
+        </w:rPr>
+        <w:t xml:space="preserve"> </w:t>
+      </w:r>
+      <w:proofErr w:type="spellStart"/>
+      <w:r>
+        <w:rPr>
+          <w:lang w:val="tr-TR"/>
+        </w:rPr>
+        <w:t>cheat</w:t>
+      </w:r>
+      <w:proofErr w:type="spellEnd"/>
+      <w:r>
+        <w:rPr>
+          <w:lang w:val="tr-TR"/>
+        </w:rPr>
+        <w:t xml:space="preserve"> </w:t>
+      </w:r>
+      <w:proofErr w:type="spellStart"/>
+      <w:r>
+        <w:rPr>
+          <w:lang w:val="tr-TR"/>
+        </w:rPr>
+        <w:t>sheat</w:t>
+      </w:r>
+      <w:proofErr w:type="spellEnd"/>
+      <w:r>
+        <w:rPr>
+          <w:lang w:val="tr-TR"/>
+        </w:rPr>
+        <w:t xml:space="preserve"> </w:t>
       </w:r>
       <w:hyperlink r:id="rId9" w:history="1">
         <w:r>
@@ -290,7 +450,49 @@
         <w:rPr>
           <w:lang w:val="tr-TR"/>
         </w:rPr>
-        <w:t>Pratikte, React’ta state’leri mutasyona uğratarak genellikle problemlerden “kurtulabilirsiniz”, ancak bu yaklaşım göz önünde bulundurularak geliştirilen yeni React özelliklerini kullanabilmeniz için bunu yapmamanızı şiddetle tavsiye ederiz.</w:t>
+        <w:t xml:space="preserve">Pratikte, </w:t>
+      </w:r>
+      <w:proofErr w:type="spellStart"/>
+      <w:r>
+        <w:rPr>
+          <w:lang w:val="tr-TR"/>
+        </w:rPr>
+        <w:t>React’ta</w:t>
+      </w:r>
+      <w:proofErr w:type="spellEnd"/>
+      <w:r>
+        <w:rPr>
+          <w:lang w:val="tr-TR"/>
+        </w:rPr>
+        <w:t xml:space="preserve"> </w:t>
+      </w:r>
+      <w:proofErr w:type="spellStart"/>
+      <w:r>
+        <w:rPr>
+          <w:lang w:val="tr-TR"/>
+        </w:rPr>
+        <w:t>state’leri</w:t>
+      </w:r>
+      <w:proofErr w:type="spellEnd"/>
+      <w:r>
+        <w:rPr>
+          <w:lang w:val="tr-TR"/>
+        </w:rPr>
+        <w:t xml:space="preserve"> mutasyona uğratarak genellikle problemlerden “kurtulabilirsiniz”, ancak bu yaklaşım göz önünde bulundurularak geliştirilen yeni </w:t>
+      </w:r>
+      <w:proofErr w:type="spellStart"/>
+      <w:r>
+        <w:rPr>
+          <w:lang w:val="tr-TR"/>
+        </w:rPr>
+        <w:t>React</w:t>
+      </w:r>
+      <w:proofErr w:type="spellEnd"/>
+      <w:r>
+        <w:rPr>
+          <w:lang w:val="tr-TR"/>
+        </w:rPr>
+        <w:t xml:space="preserve"> özelliklerini kullanabilmeniz için bunu yapmamanızı şiddetle tavsiye ederiz.</w:t>
       </w:r>
     </w:p>
     <w:p>
@@ -322,6 +524,7 @@
           <w:lang w:val="tr-TR"/>
         </w:rPr>
       </w:pPr>
+      <w:proofErr w:type="spellStart"/>
       <w:r>
         <w:rPr>
           <w:b/>
@@ -330,11 +533,96 @@
         </w:rPr>
         <w:t>Prop’lar</w:t>
       </w:r>
-      <w:r>
-        <w:rPr>
-          <w:lang w:val="tr-TR"/>
-        </w:rPr>
-        <w:t>, JSX etiketine ilettiğiniz bilgilerdir. Örneğin, className, src, alt, width ve height, bir &lt;img&gt;’ye aktarabileceğiniz prop’lardan bazılarıdır</w:t>
+      <w:proofErr w:type="spellEnd"/>
+      <w:r>
+        <w:rPr>
+          <w:lang w:val="tr-TR"/>
+        </w:rPr>
+        <w:t xml:space="preserve">, JSX etiketine ilettiğiniz bilgilerdir. Örneğin, </w:t>
+      </w:r>
+      <w:proofErr w:type="spellStart"/>
+      <w:r>
+        <w:rPr>
+          <w:lang w:val="tr-TR"/>
+        </w:rPr>
+        <w:t>className</w:t>
+      </w:r>
+      <w:proofErr w:type="spellEnd"/>
+      <w:r>
+        <w:rPr>
+          <w:lang w:val="tr-TR"/>
+        </w:rPr>
+        <w:t xml:space="preserve">, </w:t>
+      </w:r>
+      <w:proofErr w:type="spellStart"/>
+      <w:r>
+        <w:rPr>
+          <w:lang w:val="tr-TR"/>
+        </w:rPr>
+        <w:t>src</w:t>
+      </w:r>
+      <w:proofErr w:type="spellEnd"/>
+      <w:r>
+        <w:rPr>
+          <w:lang w:val="tr-TR"/>
+        </w:rPr>
+        <w:t xml:space="preserve">, alt, </w:t>
+      </w:r>
+      <w:proofErr w:type="spellStart"/>
+      <w:r>
+        <w:rPr>
+          <w:lang w:val="tr-TR"/>
+        </w:rPr>
+        <w:t>width</w:t>
+      </w:r>
+      <w:proofErr w:type="spellEnd"/>
+      <w:r>
+        <w:rPr>
+          <w:lang w:val="tr-TR"/>
+        </w:rPr>
+        <w:t xml:space="preserve"> ve </w:t>
+      </w:r>
+      <w:proofErr w:type="spellStart"/>
+      <w:r>
+        <w:rPr>
+          <w:lang w:val="tr-TR"/>
+        </w:rPr>
+        <w:t>height</w:t>
+      </w:r>
+      <w:proofErr w:type="spellEnd"/>
+      <w:r>
+        <w:rPr>
+          <w:lang w:val="tr-TR"/>
+        </w:rPr>
+        <w:t>, bir &lt;</w:t>
+      </w:r>
+      <w:proofErr w:type="spellStart"/>
+      <w:r>
+        <w:rPr>
+          <w:lang w:val="tr-TR"/>
+        </w:rPr>
+        <w:t>img</w:t>
+      </w:r>
+      <w:proofErr w:type="spellEnd"/>
+      <w:r>
+        <w:rPr>
+          <w:lang w:val="tr-TR"/>
+        </w:rPr>
+        <w:t xml:space="preserve">&gt;’ye aktarabileceğiniz </w:t>
+      </w:r>
+      <w:proofErr w:type="spellStart"/>
+      <w:r>
+        <w:rPr>
+          <w:lang w:val="tr-TR"/>
+        </w:rPr>
+        <w:t>prop’lardan</w:t>
+      </w:r>
+      <w:proofErr w:type="spellEnd"/>
+      <w:r>
+        <w:rPr>
+          <w:lang w:val="tr-TR"/>
+        </w:rPr>
+        <w:t xml:space="preserve"> bazılarıdır</w:t>
       </w:r>
       <w:r>
         <w:rPr>
@@ -354,11 +642,33 @@
           <w:lang w:val="tr-TR"/>
         </w:rPr>
       </w:pPr>
-      <w:r>
-        <w:rPr>
-          <w:lang w:val="tr-TR"/>
-        </w:rPr>
-        <w:t>Prop’ları değiştiremezsiniz. Etkileşimli bir bileşen için, state ayarlaması yapmanız gerekecektir.</w:t>
+      <w:proofErr w:type="spellStart"/>
+      <w:r>
+        <w:rPr>
+          <w:lang w:val="tr-TR"/>
+        </w:rPr>
+        <w:t>Prop’ları</w:t>
+      </w:r>
+      <w:proofErr w:type="spellEnd"/>
+      <w:r>
+        <w:rPr>
+          <w:lang w:val="tr-TR"/>
+        </w:rPr>
+        <w:t xml:space="preserve"> değiştiremezsiniz. Etkileşimli bir bileşen için, </w:t>
+      </w:r>
+      <w:proofErr w:type="spellStart"/>
+      <w:r>
+        <w:rPr>
+          <w:lang w:val="tr-TR"/>
+        </w:rPr>
+        <w:t>state</w:t>
+      </w:r>
+      <w:proofErr w:type="spellEnd"/>
+      <w:r>
+        <w:rPr>
+          <w:lang w:val="tr-TR"/>
+        </w:rPr>
+        <w:t xml:space="preserve"> ayarlaması yapmanız gerekecektir.</w:t>
       </w:r>
     </w:p>
     <w:p>
@@ -425,7 +735,37 @@
         <w:rPr>
           <w:lang w:val="tr-TR"/>
         </w:rPr>
-        <w:t>Bileşeninizin bazı bilgileri ekran göstermek için “hatırlamasını” isteyeceksiniz. Örneğin, bir butona kaç defa tıklandığını takip etmek istiyorsunuz. Bunu yapmak için bileşeninize state ekleyin. (useState)</w:t>
+        <w:t xml:space="preserve">Bileşeninizin bazı bilgileri ekran göstermek için “hatırlamasını” isteyeceksiniz. Örneğin, bir butona kaç defa tıklandığını takip etmek istiyorsunuz. Bunu yapmak için bileşeninize </w:t>
+      </w:r>
+      <w:proofErr w:type="spellStart"/>
+      <w:r>
+        <w:rPr>
+          <w:lang w:val="tr-TR"/>
+        </w:rPr>
+        <w:t>state</w:t>
+      </w:r>
+      <w:proofErr w:type="spellEnd"/>
+      <w:r>
+        <w:rPr>
+          <w:lang w:val="tr-TR"/>
+        </w:rPr>
+        <w:t xml:space="preserve"> ekleyin. (</w:t>
+      </w:r>
+      <w:proofErr w:type="spellStart"/>
+      <w:proofErr w:type="gramStart"/>
+      <w:r>
+        <w:rPr>
+          <w:lang w:val="tr-TR"/>
+        </w:rPr>
+        <w:t>useState</w:t>
+      </w:r>
+      <w:proofErr w:type="spellEnd"/>
+      <w:proofErr w:type="gramEnd"/>
+      <w:r>
+        <w:rPr>
+          <w:lang w:val="tr-TR"/>
+        </w:rPr>
+        <w:t>)</w:t>
       </w:r>
     </w:p>
     <w:p>
@@ -439,11 +779,63 @@
           <w:lang w:val="tr-TR"/>
         </w:rPr>
       </w:pPr>
-      <w:r>
-        <w:rPr>
-          <w:lang w:val="tr-TR"/>
-        </w:rPr>
-        <w:t>const [count, setCount] = useState(0);</w:t>
+      <w:proofErr w:type="spellStart"/>
+      <w:proofErr w:type="gramStart"/>
+      <w:r>
+        <w:rPr>
+          <w:lang w:val="tr-TR"/>
+        </w:rPr>
+        <w:t>const</w:t>
+      </w:r>
+      <w:proofErr w:type="spellEnd"/>
+      <w:proofErr w:type="gramEnd"/>
+      <w:r>
+        <w:rPr>
+          <w:lang w:val="tr-TR"/>
+        </w:rPr>
+        <w:t xml:space="preserve"> [</w:t>
+      </w:r>
+      <w:proofErr w:type="spellStart"/>
+      <w:r>
+        <w:rPr>
+          <w:lang w:val="tr-TR"/>
+        </w:rPr>
+        <w:t>count</w:t>
+      </w:r>
+      <w:proofErr w:type="spellEnd"/>
+      <w:r>
+        <w:rPr>
+          <w:lang w:val="tr-TR"/>
+        </w:rPr>
+        <w:t xml:space="preserve">, </w:t>
+      </w:r>
+      <w:proofErr w:type="spellStart"/>
+      <w:r>
+        <w:rPr>
+          <w:lang w:val="tr-TR"/>
+        </w:rPr>
+        <w:t>setCount</w:t>
+      </w:r>
+      <w:proofErr w:type="spellEnd"/>
+      <w:r>
+        <w:rPr>
+          <w:lang w:val="tr-TR"/>
+        </w:rPr>
+        <w:t xml:space="preserve">] = </w:t>
+      </w:r>
+      <w:proofErr w:type="spellStart"/>
+      <w:r>
+        <w:rPr>
+          <w:lang w:val="tr-TR"/>
+        </w:rPr>
+        <w:t>useState</w:t>
+      </w:r>
+      <w:proofErr w:type="spellEnd"/>
+      <w:r>
+        <w:rPr>
+          <w:lang w:val="tr-TR"/>
+        </w:rPr>
+        <w:t>(0);</w:t>
       </w:r>
     </w:p>
     <w:p>
@@ -463,11 +855,141 @@
         </w:rPr>
         <w:t xml:space="preserve"> </w:t>
       </w:r>
-      <w:r>
-        <w:rPr>
-          <w:lang w:val="tr-TR"/>
-        </w:rPr>
-        <w:t>useState’ten iki şey alacaksınız: mevcut state (count) ve state’i güncellemenizi sağlayan (setCount). Yaygın kullanış [something, setSomething] şeklindedir. Buton ilk defa görüntülendiğinde count değeri 0 olacaktır çünkü useState()’e 0 değerini ilettiniz.</w:t>
+      <w:proofErr w:type="spellStart"/>
+      <w:proofErr w:type="gramStart"/>
+      <w:r>
+        <w:rPr>
+          <w:lang w:val="tr-TR"/>
+        </w:rPr>
+        <w:t>useState’ten</w:t>
+      </w:r>
+      <w:proofErr w:type="spellEnd"/>
+      <w:proofErr w:type="gramEnd"/>
+      <w:r>
+        <w:rPr>
+          <w:lang w:val="tr-TR"/>
+        </w:rPr>
+        <w:t xml:space="preserve"> iki şey alacaksınız: mevcut </w:t>
+      </w:r>
+      <w:proofErr w:type="spellStart"/>
+      <w:r>
+        <w:rPr>
+          <w:lang w:val="tr-TR"/>
+        </w:rPr>
+        <w:t>state</w:t>
+      </w:r>
+      <w:proofErr w:type="spellEnd"/>
+      <w:r>
+        <w:rPr>
+          <w:lang w:val="tr-TR"/>
+        </w:rPr>
+        <w:t xml:space="preserve"> (</w:t>
+      </w:r>
+      <w:proofErr w:type="spellStart"/>
+      <w:r>
+        <w:rPr>
+          <w:lang w:val="tr-TR"/>
+        </w:rPr>
+        <w:t>count</w:t>
+      </w:r>
+      <w:proofErr w:type="spellEnd"/>
+      <w:r>
+        <w:rPr>
+          <w:lang w:val="tr-TR"/>
+        </w:rPr>
+        <w:t xml:space="preserve">) ve </w:t>
+      </w:r>
+      <w:proofErr w:type="spellStart"/>
+      <w:r>
+        <w:rPr>
+          <w:lang w:val="tr-TR"/>
+        </w:rPr>
+        <w:t>state’i</w:t>
+      </w:r>
+      <w:proofErr w:type="spellEnd"/>
+      <w:r>
+        <w:rPr>
+          <w:lang w:val="tr-TR"/>
+        </w:rPr>
+        <w:t xml:space="preserve"> güncellemenizi sağlayan (</w:t>
+      </w:r>
+      <w:proofErr w:type="spellStart"/>
+      <w:r>
+        <w:rPr>
+          <w:lang w:val="tr-TR"/>
+        </w:rPr>
+        <w:t>setCount</w:t>
+      </w:r>
+      <w:proofErr w:type="spellEnd"/>
+      <w:r>
+        <w:rPr>
+          <w:lang w:val="tr-TR"/>
+        </w:rPr>
+        <w:t>). Yaygın kullanış [</w:t>
+      </w:r>
+      <w:proofErr w:type="spellStart"/>
+      <w:r>
+        <w:rPr>
+          <w:lang w:val="tr-TR"/>
+        </w:rPr>
+        <w:t>something</w:t>
+      </w:r>
+      <w:proofErr w:type="spellEnd"/>
+      <w:r>
+        <w:rPr>
+          <w:lang w:val="tr-TR"/>
+        </w:rPr>
+        <w:t xml:space="preserve">, </w:t>
+      </w:r>
+      <w:proofErr w:type="spellStart"/>
+      <w:r>
+        <w:rPr>
+          <w:lang w:val="tr-TR"/>
+        </w:rPr>
+        <w:t>setSomething</w:t>
+      </w:r>
+      <w:proofErr w:type="spellEnd"/>
+      <w:r>
+        <w:rPr>
+          <w:lang w:val="tr-TR"/>
+        </w:rPr>
+        <w:t xml:space="preserve">] şeklindedir. Buton ilk defa görüntülendiğinde </w:t>
+      </w:r>
+      <w:proofErr w:type="spellStart"/>
+      <w:r>
+        <w:rPr>
+          <w:lang w:val="tr-TR"/>
+        </w:rPr>
+        <w:t>count</w:t>
+      </w:r>
+      <w:proofErr w:type="spellEnd"/>
+      <w:r>
+        <w:rPr>
+          <w:lang w:val="tr-TR"/>
+        </w:rPr>
+        <w:t xml:space="preserve"> değeri 0 olacaktır çünkü </w:t>
+      </w:r>
+      <w:proofErr w:type="spellStart"/>
+      <w:proofErr w:type="gramStart"/>
+      <w:r>
+        <w:rPr>
+          <w:lang w:val="tr-TR"/>
+        </w:rPr>
+        <w:t>useState</w:t>
+      </w:r>
+      <w:proofErr w:type="spellEnd"/>
+      <w:r>
+        <w:rPr>
+          <w:lang w:val="tr-TR"/>
+        </w:rPr>
+        <w:t>(</w:t>
+      </w:r>
+      <w:proofErr w:type="gramEnd"/>
+      <w:r>
+        <w:rPr>
+          <w:lang w:val="tr-TR"/>
+        </w:rPr>
+        <w:t>)’e 0 değerini ilettiniz.</w:t>
       </w:r>
     </w:p>
     <w:p>
@@ -482,7 +1004,6 @@
           <w:noProof/>
           <w:lang w:val="tr-TR"/>
         </w:rPr>
-        <w:lastRenderedPageBreak/>
         <w:drawing>
           <wp:inline distT="0" distB="0" distL="0" distR="0" wp14:anchorId="75DEEDAA" wp14:editId="3439ACF9">
             <wp:extent cx="2865120" cy="2768974"/>
@@ -538,11 +1059,79 @@
           <w:lang w:val="tr-TR"/>
         </w:rPr>
       </w:pPr>
-      <w:r>
-        <w:rPr>
-          <w:lang w:val="tr-TR"/>
-        </w:rPr>
-        <w:t>use ile başlayan fonksiyonlara Hook denir. useState, React tarafından sağlanan bir Hook’tur.</w:t>
+      <w:proofErr w:type="spellStart"/>
+      <w:proofErr w:type="gramStart"/>
+      <w:r>
+        <w:rPr>
+          <w:lang w:val="tr-TR"/>
+        </w:rPr>
+        <w:t>use</w:t>
+      </w:r>
+      <w:proofErr w:type="spellEnd"/>
+      <w:proofErr w:type="gramEnd"/>
+      <w:r>
+        <w:rPr>
+          <w:lang w:val="tr-TR"/>
+        </w:rPr>
+        <w:t xml:space="preserve"> ile başlayan fonksiyonlara </w:t>
+      </w:r>
+      <w:proofErr w:type="spellStart"/>
+      <w:r>
+        <w:rPr>
+          <w:lang w:val="tr-TR"/>
+        </w:rPr>
+        <w:t>Hook</w:t>
+      </w:r>
+      <w:proofErr w:type="spellEnd"/>
+      <w:r>
+        <w:rPr>
+          <w:lang w:val="tr-TR"/>
+        </w:rPr>
+        <w:t xml:space="preserve"> denir. </w:t>
+      </w:r>
+      <w:proofErr w:type="spellStart"/>
+      <w:proofErr w:type="gramStart"/>
+      <w:r>
+        <w:rPr>
+          <w:lang w:val="tr-TR"/>
+        </w:rPr>
+        <w:t>useState</w:t>
+      </w:r>
+      <w:proofErr w:type="spellEnd"/>
+      <w:proofErr w:type="gramEnd"/>
+      <w:r>
+        <w:rPr>
+          <w:lang w:val="tr-TR"/>
+        </w:rPr>
+        <w:t xml:space="preserve">, </w:t>
+      </w:r>
+      <w:proofErr w:type="spellStart"/>
+      <w:r>
+        <w:rPr>
+          <w:lang w:val="tr-TR"/>
+        </w:rPr>
+        <w:t>React</w:t>
+      </w:r>
+      <w:proofErr w:type="spellEnd"/>
+      <w:r>
+        <w:rPr>
+          <w:lang w:val="tr-TR"/>
+        </w:rPr>
+        <w:t xml:space="preserve"> tarafından sağlanan bir </w:t>
+      </w:r>
+      <w:proofErr w:type="spellStart"/>
+      <w:r>
+        <w:rPr>
+          <w:lang w:val="tr-TR"/>
+        </w:rPr>
+        <w:t>Hook’tur</w:t>
+      </w:r>
+      <w:proofErr w:type="spellEnd"/>
+      <w:r>
+        <w:rPr>
+          <w:lang w:val="tr-TR"/>
+        </w:rPr>
+        <w:t>.</w:t>
       </w:r>
     </w:p>
     <w:p>
@@ -560,7 +1149,21 @@
         <w:rPr>
           <w:lang w:val="tr-TR"/>
         </w:rPr>
-        <w:t>Eğer useState’i bir koşul ya da döngü içinde kullanmak istiyorsanız, yeni bir bileşen oluşturun ve onun içine koyun.</w:t>
+        <w:t xml:space="preserve">Eğer </w:t>
+      </w:r>
+      <w:proofErr w:type="spellStart"/>
+      <w:r>
+        <w:rPr>
+          <w:lang w:val="tr-TR"/>
+        </w:rPr>
+        <w:t>useState’i</w:t>
+      </w:r>
+      <w:proofErr w:type="spellEnd"/>
+      <w:r>
+        <w:rPr>
+          <w:lang w:val="tr-TR"/>
+        </w:rPr>
+        <w:t xml:space="preserve"> bir koşul ya da döngü içinde kullanmak istiyorsanız, yeni bir bileşen oluşturun ve onun içine koyun.</w:t>
       </w:r>
     </w:p>
     <w:p>
@@ -578,13 +1181,77 @@
         <w:rPr>
           <w:lang w:val="tr-TR"/>
         </w:rPr>
-        <w:t>Her iki MyButton bileşeninin aynı count değerini göstermesi ve aynı anda güncellenmesi için state’i bireysel butonlardan “yukarı”, hepsini içeren en yakın bileşene taşımanız gerekmektedir.</w:t>
-      </w:r>
-      <w:r>
-        <w:rPr>
-          <w:lang w:val="tr-TR"/>
-        </w:rPr>
-        <w:t xml:space="preserve"> ( State’i yukarı kaldırmak)</w:t>
+        <w:t xml:space="preserve">Her iki </w:t>
+      </w:r>
+      <w:proofErr w:type="spellStart"/>
+      <w:r>
+        <w:rPr>
+          <w:lang w:val="tr-TR"/>
+        </w:rPr>
+        <w:t>MyButton</w:t>
+      </w:r>
+      <w:proofErr w:type="spellEnd"/>
+      <w:r>
+        <w:rPr>
+          <w:lang w:val="tr-TR"/>
+        </w:rPr>
+        <w:t xml:space="preserve"> bileşeninin aynı </w:t>
+      </w:r>
+      <w:proofErr w:type="spellStart"/>
+      <w:r>
+        <w:rPr>
+          <w:lang w:val="tr-TR"/>
+        </w:rPr>
+        <w:t>count</w:t>
+      </w:r>
+      <w:proofErr w:type="spellEnd"/>
+      <w:r>
+        <w:rPr>
+          <w:lang w:val="tr-TR"/>
+        </w:rPr>
+        <w:t xml:space="preserve"> değerini göstermesi ve aynı anda güncellenmesi için </w:t>
+      </w:r>
+      <w:proofErr w:type="spellStart"/>
+      <w:r>
+        <w:rPr>
+          <w:lang w:val="tr-TR"/>
+        </w:rPr>
+        <w:t>state’i</w:t>
+      </w:r>
+      <w:proofErr w:type="spellEnd"/>
+      <w:r>
+        <w:rPr>
+          <w:lang w:val="tr-TR"/>
+        </w:rPr>
+        <w:t xml:space="preserve"> bireysel butonlardan “yukarı”, hepsini içeren en yakın bileşene taşımanız gerekmektedir.</w:t>
+      </w:r>
+      <w:r>
+        <w:rPr>
+          <w:lang w:val="tr-TR"/>
+        </w:rPr>
+        <w:t xml:space="preserve"> </w:t>
+      </w:r>
+      <w:proofErr w:type="gramStart"/>
+      <w:r>
+        <w:rPr>
+          <w:lang w:val="tr-TR"/>
+        </w:rPr>
+        <w:t xml:space="preserve">( </w:t>
+      </w:r>
+      <w:proofErr w:type="spellStart"/>
+      <w:r>
+        <w:rPr>
+          <w:lang w:val="tr-TR"/>
+        </w:rPr>
+        <w:t>State’i</w:t>
+      </w:r>
+      <w:proofErr w:type="spellEnd"/>
+      <w:proofErr w:type="gramEnd"/>
+      <w:r>
+        <w:rPr>
+          <w:lang w:val="tr-TR"/>
+        </w:rPr>
+        <w:t xml:space="preserve"> yukarı kaldırmak)</w:t>
       </w:r>
     </w:p>
     <w:p>
@@ -602,8 +1269,23 @@
         <w:rPr>
           <w:lang w:val="tr-TR"/>
         </w:rPr>
-        <w:t xml:space="preserve">Yeni count değeri her bir butona </w:t>
-      </w:r>
+        <w:t xml:space="preserve">Yeni </w:t>
+      </w:r>
+      <w:proofErr w:type="spellStart"/>
+      <w:r>
+        <w:rPr>
+          <w:lang w:val="tr-TR"/>
+        </w:rPr>
+        <w:t>count</w:t>
+      </w:r>
+      <w:proofErr w:type="spellEnd"/>
+      <w:r>
+        <w:rPr>
+          <w:lang w:val="tr-TR"/>
+        </w:rPr>
+        <w:t xml:space="preserve"> değeri her bir butona </w:t>
+      </w:r>
+      <w:proofErr w:type="spellStart"/>
       <w:r>
         <w:rPr>
           <w:b/>
@@ -612,6 +1294,7 @@
         </w:rPr>
         <w:t>prop</w:t>
       </w:r>
+      <w:proofErr w:type="spellEnd"/>
       <w:r>
         <w:rPr>
           <w:lang w:val="tr-TR"/>
@@ -680,7 +1363,6 @@
           <w:noProof/>
           <w:lang w:val="tr-TR"/>
         </w:rPr>
-        <w:lastRenderedPageBreak/>
         <w:drawing>
           <wp:inline distT="0" distB="0" distL="0" distR="0" wp14:anchorId="089AC6A4" wp14:editId="69DBD920">
             <wp:extent cx="2933700" cy="1650623"/>
@@ -735,11 +1417,19 @@
           <w:lang w:val="tr-TR"/>
         </w:rPr>
       </w:pPr>
-      <w:r>
-        <w:rPr>
-          <w:lang w:val="tr-TR"/>
-        </w:rPr>
-        <w:t>State tanımlarken dikkat edilecek hususlar</w:t>
+      <w:proofErr w:type="spellStart"/>
+      <w:r>
+        <w:rPr>
+          <w:lang w:val="tr-TR"/>
+        </w:rPr>
+        <w:t>State</w:t>
+      </w:r>
+      <w:proofErr w:type="spellEnd"/>
+      <w:r>
+        <w:rPr>
+          <w:lang w:val="tr-TR"/>
+        </w:rPr>
+        <w:t xml:space="preserve"> tanımlarken dikkat edilecek hususlar</w:t>
       </w:r>
     </w:p>
     <w:p>
@@ -757,7 +1447,21 @@
         <w:rPr>
           <w:lang w:val="tr-TR"/>
         </w:rPr>
-        <w:t>Zaman içinde değişmeden mi duruyor? Eğer öyleyse, state değildir.</w:t>
+        <w:t xml:space="preserve">Zaman içinde değişmeden mi duruyor? Eğer öyleyse, </w:t>
+      </w:r>
+      <w:proofErr w:type="spellStart"/>
+      <w:r>
+        <w:rPr>
+          <w:lang w:val="tr-TR"/>
+        </w:rPr>
+        <w:t>state</w:t>
+      </w:r>
+      <w:proofErr w:type="spellEnd"/>
+      <w:r>
+        <w:rPr>
+          <w:lang w:val="tr-TR"/>
+        </w:rPr>
+        <w:t xml:space="preserve"> değildir.</w:t>
       </w:r>
     </w:p>
     <w:p>
@@ -771,11 +1475,33 @@
           <w:lang w:val="tr-TR"/>
         </w:rPr>
       </w:pPr>
-      <w:r>
-        <w:rPr>
-          <w:lang w:val="tr-TR"/>
-        </w:rPr>
-        <w:t>Prop’lar aracılığıyla üst bileşenden mi geliyor? Eğer öyleyse, state değildir.</w:t>
+      <w:proofErr w:type="spellStart"/>
+      <w:r>
+        <w:rPr>
+          <w:lang w:val="tr-TR"/>
+        </w:rPr>
+        <w:t>Prop’lar</w:t>
+      </w:r>
+      <w:proofErr w:type="spellEnd"/>
+      <w:r>
+        <w:rPr>
+          <w:lang w:val="tr-TR"/>
+        </w:rPr>
+        <w:t xml:space="preserve"> aracılığıyla üst bileşenden mi geliyor? Eğer öyleyse, </w:t>
+      </w:r>
+      <w:proofErr w:type="spellStart"/>
+      <w:r>
+        <w:rPr>
+          <w:lang w:val="tr-TR"/>
+        </w:rPr>
+        <w:t>state</w:t>
+      </w:r>
+      <w:proofErr w:type="spellEnd"/>
+      <w:r>
+        <w:rPr>
+          <w:lang w:val="tr-TR"/>
+        </w:rPr>
+        <w:t xml:space="preserve"> değildir.</w:t>
       </w:r>
     </w:p>
     <w:p>
@@ -789,11 +1515,61 @@
           <w:lang w:val="tr-TR"/>
         </w:rPr>
       </w:pPr>
-      <w:r>
-        <w:rPr>
-          <w:lang w:val="tr-TR"/>
-        </w:rPr>
-        <w:t>Varolan state veya prop’lara dayalı olarak hesaplayabilir misiniz? Eğer öyleyse, kesinlikle state değildir!</w:t>
+      <w:proofErr w:type="spellStart"/>
+      <w:r>
+        <w:rPr>
+          <w:lang w:val="tr-TR"/>
+        </w:rPr>
+        <w:t>Varolan</w:t>
+      </w:r>
+      <w:proofErr w:type="spellEnd"/>
+      <w:r>
+        <w:rPr>
+          <w:lang w:val="tr-TR"/>
+        </w:rPr>
+        <w:t xml:space="preserve"> </w:t>
+      </w:r>
+      <w:proofErr w:type="spellStart"/>
+      <w:r>
+        <w:rPr>
+          <w:lang w:val="tr-TR"/>
+        </w:rPr>
+        <w:t>state</w:t>
+      </w:r>
+      <w:proofErr w:type="spellEnd"/>
+      <w:r>
+        <w:rPr>
+          <w:lang w:val="tr-TR"/>
+        </w:rPr>
+        <w:t xml:space="preserve"> veya </w:t>
+      </w:r>
+      <w:proofErr w:type="spellStart"/>
+      <w:r>
+        <w:rPr>
+          <w:lang w:val="tr-TR"/>
+        </w:rPr>
+        <w:t>prop’lara</w:t>
+      </w:r>
+      <w:proofErr w:type="spellEnd"/>
+      <w:r>
+        <w:rPr>
+          <w:lang w:val="tr-TR"/>
+        </w:rPr>
+        <w:t xml:space="preserve"> dayalı olarak hesaplayabilir misiniz? Eğer öyleyse, kesinlikle </w:t>
+      </w:r>
+      <w:proofErr w:type="spellStart"/>
+      <w:r>
+        <w:rPr>
+          <w:lang w:val="tr-TR"/>
+        </w:rPr>
+        <w:t>state</w:t>
+      </w:r>
+      <w:proofErr w:type="spellEnd"/>
+      <w:r>
+        <w:rPr>
+          <w:lang w:val="tr-TR"/>
+        </w:rPr>
+        <w:t xml:space="preserve"> değildir!</w:t>
       </w:r>
     </w:p>
     <w:p>
@@ -807,11 +1583,19 @@
           <w:lang w:val="tr-TR"/>
         </w:rPr>
       </w:pPr>
-      <w:r>
-        <w:rPr>
-          <w:lang w:val="tr-TR"/>
-        </w:rPr>
-        <w:t>Eslint’in var olan ayarlarını kuralım</w:t>
+      <w:proofErr w:type="spellStart"/>
+      <w:r>
+        <w:rPr>
+          <w:lang w:val="tr-TR"/>
+        </w:rPr>
+        <w:t>Eslint’in</w:t>
+      </w:r>
+      <w:proofErr w:type="spellEnd"/>
+      <w:r>
+        <w:rPr>
+          <w:lang w:val="tr-TR"/>
+        </w:rPr>
+        <w:t xml:space="preserve"> var olan ayarlarını kuralım</w:t>
       </w:r>
     </w:p>
     <w:p>
@@ -825,11 +1609,19 @@
           <w:lang w:val="tr-TR"/>
         </w:rPr>
       </w:pPr>
-      <w:r>
-        <w:rPr>
-          <w:lang w:val="tr-TR"/>
-        </w:rPr>
-        <w:t>Pretier kuralım</w:t>
+      <w:proofErr w:type="spellStart"/>
+      <w:r>
+        <w:rPr>
+          <w:lang w:val="tr-TR"/>
+        </w:rPr>
+        <w:t>Pretier</w:t>
+      </w:r>
+      <w:proofErr w:type="spellEnd"/>
+      <w:r>
+        <w:rPr>
+          <w:lang w:val="tr-TR"/>
+        </w:rPr>
+        <w:t xml:space="preserve"> kuralım</w:t>
       </w:r>
     </w:p>
     <w:p>
@@ -843,11 +1635,21 @@
           <w:lang w:val="tr-TR"/>
         </w:rPr>
       </w:pPr>
-      <w:r>
-        <w:rPr>
-          <w:lang w:val="tr-TR"/>
-        </w:rPr>
-        <w:t>useContext:</w:t>
+      <w:proofErr w:type="spellStart"/>
+      <w:proofErr w:type="gramStart"/>
+      <w:r>
+        <w:rPr>
+          <w:lang w:val="tr-TR"/>
+        </w:rPr>
+        <w:t>useContext</w:t>
+      </w:r>
+      <w:proofErr w:type="spellEnd"/>
+      <w:proofErr w:type="gramEnd"/>
+      <w:r>
+        <w:rPr>
+          <w:lang w:val="tr-TR"/>
+        </w:rPr>
+        <w:t>:</w:t>
       </w:r>
     </w:p>
     <w:p>
@@ -879,11 +1681,21 @@
           <w:lang w:val="tr-TR"/>
         </w:rPr>
       </w:pPr>
-      <w:r>
-        <w:rPr>
-          <w:lang w:val="tr-TR"/>
-        </w:rPr>
-        <w:t>useMemo:</w:t>
+      <w:proofErr w:type="spellStart"/>
+      <w:proofErr w:type="gramStart"/>
+      <w:r>
+        <w:rPr>
+          <w:lang w:val="tr-TR"/>
+        </w:rPr>
+        <w:t>useMemo</w:t>
+      </w:r>
+      <w:proofErr w:type="spellEnd"/>
+      <w:proofErr w:type="gramEnd"/>
+      <w:r>
+        <w:rPr>
+          <w:lang w:val="tr-TR"/>
+        </w:rPr>
+        <w:t>:</w:t>
       </w:r>
     </w:p>
     <w:p>
@@ -897,11 +1709,47 @@
           <w:lang w:val="tr-TR"/>
         </w:rPr>
       </w:pPr>
-      <w:r>
-        <w:rPr>
-          <w:lang w:val="tr-TR"/>
-        </w:rPr>
-        <w:t>React'te performans optimizasyonu yapmak için kullanılan bir Hook'tur. Bir bileşende hesaplanması maliyetli olan işlemlerin her render'da yeniden hesaplanmasını engelleyerek, yalnızca belirli bağımlılıkların değiştiği durumlarda bu hesaplamaların yapılmasını sağlar.</w:t>
+      <w:proofErr w:type="spellStart"/>
+      <w:r>
+        <w:rPr>
+          <w:lang w:val="tr-TR"/>
+        </w:rPr>
+        <w:t>React'te</w:t>
+      </w:r>
+      <w:proofErr w:type="spellEnd"/>
+      <w:r>
+        <w:rPr>
+          <w:lang w:val="tr-TR"/>
+        </w:rPr>
+        <w:t xml:space="preserve"> performans optimizasyonu yapmak için kullanılan bir </w:t>
+      </w:r>
+      <w:proofErr w:type="spellStart"/>
+      <w:r>
+        <w:rPr>
+          <w:lang w:val="tr-TR"/>
+        </w:rPr>
+        <w:t>Hook'tur</w:t>
+      </w:r>
+      <w:proofErr w:type="spellEnd"/>
+      <w:r>
+        <w:rPr>
+          <w:lang w:val="tr-TR"/>
+        </w:rPr>
+        <w:t xml:space="preserve">. Bir bileşende hesaplanması maliyetli olan işlemlerin her </w:t>
+      </w:r>
+      <w:proofErr w:type="spellStart"/>
+      <w:r>
+        <w:rPr>
+          <w:lang w:val="tr-TR"/>
+        </w:rPr>
+        <w:t>render'da</w:t>
+      </w:r>
+      <w:proofErr w:type="spellEnd"/>
+      <w:r>
+        <w:rPr>
+          <w:lang w:val="tr-TR"/>
+        </w:rPr>
+        <w:t xml:space="preserve"> yeniden hesaplanmasını engelleyerek, yalnızca belirli bağımlılıkların değiştiği durumlarda bu hesaplamaların yapılmasını sağlar.</w:t>
       </w:r>
     </w:p>
     <w:p>
@@ -915,11 +1763,21 @@
           <w:lang w:val="tr-TR"/>
         </w:rPr>
       </w:pPr>
-      <w:r>
-        <w:rPr>
-          <w:lang w:val="tr-TR"/>
-        </w:rPr>
-        <w:t>useCallback:</w:t>
+      <w:proofErr w:type="spellStart"/>
+      <w:proofErr w:type="gramStart"/>
+      <w:r>
+        <w:rPr>
+          <w:lang w:val="tr-TR"/>
+        </w:rPr>
+        <w:t>useCallback</w:t>
+      </w:r>
+      <w:proofErr w:type="spellEnd"/>
+      <w:proofErr w:type="gramEnd"/>
+      <w:r>
+        <w:rPr>
+          <w:lang w:val="tr-TR"/>
+        </w:rPr>
+        <w:t>:</w:t>
       </w:r>
     </w:p>
     <w:p>
@@ -933,11 +1791,79 @@
           <w:lang w:val="tr-TR"/>
         </w:rPr>
       </w:pPr>
-      <w:r>
-        <w:rPr>
-          <w:lang w:val="tr-TR"/>
-        </w:rPr>
-        <w:t>useCallback, React'te performans optimizasyonu sağlamak amacıyla kullanılan bir Hook'tur. Özellikle bileşenlerin yeniden render edilmesi sırasında gereksiz fonksiyon yeniden oluşturulmalarını önlemek için kullanılır. useCallback, bir fonksiyonun bellekteki referansını hatırlar ve yalnızca belirli bağımlılıklar değiştiğinde bu fonksiyonu yeniden oluşturur.</w:t>
+      <w:proofErr w:type="spellStart"/>
+      <w:proofErr w:type="gramStart"/>
+      <w:r>
+        <w:rPr>
+          <w:lang w:val="tr-TR"/>
+        </w:rPr>
+        <w:t>useCallback</w:t>
+      </w:r>
+      <w:proofErr w:type="spellEnd"/>
+      <w:proofErr w:type="gramEnd"/>
+      <w:r>
+        <w:rPr>
+          <w:lang w:val="tr-TR"/>
+        </w:rPr>
+        <w:t xml:space="preserve">, </w:t>
+      </w:r>
+      <w:proofErr w:type="spellStart"/>
+      <w:r>
+        <w:rPr>
+          <w:lang w:val="tr-TR"/>
+        </w:rPr>
+        <w:t>React'te</w:t>
+      </w:r>
+      <w:proofErr w:type="spellEnd"/>
+      <w:r>
+        <w:rPr>
+          <w:lang w:val="tr-TR"/>
+        </w:rPr>
+        <w:t xml:space="preserve"> performans optimizasyonu sağlamak amacıyla kullanılan bir </w:t>
+      </w:r>
+      <w:proofErr w:type="spellStart"/>
+      <w:r>
+        <w:rPr>
+          <w:lang w:val="tr-TR"/>
+        </w:rPr>
+        <w:t>Hook'tur</w:t>
+      </w:r>
+      <w:proofErr w:type="spellEnd"/>
+      <w:r>
+        <w:rPr>
+          <w:lang w:val="tr-TR"/>
+        </w:rPr>
+        <w:t xml:space="preserve">. Özellikle bileşenlerin yeniden </w:t>
+      </w:r>
+      <w:proofErr w:type="spellStart"/>
+      <w:r>
+        <w:rPr>
+          <w:lang w:val="tr-TR"/>
+        </w:rPr>
+        <w:t>render</w:t>
+      </w:r>
+      <w:proofErr w:type="spellEnd"/>
+      <w:r>
+        <w:rPr>
+          <w:lang w:val="tr-TR"/>
+        </w:rPr>
+        <w:t xml:space="preserve"> edilmesi sırasında gereksiz fonksiyon yeniden oluşturulmalarını önlemek için kullanılır. </w:t>
+      </w:r>
+      <w:proofErr w:type="spellStart"/>
+      <w:proofErr w:type="gramStart"/>
+      <w:r>
+        <w:rPr>
+          <w:lang w:val="tr-TR"/>
+        </w:rPr>
+        <w:t>useCallback</w:t>
+      </w:r>
+      <w:proofErr w:type="spellEnd"/>
+      <w:proofErr w:type="gramEnd"/>
+      <w:r>
+        <w:rPr>
+          <w:lang w:val="tr-TR"/>
+        </w:rPr>
+        <w:t>, bir fonksiyonun bellekteki referansını hatırlar ve yalnızca belirli bağımlılıklar değiştiğinde bu fonksiyonu yeniden oluşturur.</w:t>
       </w:r>
     </w:p>
     <w:p>
@@ -951,11 +1877,47 @@
           <w:lang w:val="tr-TR"/>
         </w:rPr>
       </w:pPr>
-      <w:r>
-        <w:rPr>
-          <w:lang w:val="tr-TR"/>
-        </w:rPr>
-        <w:t>React developer tools’u kuralım</w:t>
+      <w:proofErr w:type="spellStart"/>
+      <w:r>
+        <w:rPr>
+          <w:lang w:val="tr-TR"/>
+        </w:rPr>
+        <w:t>React</w:t>
+      </w:r>
+      <w:proofErr w:type="spellEnd"/>
+      <w:r>
+        <w:rPr>
+          <w:lang w:val="tr-TR"/>
+        </w:rPr>
+        <w:t xml:space="preserve"> </w:t>
+      </w:r>
+      <w:proofErr w:type="spellStart"/>
+      <w:r>
+        <w:rPr>
+          <w:lang w:val="tr-TR"/>
+        </w:rPr>
+        <w:t>developer</w:t>
+      </w:r>
+      <w:proofErr w:type="spellEnd"/>
+      <w:r>
+        <w:rPr>
+          <w:lang w:val="tr-TR"/>
+        </w:rPr>
+        <w:t xml:space="preserve"> </w:t>
+      </w:r>
+      <w:proofErr w:type="spellStart"/>
+      <w:r>
+        <w:rPr>
+          <w:lang w:val="tr-TR"/>
+        </w:rPr>
+        <w:t>tools’u</w:t>
+      </w:r>
+      <w:proofErr w:type="spellEnd"/>
+      <w:r>
+        <w:rPr>
+          <w:lang w:val="tr-TR"/>
+        </w:rPr>
+        <w:t xml:space="preserve"> kuralım</w:t>
       </w:r>
     </w:p>
     <w:p>
@@ -988,7 +1950,6 @@
           <w:noProof/>
           <w:lang w:val="tr-TR"/>
         </w:rPr>
-        <w:lastRenderedPageBreak/>
         <w:drawing>
           <wp:inline distT="0" distB="0" distL="0" distR="0" wp14:anchorId="088EA51B" wp14:editId="3DC440AB">
             <wp:extent cx="5032842" cy="4359728"/>
@@ -1072,7 +2033,21 @@
         <w:rPr>
           <w:lang w:val="tr-TR"/>
         </w:rPr>
-        <w:t>Next.js gibi dosya tabanlı yönlendirmeye sahip bir çatı (framework) kullanıyorsanız, kök bileşeniniz her sayfa için farklı olacaktır.</w:t>
+        <w:t>Next.js gibi dosya tabanlı yönlendirmeye sahip bir çatı (</w:t>
+      </w:r>
+      <w:proofErr w:type="spellStart"/>
+      <w:r>
+        <w:rPr>
+          <w:lang w:val="tr-TR"/>
+        </w:rPr>
+        <w:t>framework</w:t>
+      </w:r>
+      <w:proofErr w:type="spellEnd"/>
+      <w:r>
+        <w:rPr>
+          <w:lang w:val="tr-TR"/>
+        </w:rPr>
+        <w:t>) kullanıyorsanız, kök bileşeniniz her sayfa için farklı olacaktır.</w:t>
       </w:r>
     </w:p>
     <w:p>
@@ -1156,7 +2131,6 @@
         <w:rPr>
           <w:lang w:val="tr-TR"/>
         </w:rPr>
-        <w:lastRenderedPageBreak/>
         <w:t>Varsayılan ve adlandırılmış dışa aktarmalar arasındaki olası karışıklığı azaltmak için, bazı geliştirici ekipler yalnızca bir stile (varsayılan veya adlandırılmış) bağlı kalmayı veya bunları tek bir dosyada birlikte kullanmaktan kaçınmayı seçmektedir.</w:t>
       </w:r>
     </w:p>
@@ -1171,11 +2145,33 @@
           <w:lang w:val="tr-TR"/>
         </w:rPr>
       </w:pPr>
-      <w:r>
-        <w:rPr>
-          <w:lang w:val="tr-TR"/>
-        </w:rPr>
-        <w:t>JavaScript’in değişken adları konusunda sınırlamaları vardır. Örneğin, adları tire içeremez veya class gibi rezerve edilmiş sözcükler olamaz.</w:t>
+      <w:proofErr w:type="spellStart"/>
+      <w:r>
+        <w:rPr>
+          <w:lang w:val="tr-TR"/>
+        </w:rPr>
+        <w:t>JavaScript’in</w:t>
+      </w:r>
+      <w:proofErr w:type="spellEnd"/>
+      <w:r>
+        <w:rPr>
+          <w:lang w:val="tr-TR"/>
+        </w:rPr>
+        <w:t xml:space="preserve"> değişken adları konusunda sınırlamaları vardır. Örneğin, adları tire içeremez veya </w:t>
+      </w:r>
+      <w:proofErr w:type="spellStart"/>
+      <w:r>
+        <w:rPr>
+          <w:lang w:val="tr-TR"/>
+        </w:rPr>
+        <w:t>class</w:t>
+      </w:r>
+      <w:proofErr w:type="spellEnd"/>
+      <w:r>
+        <w:rPr>
+          <w:lang w:val="tr-TR"/>
+        </w:rPr>
+        <w:t xml:space="preserve"> gibi rezerve edilmiş sözcükler olamaz.</w:t>
       </w:r>
       <w:r>
         <w:rPr>
@@ -1187,7 +2183,107 @@
         <w:rPr>
           <w:lang w:val="tr-TR"/>
         </w:rPr>
-        <w:t>Bu nedenle, React’te, birçok HTML ve SVG özellikleri camelCase ile yazılır. Örneğin, stroke-width yerine strokeWidth. class rezerve edilmiş sözcük olduğu için React’te, bunun yerine ilgili DOM özelliğinden sonra className yazarsınız:</w:t>
+        <w:t xml:space="preserve">Bu nedenle, </w:t>
+      </w:r>
+      <w:proofErr w:type="spellStart"/>
+      <w:r>
+        <w:rPr>
+          <w:lang w:val="tr-TR"/>
+        </w:rPr>
+        <w:t>React’te</w:t>
+      </w:r>
+      <w:proofErr w:type="spellEnd"/>
+      <w:r>
+        <w:rPr>
+          <w:lang w:val="tr-TR"/>
+        </w:rPr>
+        <w:t xml:space="preserve">, birçok HTML ve SVG özellikleri </w:t>
+      </w:r>
+      <w:proofErr w:type="spellStart"/>
+      <w:r>
+        <w:rPr>
+          <w:lang w:val="tr-TR"/>
+        </w:rPr>
+        <w:t>camelCase</w:t>
+      </w:r>
+      <w:proofErr w:type="spellEnd"/>
+      <w:r>
+        <w:rPr>
+          <w:lang w:val="tr-TR"/>
+        </w:rPr>
+        <w:t xml:space="preserve"> ile yazılır. Örneğin, </w:t>
+      </w:r>
+      <w:proofErr w:type="spellStart"/>
+      <w:r>
+        <w:rPr>
+          <w:lang w:val="tr-TR"/>
+        </w:rPr>
+        <w:t>stroke-width</w:t>
+      </w:r>
+      <w:proofErr w:type="spellEnd"/>
+      <w:r>
+        <w:rPr>
+          <w:lang w:val="tr-TR"/>
+        </w:rPr>
+        <w:t xml:space="preserve"> yerine </w:t>
+      </w:r>
+      <w:proofErr w:type="spellStart"/>
+      <w:r>
+        <w:rPr>
+          <w:lang w:val="tr-TR"/>
+        </w:rPr>
+        <w:t>strokeWidth</w:t>
+      </w:r>
+      <w:proofErr w:type="spellEnd"/>
+      <w:r>
+        <w:rPr>
+          <w:lang w:val="tr-TR"/>
+        </w:rPr>
+        <w:t xml:space="preserve">. </w:t>
+      </w:r>
+      <w:proofErr w:type="spellStart"/>
+      <w:proofErr w:type="gramStart"/>
+      <w:r>
+        <w:rPr>
+          <w:lang w:val="tr-TR"/>
+        </w:rPr>
+        <w:t>class</w:t>
+      </w:r>
+      <w:proofErr w:type="spellEnd"/>
+      <w:proofErr w:type="gramEnd"/>
+      <w:r>
+        <w:rPr>
+          <w:lang w:val="tr-TR"/>
+        </w:rPr>
+        <w:t xml:space="preserve"> rezerve edilmiş sözcük olduğu için </w:t>
+      </w:r>
+      <w:proofErr w:type="spellStart"/>
+      <w:r>
+        <w:rPr>
+          <w:lang w:val="tr-TR"/>
+        </w:rPr>
+        <w:t>React’te</w:t>
+      </w:r>
+      <w:proofErr w:type="spellEnd"/>
+      <w:r>
+        <w:rPr>
+          <w:lang w:val="tr-TR"/>
+        </w:rPr>
+        <w:t xml:space="preserve">, bunun yerine ilgili DOM özelliğinden sonra </w:t>
+      </w:r>
+      <w:proofErr w:type="spellStart"/>
+      <w:r>
+        <w:rPr>
+          <w:lang w:val="tr-TR"/>
+        </w:rPr>
+        <w:t>className</w:t>
+      </w:r>
+      <w:proofErr w:type="spellEnd"/>
+      <w:r>
+        <w:rPr>
+          <w:lang w:val="tr-TR"/>
+        </w:rPr>
+        <w:t xml:space="preserve"> yazarsınız:</w:t>
       </w:r>
     </w:p>
     <w:p>
@@ -1250,11 +2346,33 @@
           <w:lang w:val="tr-TR"/>
         </w:rPr>
       </w:pPr>
-      <w:r>
-        <w:rPr>
-          <w:lang w:val="tr-TR"/>
-        </w:rPr>
-        <w:t>JavaScript &amp;&amp; operatörü eğer ifademizin sol tarafı (koşulumuz) true (doğru)ise ifadenin sağ tarafındaki değeri döndürür</w:t>
+      <w:proofErr w:type="spellStart"/>
+      <w:r>
+        <w:rPr>
+          <w:lang w:val="tr-TR"/>
+        </w:rPr>
+        <w:t>JavaScript</w:t>
+      </w:r>
+      <w:proofErr w:type="spellEnd"/>
+      <w:r>
+        <w:rPr>
+          <w:lang w:val="tr-TR"/>
+        </w:rPr>
+        <w:t xml:space="preserve"> &amp;&amp; operatörü eğer ifademizin sol tarafı (koşulumuz) </w:t>
+      </w:r>
+      <w:proofErr w:type="spellStart"/>
+      <w:r>
+        <w:rPr>
+          <w:lang w:val="tr-TR"/>
+        </w:rPr>
+        <w:t>true</w:t>
+      </w:r>
+      <w:proofErr w:type="spellEnd"/>
+      <w:r>
+        <w:rPr>
+          <w:lang w:val="tr-TR"/>
+        </w:rPr>
+        <w:t xml:space="preserve"> (doğru)ise ifadenin sağ tarafındaki değeri döndürür</w:t>
       </w:r>
       <w:r>
         <w:rPr>
@@ -1351,7 +2469,71 @@
         <w:rPr>
           <w:lang w:val="tr-TR"/>
         </w:rPr>
-        <w:t>X içinde bir JS nesnesi geçmek için, objeyi başka bir çift süslü parantez içine almanız gerekir: person={{ name: "Hedy Lamarr", inventions: 5 }}.</w:t>
+        <w:t xml:space="preserve">X içinde bir JS nesnesi geçmek için, objeyi başka bir çift süslü parantez içine almanız gerekir: </w:t>
+      </w:r>
+      <w:proofErr w:type="spellStart"/>
+      <w:r>
+        <w:rPr>
+          <w:lang w:val="tr-TR"/>
+        </w:rPr>
+        <w:t>person</w:t>
+      </w:r>
+      <w:proofErr w:type="spellEnd"/>
+      <w:proofErr w:type="gramStart"/>
+      <w:r>
+        <w:rPr>
+          <w:lang w:val="tr-TR"/>
+        </w:rPr>
+        <w:t>={</w:t>
+      </w:r>
+      <w:proofErr w:type="gramEnd"/>
+      <w:r>
+        <w:rPr>
+          <w:lang w:val="tr-TR"/>
+        </w:rPr>
+        <w:t>{ name: "</w:t>
+      </w:r>
+      <w:proofErr w:type="spellStart"/>
+      <w:r>
+        <w:rPr>
+          <w:lang w:val="tr-TR"/>
+        </w:rPr>
+        <w:t>Hedy</w:t>
+      </w:r>
+      <w:proofErr w:type="spellEnd"/>
+      <w:r>
+        <w:rPr>
+          <w:lang w:val="tr-TR"/>
+        </w:rPr>
+        <w:t xml:space="preserve"> </w:t>
+      </w:r>
+      <w:proofErr w:type="spellStart"/>
+      <w:r>
+        <w:rPr>
+          <w:lang w:val="tr-TR"/>
+        </w:rPr>
+        <w:t>Lamarr</w:t>
+      </w:r>
+      <w:proofErr w:type="spellEnd"/>
+      <w:r>
+        <w:rPr>
+          <w:lang w:val="tr-TR"/>
+        </w:rPr>
+        <w:t xml:space="preserve">", </w:t>
+      </w:r>
+      <w:proofErr w:type="spellStart"/>
+      <w:r>
+        <w:rPr>
+          <w:lang w:val="tr-TR"/>
+        </w:rPr>
+        <w:t>inventions</w:t>
+      </w:r>
+      <w:proofErr w:type="spellEnd"/>
+      <w:r>
+        <w:rPr>
+          <w:lang w:val="tr-TR"/>
+        </w:rPr>
+        <w:t>: 5 }}.</w:t>
       </w:r>
     </w:p>
     <w:p>
@@ -1369,7 +2551,21 @@
         <w:rPr>
           <w:lang w:val="tr-TR"/>
         </w:rPr>
-        <w:t>Bir iç içe stil gerektiğinde, nesneyi style özelliğine</w:t>
+        <w:t xml:space="preserve">Bir iç içe stil gerektiğinde, nesneyi </w:t>
+      </w:r>
+      <w:proofErr w:type="spellStart"/>
+      <w:r>
+        <w:rPr>
+          <w:lang w:val="tr-TR"/>
+        </w:rPr>
+        <w:t>style</w:t>
+      </w:r>
+      <w:proofErr w:type="spellEnd"/>
+      <w:r>
+        <w:rPr>
+          <w:lang w:val="tr-TR"/>
+        </w:rPr>
+        <w:t xml:space="preserve"> özelliğine</w:t>
       </w:r>
       <w:r>
         <w:rPr>
@@ -1399,7 +2595,63 @@
         <w:rPr>
           <w:lang w:val="tr-TR"/>
         </w:rPr>
-        <w:t>İç içe stil özellikleri camelCase kullanılarak yazılır. Örneğin, HTML’de &lt;ul style="</w:t>
+        <w:t xml:space="preserve">İç içe stil özellikleri </w:t>
+      </w:r>
+      <w:proofErr w:type="spellStart"/>
+      <w:r>
+        <w:rPr>
+          <w:lang w:val="tr-TR"/>
+        </w:rPr>
+        <w:t>camelCase</w:t>
+      </w:r>
+      <w:proofErr w:type="spellEnd"/>
+      <w:r>
+        <w:rPr>
+          <w:lang w:val="tr-TR"/>
+        </w:rPr>
+        <w:t xml:space="preserve"> kullanılarak yazılır. Örneğin, </w:t>
+      </w:r>
+      <w:proofErr w:type="spellStart"/>
+      <w:r>
+        <w:rPr>
+          <w:lang w:val="tr-TR"/>
+        </w:rPr>
+        <w:t>HTML’de</w:t>
+      </w:r>
+      <w:proofErr w:type="spellEnd"/>
+      <w:r>
+        <w:rPr>
+          <w:lang w:val="tr-TR"/>
+        </w:rPr>
+        <w:t xml:space="preserve"> &lt;</w:t>
+      </w:r>
+      <w:proofErr w:type="spellStart"/>
+      <w:r>
+        <w:rPr>
+          <w:lang w:val="tr-TR"/>
+        </w:rPr>
+        <w:t>ul</w:t>
+      </w:r>
+      <w:proofErr w:type="spellEnd"/>
+      <w:r>
+        <w:rPr>
+          <w:lang w:val="tr-TR"/>
+        </w:rPr>
+        <w:t xml:space="preserve"> </w:t>
+      </w:r>
+      <w:proofErr w:type="spellStart"/>
+      <w:r>
+        <w:rPr>
+          <w:lang w:val="tr-TR"/>
+        </w:rPr>
+        <w:t>style</w:t>
+      </w:r>
+      <w:proofErr w:type="spellEnd"/>
+      <w:r>
+        <w:rPr>
+          <w:lang w:val="tr-TR"/>
+        </w:rPr>
+        <w:t>="</w:t>
       </w:r>
       <w:r>
         <w:rPr>
@@ -1407,27 +2659,103 @@
           <w:bCs/>
           <w:lang w:val="tr-TR"/>
         </w:rPr>
-        <w:t>background-color</w:t>
-      </w:r>
-      <w:r>
-        <w:rPr>
-          <w:lang w:val="tr-TR"/>
-        </w:rPr>
-        <w:t xml:space="preserve">: black"&gt; yazımı bileşeninizde &lt;ul style={{ </w:t>
-      </w:r>
+        <w:t>background-</w:t>
+      </w:r>
+      <w:proofErr w:type="spellStart"/>
       <w:r>
         <w:rPr>
           <w:b/>
           <w:bCs/>
           <w:lang w:val="tr-TR"/>
         </w:rPr>
+        <w:t>color</w:t>
+      </w:r>
+      <w:proofErr w:type="spellEnd"/>
+      <w:r>
+        <w:rPr>
+          <w:lang w:val="tr-TR"/>
+        </w:rPr>
+        <w:t xml:space="preserve">: </w:t>
+      </w:r>
+      <w:proofErr w:type="spellStart"/>
+      <w:r>
+        <w:rPr>
+          <w:lang w:val="tr-TR"/>
+        </w:rPr>
+        <w:t>black</w:t>
+      </w:r>
+      <w:proofErr w:type="spellEnd"/>
+      <w:r>
+        <w:rPr>
+          <w:lang w:val="tr-TR"/>
+        </w:rPr>
+        <w:t>"&gt; yazımı bileşeninizde &lt;</w:t>
+      </w:r>
+      <w:proofErr w:type="spellStart"/>
+      <w:r>
+        <w:rPr>
+          <w:lang w:val="tr-TR"/>
+        </w:rPr>
+        <w:t>ul</w:t>
+      </w:r>
+      <w:proofErr w:type="spellEnd"/>
+      <w:r>
+        <w:rPr>
+          <w:lang w:val="tr-TR"/>
+        </w:rPr>
+        <w:t xml:space="preserve"> </w:t>
+      </w:r>
+      <w:proofErr w:type="spellStart"/>
+      <w:r>
+        <w:rPr>
+          <w:lang w:val="tr-TR"/>
+        </w:rPr>
+        <w:t>style</w:t>
+      </w:r>
+      <w:proofErr w:type="spellEnd"/>
+      <w:proofErr w:type="gramStart"/>
+      <w:r>
+        <w:rPr>
+          <w:lang w:val="tr-TR"/>
+        </w:rPr>
+        <w:t>={</w:t>
+      </w:r>
+      <w:proofErr w:type="gramEnd"/>
+      <w:r>
+        <w:rPr>
+          <w:lang w:val="tr-TR"/>
+        </w:rPr>
+        <w:t xml:space="preserve">{ </w:t>
+      </w:r>
+      <w:proofErr w:type="spellStart"/>
+      <w:r>
+        <w:rPr>
+          <w:b/>
+          <w:bCs/>
+          <w:lang w:val="tr-TR"/>
+        </w:rPr>
         <w:t>backgroundColor</w:t>
       </w:r>
-      <w:r>
-        <w:rPr>
-          <w:lang w:val="tr-TR"/>
-        </w:rPr>
-        <w:t>: 'black' }}&gt; şeklinde yazılır.</w:t>
+      <w:proofErr w:type="spellEnd"/>
+      <w:r>
+        <w:rPr>
+          <w:lang w:val="tr-TR"/>
+        </w:rPr>
+        <w:t>: '</w:t>
+      </w:r>
+      <w:proofErr w:type="spellStart"/>
+      <w:r>
+        <w:rPr>
+          <w:lang w:val="tr-TR"/>
+        </w:rPr>
+        <w:t>black</w:t>
+      </w:r>
+      <w:proofErr w:type="spellEnd"/>
+      <w:r>
+        <w:rPr>
+          <w:lang w:val="tr-TR"/>
+        </w:rPr>
+        <w:t>' }}&gt; şeklinde yazılır.</w:t>
       </w:r>
     </w:p>
     <w:p>
@@ -1494,13 +2822,69 @@
         <w:rPr>
           <w:lang w:val="tr-TR"/>
         </w:rPr>
-        <w:t xml:space="preserve">Bileşenler saf (pure) tutulmalıdır. Aşağıdaki gibi olmamalıdır. (Dışarıdaki bir değişkeni kullanma) Bunun yerine değişken prop olarak geçilmelidir. </w:t>
-      </w:r>
-      <w:r>
-        <w:rPr>
-          <w:lang w:val="tr-TR"/>
-        </w:rPr>
-        <w:t>Fakat event handler’ler püre olmak zorunda değildir.</w:t>
+        <w:t>Bileşenler saf (</w:t>
+      </w:r>
+      <w:proofErr w:type="spellStart"/>
+      <w:r>
+        <w:rPr>
+          <w:lang w:val="tr-TR"/>
+        </w:rPr>
+        <w:t>pure</w:t>
+      </w:r>
+      <w:proofErr w:type="spellEnd"/>
+      <w:r>
+        <w:rPr>
+          <w:lang w:val="tr-TR"/>
+        </w:rPr>
+        <w:t xml:space="preserve">) tutulmalıdır. Aşağıdaki gibi olmamalıdır. (Dışarıdaki bir değişkeni kullanma) Bunun yerine değişken </w:t>
+      </w:r>
+      <w:proofErr w:type="spellStart"/>
+      <w:r>
+        <w:rPr>
+          <w:lang w:val="tr-TR"/>
+        </w:rPr>
+        <w:t>prop</w:t>
+      </w:r>
+      <w:proofErr w:type="spellEnd"/>
+      <w:r>
+        <w:rPr>
+          <w:lang w:val="tr-TR"/>
+        </w:rPr>
+        <w:t xml:space="preserve"> olarak geçilmelidir. </w:t>
+      </w:r>
+      <w:r>
+        <w:rPr>
+          <w:lang w:val="tr-TR"/>
+        </w:rPr>
+        <w:t xml:space="preserve">Fakat </w:t>
+      </w:r>
+      <w:proofErr w:type="spellStart"/>
+      <w:r>
+        <w:rPr>
+          <w:lang w:val="tr-TR"/>
+        </w:rPr>
+        <w:t>event</w:t>
+      </w:r>
+      <w:proofErr w:type="spellEnd"/>
+      <w:r>
+        <w:rPr>
+          <w:lang w:val="tr-TR"/>
+        </w:rPr>
+        <w:t xml:space="preserve"> </w:t>
+      </w:r>
+      <w:proofErr w:type="spellStart"/>
+      <w:r>
+        <w:rPr>
+          <w:lang w:val="tr-TR"/>
+        </w:rPr>
+        <w:t>handler’ler</w:t>
+      </w:r>
+      <w:proofErr w:type="spellEnd"/>
+      <w:r>
+        <w:rPr>
+          <w:lang w:val="tr-TR"/>
+        </w:rPr>
+        <w:t xml:space="preserve"> püre olmak zorunda değildir.</w:t>
       </w:r>
     </w:p>
     <w:p>
@@ -1515,7 +2899,6 @@
           <w:noProof/>
           <w:lang w:val="tr-TR"/>
         </w:rPr>
-        <w:lastRenderedPageBreak/>
         <w:drawing>
           <wp:inline distT="0" distB="0" distL="0" distR="0" wp14:anchorId="47DC2AF2" wp14:editId="7D814C47">
             <wp:extent cx="3701143" cy="1603406"/>
@@ -1613,29 +2996,97 @@
           <w:lang w:val="tr-TR"/>
         </w:rPr>
       </w:pPr>
-      <w:r>
-        <w:rPr>
-          <w:lang w:val="tr-TR"/>
-        </w:rPr>
-        <w:t xml:space="preserve">Eventler </w:t>
-      </w:r>
-      <w:r>
-        <w:rPr>
-          <w:lang w:val="tr-TR"/>
-        </w:rPr>
-        <w:t>handle ile başlayıp olayın ismiyle devam edecek formatta isimlendirilirler.</w:t>
-      </w:r>
+      <w:proofErr w:type="spellStart"/>
+      <w:r>
+        <w:rPr>
+          <w:lang w:val="tr-TR"/>
+        </w:rPr>
+        <w:t>Eventler</w:t>
+      </w:r>
+      <w:proofErr w:type="spellEnd"/>
       <w:r>
         <w:rPr>
           <w:lang w:val="tr-TR"/>
         </w:rPr>
         <w:t xml:space="preserve"> </w:t>
       </w:r>
-      <w:r>
-        <w:rPr>
-          <w:lang w:val="tr-TR"/>
-        </w:rPr>
-        <w:t>onClick={handleClick} ve onMouseEnter={handleMouseEnter} gibi</w:t>
+      <w:proofErr w:type="spellStart"/>
+      <w:r>
+        <w:rPr>
+          <w:lang w:val="tr-TR"/>
+        </w:rPr>
+        <w:t>handle</w:t>
+      </w:r>
+      <w:proofErr w:type="spellEnd"/>
+      <w:r>
+        <w:rPr>
+          <w:lang w:val="tr-TR"/>
+        </w:rPr>
+        <w:t xml:space="preserve"> ile başlayıp olayın ismiyle devam edecek formatta isimlendirilirler.</w:t>
+      </w:r>
+      <w:r>
+        <w:rPr>
+          <w:lang w:val="tr-TR"/>
+        </w:rPr>
+        <w:t xml:space="preserve"> </w:t>
+      </w:r>
+      <w:proofErr w:type="spellStart"/>
+      <w:proofErr w:type="gramStart"/>
+      <w:r>
+        <w:rPr>
+          <w:lang w:val="tr-TR"/>
+        </w:rPr>
+        <w:t>onClick</w:t>
+      </w:r>
+      <w:proofErr w:type="spellEnd"/>
+      <w:proofErr w:type="gramEnd"/>
+      <w:r>
+        <w:rPr>
+          <w:lang w:val="tr-TR"/>
+        </w:rPr>
+        <w:t>={</w:t>
+      </w:r>
+      <w:proofErr w:type="spellStart"/>
+      <w:r>
+        <w:rPr>
+          <w:lang w:val="tr-TR"/>
+        </w:rPr>
+        <w:t>handleClick</w:t>
+      </w:r>
+      <w:proofErr w:type="spellEnd"/>
+      <w:r>
+        <w:rPr>
+          <w:lang w:val="tr-TR"/>
+        </w:rPr>
+        <w:t xml:space="preserve">} ve </w:t>
+      </w:r>
+      <w:proofErr w:type="spellStart"/>
+      <w:r>
+        <w:rPr>
+          <w:lang w:val="tr-TR"/>
+        </w:rPr>
+        <w:t>onMouseEnter</w:t>
+      </w:r>
+      <w:proofErr w:type="spellEnd"/>
+      <w:r>
+        <w:rPr>
+          <w:lang w:val="tr-TR"/>
+        </w:rPr>
+        <w:t>={</w:t>
+      </w:r>
+      <w:proofErr w:type="spellStart"/>
+      <w:r>
+        <w:rPr>
+          <w:lang w:val="tr-TR"/>
+        </w:rPr>
+        <w:t>handleMouseEnter</w:t>
+      </w:r>
+      <w:proofErr w:type="spellEnd"/>
+      <w:r>
+        <w:rPr>
+          <w:lang w:val="tr-TR"/>
+        </w:rPr>
+        <w:t>} gibi</w:t>
       </w:r>
       <w:r>
         <w:rPr>
@@ -1659,7 +3110,21 @@
         <w:rPr>
           <w:lang w:val="tr-TR"/>
         </w:rPr>
-        <w:t>Geleneksel olarak, olay yönetici prop’ları on ile başlamalı ve büyük harfle devam etmelidir.</w:t>
+        <w:t xml:space="preserve">Geleneksel olarak, olay yönetici </w:t>
+      </w:r>
+      <w:proofErr w:type="spellStart"/>
+      <w:r>
+        <w:rPr>
+          <w:lang w:val="tr-TR"/>
+        </w:rPr>
+        <w:t>prop’ları</w:t>
+      </w:r>
+      <w:proofErr w:type="spellEnd"/>
+      <w:r>
+        <w:rPr>
+          <w:lang w:val="tr-TR"/>
+        </w:rPr>
+        <w:t xml:space="preserve"> on ile başlamalı ve büyük harfle devam etmelidir.</w:t>
       </w:r>
       <w:r>
         <w:rPr>
@@ -1671,7 +3136,63 @@
         <w:rPr>
           <w:lang w:val="tr-TR"/>
         </w:rPr>
-        <w:t>Örneğin, Button bileşeninin onClick prop’u onSmash olarak da adlandırılabilir</w:t>
+        <w:t xml:space="preserve">Örneğin, </w:t>
+      </w:r>
+      <w:proofErr w:type="spellStart"/>
+      <w:r>
+        <w:rPr>
+          <w:lang w:val="tr-TR"/>
+        </w:rPr>
+        <w:t>Button</w:t>
+      </w:r>
+      <w:proofErr w:type="spellEnd"/>
+      <w:r>
+        <w:rPr>
+          <w:lang w:val="tr-TR"/>
+        </w:rPr>
+        <w:t xml:space="preserve"> bileşeninin </w:t>
+      </w:r>
+      <w:proofErr w:type="spellStart"/>
+      <w:r>
+        <w:rPr>
+          <w:lang w:val="tr-TR"/>
+        </w:rPr>
+        <w:t>onClick</w:t>
+      </w:r>
+      <w:proofErr w:type="spellEnd"/>
+      <w:r>
+        <w:rPr>
+          <w:lang w:val="tr-TR"/>
+        </w:rPr>
+        <w:t xml:space="preserve"> </w:t>
+      </w:r>
+      <w:proofErr w:type="spellStart"/>
+      <w:r>
+        <w:rPr>
+          <w:lang w:val="tr-TR"/>
+        </w:rPr>
+        <w:t>prop’u</w:t>
+      </w:r>
+      <w:proofErr w:type="spellEnd"/>
+      <w:r>
+        <w:rPr>
+          <w:lang w:val="tr-TR"/>
+        </w:rPr>
+        <w:t xml:space="preserve"> </w:t>
+      </w:r>
+      <w:proofErr w:type="spellStart"/>
+      <w:r>
+        <w:rPr>
+          <w:lang w:val="tr-TR"/>
+        </w:rPr>
+        <w:t>onSmash</w:t>
+      </w:r>
+      <w:proofErr w:type="spellEnd"/>
+      <w:r>
+        <w:rPr>
+          <w:lang w:val="tr-TR"/>
+        </w:rPr>
+        <w:t xml:space="preserve"> olarak da adlandırılabilir</w:t>
       </w:r>
       <w:r>
         <w:rPr>
@@ -1740,11 +3261,35 @@
           <w:lang w:val="tr-TR"/>
         </w:rPr>
       </w:pPr>
-      <w:r>
-        <w:rPr>
-          <w:lang w:val="tr-TR"/>
-        </w:rPr>
-        <w:t>children prop'u, bir bileşenin içinde yer alacak dinamik içeriği temsil eder</w:t>
+      <w:proofErr w:type="spellStart"/>
+      <w:proofErr w:type="gramStart"/>
+      <w:r>
+        <w:rPr>
+          <w:lang w:val="tr-TR"/>
+        </w:rPr>
+        <w:t>children</w:t>
+      </w:r>
+      <w:proofErr w:type="spellEnd"/>
+      <w:proofErr w:type="gramEnd"/>
+      <w:r>
+        <w:rPr>
+          <w:lang w:val="tr-TR"/>
+        </w:rPr>
+        <w:t xml:space="preserve"> </w:t>
+      </w:r>
+      <w:proofErr w:type="spellStart"/>
+      <w:r>
+        <w:rPr>
+          <w:lang w:val="tr-TR"/>
+        </w:rPr>
+        <w:t>prop'u</w:t>
+      </w:r>
+      <w:proofErr w:type="spellEnd"/>
+      <w:r>
+        <w:rPr>
+          <w:lang w:val="tr-TR"/>
+        </w:rPr>
+        <w:t>, bir bileşenin içinde yer alacak dinamik içeriği temsil eder</w:t>
       </w:r>
     </w:p>
     <w:p>
@@ -1806,14 +3351,23 @@
         <w:rPr>
           <w:lang w:val="tr-TR"/>
         </w:rPr>
-        <w:lastRenderedPageBreak/>
         <w:t xml:space="preserve">- </w:t>
       </w:r>
-      <w:r>
-        <w:rPr>
-          <w:lang w:val="tr-TR"/>
-        </w:rPr>
-        <w:t>e.stopPropagation(), üstündeki etiketlere eklenen olay yöneticilerinin tetiklenmesini önler.</w:t>
+      <w:proofErr w:type="spellStart"/>
+      <w:proofErr w:type="gramStart"/>
+      <w:r>
+        <w:rPr>
+          <w:lang w:val="tr-TR"/>
+        </w:rPr>
+        <w:t>e.stopPropagation</w:t>
+      </w:r>
+      <w:proofErr w:type="spellEnd"/>
+      <w:proofErr w:type="gramEnd"/>
+      <w:r>
+        <w:rPr>
+          <w:lang w:val="tr-TR"/>
+        </w:rPr>
+        <w:t>(), üstündeki etiketlere eklenen olay yöneticilerinin tetiklenmesini önler.</w:t>
       </w:r>
       <w:r>
         <w:rPr>
@@ -1834,17 +3388,41 @@
         </w:rPr>
         <w:t xml:space="preserve">- </w:t>
       </w:r>
-      <w:r>
-        <w:rPr>
-          <w:lang w:val="tr-TR"/>
-        </w:rPr>
-        <w:t>e.preventDefault() , bazı olayların sahip olduğu varsayılan tarayıcı davranışını önler.</w:t>
-      </w:r>
-      <w:r>
-        <w:rPr>
-          <w:lang w:val="tr-TR"/>
-        </w:rPr>
-        <w:t xml:space="preserve"> Örneğin form submit olduğunda sayfa tekrar yüklenir, bunu engellemek için kullanılır.</w:t>
+      <w:proofErr w:type="spellStart"/>
+      <w:proofErr w:type="gramStart"/>
+      <w:r>
+        <w:rPr>
+          <w:lang w:val="tr-TR"/>
+        </w:rPr>
+        <w:t>e.preventDefault</w:t>
+      </w:r>
+      <w:proofErr w:type="spellEnd"/>
+      <w:proofErr w:type="gramEnd"/>
+      <w:r>
+        <w:rPr>
+          <w:lang w:val="tr-TR"/>
+        </w:rPr>
+        <w:t>() , bazı olayların sahip olduğu varsayılan tarayıcı davranışını önler.</w:t>
+      </w:r>
+      <w:r>
+        <w:rPr>
+          <w:lang w:val="tr-TR"/>
+        </w:rPr>
+        <w:t xml:space="preserve"> Örneğin form </w:t>
+      </w:r>
+      <w:proofErr w:type="spellStart"/>
+      <w:r>
+        <w:rPr>
+          <w:lang w:val="tr-TR"/>
+        </w:rPr>
+        <w:t>submit</w:t>
+      </w:r>
+      <w:proofErr w:type="spellEnd"/>
+      <w:r>
+        <w:rPr>
+          <w:lang w:val="tr-TR"/>
+        </w:rPr>
+        <w:t xml:space="preserve"> olduğunda sayfa tekrar yüklenir, bunu engellemek için kullanılır.</w:t>
       </w:r>
     </w:p>
     <w:p>
@@ -1859,11 +3437,61 @@
         </w:rPr>
         <w:t xml:space="preserve">- </w:t>
       </w:r>
-      <w:r>
-        <w:rPr>
-          <w:lang w:val="tr-TR"/>
-        </w:rPr>
-        <w:t>Hook’lar (use ile başlayan fonksiyonlar) yalnızca bileşenlerinizin en üst seviyesinde veya kendi Hook’larınızda çağrılabilir. Hook’ları koşullar, döngüler veya diğer iç içe geçmiş fonksiyonlar içinde çağıramazsınız.</w:t>
+      <w:proofErr w:type="spellStart"/>
+      <w:r>
+        <w:rPr>
+          <w:lang w:val="tr-TR"/>
+        </w:rPr>
+        <w:t>Hook’lar</w:t>
+      </w:r>
+      <w:proofErr w:type="spellEnd"/>
+      <w:r>
+        <w:rPr>
+          <w:lang w:val="tr-TR"/>
+        </w:rPr>
+        <w:t xml:space="preserve"> (</w:t>
+      </w:r>
+      <w:proofErr w:type="spellStart"/>
+      <w:r>
+        <w:rPr>
+          <w:lang w:val="tr-TR"/>
+        </w:rPr>
+        <w:t>use</w:t>
+      </w:r>
+      <w:proofErr w:type="spellEnd"/>
+      <w:r>
+        <w:rPr>
+          <w:lang w:val="tr-TR"/>
+        </w:rPr>
+        <w:t xml:space="preserve"> ile başlayan fonksiyonlar) yalnızca bileşenlerinizin en üst seviyesinde veya kendi </w:t>
+      </w:r>
+      <w:proofErr w:type="spellStart"/>
+      <w:r>
+        <w:rPr>
+          <w:lang w:val="tr-TR"/>
+        </w:rPr>
+        <w:t>Hook’larınızda</w:t>
+      </w:r>
+      <w:proofErr w:type="spellEnd"/>
+      <w:r>
+        <w:rPr>
+          <w:lang w:val="tr-TR"/>
+        </w:rPr>
+        <w:t xml:space="preserve"> çağrılabilir. </w:t>
+      </w:r>
+      <w:proofErr w:type="spellStart"/>
+      <w:r>
+        <w:rPr>
+          <w:lang w:val="tr-TR"/>
+        </w:rPr>
+        <w:t>Hook’ları</w:t>
+      </w:r>
+      <w:proofErr w:type="spellEnd"/>
+      <w:r>
+        <w:rPr>
+          <w:lang w:val="tr-TR"/>
+        </w:rPr>
+        <w:t xml:space="preserve"> koşullar, döngüler veya diğer iç içe geçmiş fonksiyonlar içinde çağıramazsınız.</w:t>
       </w:r>
     </w:p>
     <w:p>
@@ -1882,7 +3510,21 @@
         <w:rPr>
           <w:lang w:val="tr-TR"/>
         </w:rPr>
-        <w:t>Normal bir değişkenin iyi çalıştığı durumlarda state değişkenlerini kullanmayın.</w:t>
+        <w:t xml:space="preserve">Normal bir değişkenin iyi çalıştığı durumlarda </w:t>
+      </w:r>
+      <w:proofErr w:type="spellStart"/>
+      <w:r>
+        <w:rPr>
+          <w:lang w:val="tr-TR"/>
+        </w:rPr>
+        <w:t>state</w:t>
+      </w:r>
+      <w:proofErr w:type="spellEnd"/>
+      <w:r>
+        <w:rPr>
+          <w:lang w:val="tr-TR"/>
+        </w:rPr>
+        <w:t xml:space="preserve"> değişkenlerini kullanmayın.</w:t>
       </w:r>
     </w:p>
     <w:p>
@@ -1949,7 +3591,49 @@
         <w:rPr>
           <w:lang w:val="tr-TR"/>
         </w:rPr>
-        <w:t>Bir bileşen ilk defa render edildikten sonra, set fonksiyonu ile state’i güncelleyerek bileşenin tekrar render edilmesini sağlayabilirsiniz.</w:t>
+        <w:t xml:space="preserve">Bir bileşen ilk defa </w:t>
+      </w:r>
+      <w:proofErr w:type="spellStart"/>
+      <w:r>
+        <w:rPr>
+          <w:lang w:val="tr-TR"/>
+        </w:rPr>
+        <w:t>render</w:t>
+      </w:r>
+      <w:proofErr w:type="spellEnd"/>
+      <w:r>
+        <w:rPr>
+          <w:lang w:val="tr-TR"/>
+        </w:rPr>
+        <w:t xml:space="preserve"> edildikten sonra, set fonksiyonu ile </w:t>
+      </w:r>
+      <w:proofErr w:type="spellStart"/>
+      <w:r>
+        <w:rPr>
+          <w:lang w:val="tr-TR"/>
+        </w:rPr>
+        <w:t>state’i</w:t>
+      </w:r>
+      <w:proofErr w:type="spellEnd"/>
+      <w:r>
+        <w:rPr>
+          <w:lang w:val="tr-TR"/>
+        </w:rPr>
+        <w:t xml:space="preserve"> güncelleyerek bileşenin tekrar </w:t>
+      </w:r>
+      <w:proofErr w:type="spellStart"/>
+      <w:r>
+        <w:rPr>
+          <w:lang w:val="tr-TR"/>
+        </w:rPr>
+        <w:t>render</w:t>
+      </w:r>
+      <w:proofErr w:type="spellEnd"/>
+      <w:r>
+        <w:rPr>
+          <w:lang w:val="tr-TR"/>
+        </w:rPr>
+        <w:t xml:space="preserve"> edilmesini sağlayabilirsiniz.</w:t>
       </w:r>
     </w:p>
     <w:p>
@@ -1967,7 +3651,35 @@
         <w:rPr>
           <w:lang w:val="tr-TR"/>
         </w:rPr>
-        <w:t>“Render etmek” React’in bileşenlerinizi çağırması demektir.</w:t>
+        <w:t>“</w:t>
+      </w:r>
+      <w:proofErr w:type="spellStart"/>
+      <w:r>
+        <w:rPr>
+          <w:lang w:val="tr-TR"/>
+        </w:rPr>
+        <w:t>Render</w:t>
+      </w:r>
+      <w:proofErr w:type="spellEnd"/>
+      <w:r>
+        <w:rPr>
+          <w:lang w:val="tr-TR"/>
+        </w:rPr>
+        <w:t xml:space="preserve"> etmek” </w:t>
+      </w:r>
+      <w:proofErr w:type="spellStart"/>
+      <w:r>
+        <w:rPr>
+          <w:lang w:val="tr-TR"/>
+        </w:rPr>
+        <w:t>React’in</w:t>
+      </w:r>
+      <w:proofErr w:type="spellEnd"/>
+      <w:r>
+        <w:rPr>
+          <w:lang w:val="tr-TR"/>
+        </w:rPr>
+        <w:t xml:space="preserve"> bileşenlerinizi çağırması demektir.</w:t>
       </w:r>
     </w:p>
     <w:p>
@@ -1991,7 +3703,91 @@
         <w:rPr>
           <w:lang w:val="tr-TR"/>
         </w:rPr>
-        <w:t>“Gönder”e bastığınızda, setIsSent(true) ifadesi React’e kullanıcı arayüzünü yeniden render etmesini söyler:</w:t>
+        <w:t>“</w:t>
+      </w:r>
+      <w:proofErr w:type="spellStart"/>
+      <w:r>
+        <w:rPr>
+          <w:lang w:val="tr-TR"/>
+        </w:rPr>
+        <w:t>Gönder”e</w:t>
+      </w:r>
+      <w:proofErr w:type="spellEnd"/>
+      <w:r>
+        <w:rPr>
+          <w:lang w:val="tr-TR"/>
+        </w:rPr>
+        <w:t xml:space="preserve"> bastığınızda, </w:t>
+      </w:r>
+      <w:proofErr w:type="spellStart"/>
+      <w:r>
+        <w:rPr>
+          <w:lang w:val="tr-TR"/>
+        </w:rPr>
+        <w:t>setIsSent</w:t>
+      </w:r>
+      <w:proofErr w:type="spellEnd"/>
+      <w:r>
+        <w:rPr>
+          <w:lang w:val="tr-TR"/>
+        </w:rPr>
+        <w:t>(</w:t>
+      </w:r>
+      <w:proofErr w:type="spellStart"/>
+      <w:r>
+        <w:rPr>
+          <w:lang w:val="tr-TR"/>
+        </w:rPr>
+        <w:t>true</w:t>
+      </w:r>
+      <w:proofErr w:type="spellEnd"/>
+      <w:r>
+        <w:rPr>
+          <w:lang w:val="tr-TR"/>
+        </w:rPr>
+        <w:t xml:space="preserve">) ifadesi </w:t>
+      </w:r>
+      <w:proofErr w:type="spellStart"/>
+      <w:r>
+        <w:rPr>
+          <w:lang w:val="tr-TR"/>
+        </w:rPr>
+        <w:t>React’e</w:t>
+      </w:r>
+      <w:proofErr w:type="spellEnd"/>
+      <w:r>
+        <w:rPr>
+          <w:lang w:val="tr-TR"/>
+        </w:rPr>
+        <w:t xml:space="preserve"> kullanıcı </w:t>
+      </w:r>
+      <w:proofErr w:type="spellStart"/>
+      <w:r>
+        <w:rPr>
+          <w:lang w:val="tr-TR"/>
+        </w:rPr>
+        <w:t>arayüzünü</w:t>
+      </w:r>
+      <w:proofErr w:type="spellEnd"/>
+      <w:r>
+        <w:rPr>
+          <w:lang w:val="tr-TR"/>
+        </w:rPr>
+        <w:t xml:space="preserve"> yeniden </w:t>
+      </w:r>
+      <w:proofErr w:type="spellStart"/>
+      <w:r>
+        <w:rPr>
+          <w:lang w:val="tr-TR"/>
+        </w:rPr>
+        <w:t>render</w:t>
+      </w:r>
+      <w:proofErr w:type="spellEnd"/>
+      <w:r>
+        <w:rPr>
+          <w:lang w:val="tr-TR"/>
+        </w:rPr>
+        <w:t xml:space="preserve"> etmesini söyler:</w:t>
       </w:r>
     </w:p>
     <w:p>
@@ -2009,7 +3805,35 @@
         <w:rPr>
           <w:lang w:val="tr-TR"/>
         </w:rPr>
-        <w:t>Aşağıdaki kod number değerini 3 artırmaz, bir artırır. Bunu anlamak için number değerini sıfır ile değiştirebilirsiniz.</w:t>
+        <w:t xml:space="preserve">Aşağıdaki kod </w:t>
+      </w:r>
+      <w:proofErr w:type="spellStart"/>
+      <w:r>
+        <w:rPr>
+          <w:lang w:val="tr-TR"/>
+        </w:rPr>
+        <w:t>number</w:t>
+      </w:r>
+      <w:proofErr w:type="spellEnd"/>
+      <w:r>
+        <w:rPr>
+          <w:lang w:val="tr-TR"/>
+        </w:rPr>
+        <w:t xml:space="preserve"> değerini 3 artırmaz, bir artırır. Bunu anlamak için </w:t>
+      </w:r>
+      <w:proofErr w:type="spellStart"/>
+      <w:r>
+        <w:rPr>
+          <w:lang w:val="tr-TR"/>
+        </w:rPr>
+        <w:t>number</w:t>
+      </w:r>
+      <w:proofErr w:type="spellEnd"/>
+      <w:r>
+        <w:rPr>
+          <w:lang w:val="tr-TR"/>
+        </w:rPr>
+        <w:t xml:space="preserve"> değerini sıfır ile değiştirebilirsiniz.</w:t>
       </w:r>
     </w:p>
     <w:tbl>
@@ -2148,7 +3972,135 @@
         <w:rPr>
           <w:lang w:val="tr-TR"/>
         </w:rPr>
-        <w:t>Bu yaygın olmayan bir kullanım durumudur ancak aynı state değişkenini bir sonraki render’dan önce birden fazla kez güncellemek isterseniz, setNumber(number + 1) gibi sonraki state değerini iletmek yerine setNumber(n =&gt; n + 1) gibi kuyrukta önceki değerine dayanarak sıradaki değeri hesaplayan bir fonksiyon iletebilirsiniz. Böylelikle React’e state değerini değiştirmek yerine “state değeri ile bir şey yap” diyebilirsiniz.</w:t>
+        <w:t xml:space="preserve">Bu yaygın olmayan bir kullanım durumudur ancak aynı </w:t>
+      </w:r>
+      <w:proofErr w:type="spellStart"/>
+      <w:r>
+        <w:rPr>
+          <w:lang w:val="tr-TR"/>
+        </w:rPr>
+        <w:t>state</w:t>
+      </w:r>
+      <w:proofErr w:type="spellEnd"/>
+      <w:r>
+        <w:rPr>
+          <w:lang w:val="tr-TR"/>
+        </w:rPr>
+        <w:t xml:space="preserve"> değişkenini bir sonraki </w:t>
+      </w:r>
+      <w:proofErr w:type="spellStart"/>
+      <w:r>
+        <w:rPr>
+          <w:lang w:val="tr-TR"/>
+        </w:rPr>
+        <w:t>render’dan</w:t>
+      </w:r>
+      <w:proofErr w:type="spellEnd"/>
+      <w:r>
+        <w:rPr>
+          <w:lang w:val="tr-TR"/>
+        </w:rPr>
+        <w:t xml:space="preserve"> önce birden fazla kez güncellemek isterseniz, </w:t>
+      </w:r>
+      <w:proofErr w:type="spellStart"/>
+      <w:proofErr w:type="gramStart"/>
+      <w:r>
+        <w:rPr>
+          <w:lang w:val="tr-TR"/>
+        </w:rPr>
+        <w:t>setNumber</w:t>
+      </w:r>
+      <w:proofErr w:type="spellEnd"/>
+      <w:r>
+        <w:rPr>
+          <w:lang w:val="tr-TR"/>
+        </w:rPr>
+        <w:t>(</w:t>
+      </w:r>
+      <w:proofErr w:type="spellStart"/>
+      <w:proofErr w:type="gramEnd"/>
+      <w:r>
+        <w:rPr>
+          <w:lang w:val="tr-TR"/>
+        </w:rPr>
+        <w:t>number</w:t>
+      </w:r>
+      <w:proofErr w:type="spellEnd"/>
+      <w:r>
+        <w:rPr>
+          <w:lang w:val="tr-TR"/>
+        </w:rPr>
+        <w:t xml:space="preserve"> + 1) gibi sonraki </w:t>
+      </w:r>
+      <w:proofErr w:type="spellStart"/>
+      <w:r>
+        <w:rPr>
+          <w:lang w:val="tr-TR"/>
+        </w:rPr>
+        <w:t>state</w:t>
+      </w:r>
+      <w:proofErr w:type="spellEnd"/>
+      <w:r>
+        <w:rPr>
+          <w:lang w:val="tr-TR"/>
+        </w:rPr>
+        <w:t xml:space="preserve"> değerini iletmek yerine </w:t>
+      </w:r>
+      <w:proofErr w:type="spellStart"/>
+      <w:r>
+        <w:rPr>
+          <w:lang w:val="tr-TR"/>
+        </w:rPr>
+        <w:t>setNumber</w:t>
+      </w:r>
+      <w:proofErr w:type="spellEnd"/>
+      <w:r>
+        <w:rPr>
+          <w:lang w:val="tr-TR"/>
+        </w:rPr>
+        <w:t xml:space="preserve">(n =&gt; n + 1) gibi kuyrukta önceki değerine dayanarak sıradaki değeri hesaplayan bir fonksiyon iletebilirsiniz. Böylelikle </w:t>
+      </w:r>
+      <w:proofErr w:type="spellStart"/>
+      <w:r>
+        <w:rPr>
+          <w:lang w:val="tr-TR"/>
+        </w:rPr>
+        <w:t>React’e</w:t>
+      </w:r>
+      <w:proofErr w:type="spellEnd"/>
+      <w:r>
+        <w:rPr>
+          <w:lang w:val="tr-TR"/>
+        </w:rPr>
+        <w:t xml:space="preserve"> </w:t>
+      </w:r>
+      <w:proofErr w:type="spellStart"/>
+      <w:r>
+        <w:rPr>
+          <w:lang w:val="tr-TR"/>
+        </w:rPr>
+        <w:t>state</w:t>
+      </w:r>
+      <w:proofErr w:type="spellEnd"/>
+      <w:r>
+        <w:rPr>
+          <w:lang w:val="tr-TR"/>
+        </w:rPr>
+        <w:t xml:space="preserve"> değerini değiştirmek yerine “</w:t>
+      </w:r>
+      <w:proofErr w:type="spellStart"/>
+      <w:r>
+        <w:rPr>
+          <w:lang w:val="tr-TR"/>
+        </w:rPr>
+        <w:t>state</w:t>
+      </w:r>
+      <w:proofErr w:type="spellEnd"/>
+      <w:r>
+        <w:rPr>
+          <w:lang w:val="tr-TR"/>
+        </w:rPr>
+        <w:t xml:space="preserve"> değeri ile bir şey yap” diyebilirsiniz.</w:t>
       </w:r>
     </w:p>
     <w:p>
@@ -2254,7 +4206,6 @@
           <w:noProof/>
           <w:lang w:val="tr-TR"/>
         </w:rPr>
-        <w:lastRenderedPageBreak/>
         <w:drawing>
           <wp:inline distT="0" distB="0" distL="0" distR="0" wp14:anchorId="1C372312" wp14:editId="5548904D">
             <wp:extent cx="3186953" cy="672560"/>
@@ -2303,11 +4254,33 @@
           <w:lang w:val="tr-TR"/>
         </w:rPr>
       </w:pPr>
-      <w:r>
-        <w:rPr>
-          <w:lang w:val="tr-TR"/>
-        </w:rPr>
-        <w:t>Immer, özellikle state içerisinde iç içe geçme varsa ve nesnelerin kopyalanması tekrarlayan kodlara neden oluyorsa, olay işleyicilerini kısa tutmanın harika bir yoludur.</w:t>
+      <w:proofErr w:type="spellStart"/>
+      <w:r>
+        <w:rPr>
+          <w:lang w:val="tr-TR"/>
+        </w:rPr>
+        <w:t>Immer</w:t>
+      </w:r>
+      <w:proofErr w:type="spellEnd"/>
+      <w:r>
+        <w:rPr>
+          <w:lang w:val="tr-TR"/>
+        </w:rPr>
+        <w:t xml:space="preserve">, özellikle </w:t>
+      </w:r>
+      <w:proofErr w:type="spellStart"/>
+      <w:r>
+        <w:rPr>
+          <w:lang w:val="tr-TR"/>
+        </w:rPr>
+        <w:t>state</w:t>
+      </w:r>
+      <w:proofErr w:type="spellEnd"/>
+      <w:r>
+        <w:rPr>
+          <w:lang w:val="tr-TR"/>
+        </w:rPr>
+        <w:t xml:space="preserve"> içerisinde iç içe geçme varsa ve nesnelerin kopyalanması tekrarlayan kodlara neden oluyorsa, olay işleyicilerini kısa tutmanın harika bir yoludur.</w:t>
       </w:r>
     </w:p>
     <w:p>
@@ -2371,11 +4344,33 @@
           <w:lang w:val="tr-TR"/>
         </w:rPr>
       </w:pPr>
-      <w:r>
-        <w:rPr>
-          <w:lang w:val="tr-TR"/>
-        </w:rPr>
-        <w:t>React içerisindeki bütün state’leri değiştirilemez olarak ele alın.</w:t>
+      <w:proofErr w:type="spellStart"/>
+      <w:r>
+        <w:rPr>
+          <w:lang w:val="tr-TR"/>
+        </w:rPr>
+        <w:t>React</w:t>
+      </w:r>
+      <w:proofErr w:type="spellEnd"/>
+      <w:r>
+        <w:rPr>
+          <w:lang w:val="tr-TR"/>
+        </w:rPr>
+        <w:t xml:space="preserve"> içerisindeki bütün </w:t>
+      </w:r>
+      <w:proofErr w:type="spellStart"/>
+      <w:r>
+        <w:rPr>
+          <w:lang w:val="tr-TR"/>
+        </w:rPr>
+        <w:t>state’leri</w:t>
+      </w:r>
+      <w:proofErr w:type="spellEnd"/>
+      <w:r>
+        <w:rPr>
+          <w:lang w:val="tr-TR"/>
+        </w:rPr>
+        <w:t xml:space="preserve"> değiştirilemez olarak ele alın.</w:t>
       </w:r>
     </w:p>
     <w:p>
@@ -2389,11 +4384,33 @@
           <w:lang w:val="tr-TR"/>
         </w:rPr>
       </w:pPr>
-      <w:r>
-        <w:rPr>
-          <w:lang w:val="tr-TR"/>
-        </w:rPr>
-        <w:t>React state içerisinde tuttuğunuz nesneleri direkt olarak değiştirmemelisiniz.</w:t>
+      <w:proofErr w:type="spellStart"/>
+      <w:r>
+        <w:rPr>
+          <w:lang w:val="tr-TR"/>
+        </w:rPr>
+        <w:t>React</w:t>
+      </w:r>
+      <w:proofErr w:type="spellEnd"/>
+      <w:r>
+        <w:rPr>
+          <w:lang w:val="tr-TR"/>
+        </w:rPr>
+        <w:t xml:space="preserve"> </w:t>
+      </w:r>
+      <w:proofErr w:type="spellStart"/>
+      <w:r>
+        <w:rPr>
+          <w:lang w:val="tr-TR"/>
+        </w:rPr>
+        <w:t>state</w:t>
+      </w:r>
+      <w:proofErr w:type="spellEnd"/>
+      <w:r>
+        <w:rPr>
+          <w:lang w:val="tr-TR"/>
+        </w:rPr>
+        <w:t xml:space="preserve"> içerisinde tuttuğunuz nesneleri direkt olarak değiştirmemelisiniz.</w:t>
       </w:r>
     </w:p>
     <w:p>
@@ -2407,11 +4424,75 @@
           <w:lang w:val="tr-TR"/>
         </w:rPr>
       </w:pPr>
-      <w:r>
-        <w:rPr>
-          <w:lang w:val="tr-TR"/>
-        </w:rPr>
-        <w:t>React’ta nesneleri state içinde sakladığınızda, nesneleri mutasyona uğratmak yeniden render işlemini tetiklemez ve önceki render “anlık görüntülerindeki” state’i değiştirir.</w:t>
+      <w:proofErr w:type="spellStart"/>
+      <w:r>
+        <w:rPr>
+          <w:lang w:val="tr-TR"/>
+        </w:rPr>
+        <w:t>React’ta</w:t>
+      </w:r>
+      <w:proofErr w:type="spellEnd"/>
+      <w:r>
+        <w:rPr>
+          <w:lang w:val="tr-TR"/>
+        </w:rPr>
+        <w:t xml:space="preserve"> nesneleri </w:t>
+      </w:r>
+      <w:proofErr w:type="spellStart"/>
+      <w:r>
+        <w:rPr>
+          <w:lang w:val="tr-TR"/>
+        </w:rPr>
+        <w:t>state</w:t>
+      </w:r>
+      <w:proofErr w:type="spellEnd"/>
+      <w:r>
+        <w:rPr>
+          <w:lang w:val="tr-TR"/>
+        </w:rPr>
+        <w:t xml:space="preserve"> içinde sakladığınızda, nesneleri mutasyona uğratmak yeniden </w:t>
+      </w:r>
+      <w:proofErr w:type="spellStart"/>
+      <w:r>
+        <w:rPr>
+          <w:lang w:val="tr-TR"/>
+        </w:rPr>
+        <w:t>render</w:t>
+      </w:r>
+      <w:proofErr w:type="spellEnd"/>
+      <w:r>
+        <w:rPr>
+          <w:lang w:val="tr-TR"/>
+        </w:rPr>
+        <w:t xml:space="preserve"> işlemini tetiklemez ve önceki </w:t>
+      </w:r>
+      <w:proofErr w:type="spellStart"/>
+      <w:r>
+        <w:rPr>
+          <w:lang w:val="tr-TR"/>
+        </w:rPr>
+        <w:t>render</w:t>
+      </w:r>
+      <w:proofErr w:type="spellEnd"/>
+      <w:r>
+        <w:rPr>
+          <w:lang w:val="tr-TR"/>
+        </w:rPr>
+        <w:t xml:space="preserve"> “anlık görüntülerindeki” </w:t>
+      </w:r>
+      <w:proofErr w:type="spellStart"/>
+      <w:r>
+        <w:rPr>
+          <w:lang w:val="tr-TR"/>
+        </w:rPr>
+        <w:t>state’i</w:t>
+      </w:r>
+      <w:proofErr w:type="spellEnd"/>
+      <w:r>
+        <w:rPr>
+          <w:lang w:val="tr-TR"/>
+        </w:rPr>
+        <w:t xml:space="preserve"> değiştirir.</w:t>
       </w:r>
     </w:p>
     <w:p>
@@ -2429,7 +4510,49 @@
         <w:rPr>
           <w:lang w:val="tr-TR"/>
         </w:rPr>
-        <w:t>Bir nesneyi mutasyona uğratmak yerine, nesnenin yeni bir versiyonunu oluşturun, ve state’i nesneye ayarlayarak bir yeniden render oluşturun.</w:t>
+        <w:t xml:space="preserve">Bir nesneyi mutasyona uğratmak yerine, nesnenin yeni bir versiyonunu </w:t>
+      </w:r>
+      <w:proofErr w:type="gramStart"/>
+      <w:r>
+        <w:rPr>
+          <w:lang w:val="tr-TR"/>
+        </w:rPr>
+        <w:t>oluşturun,</w:t>
+      </w:r>
+      <w:proofErr w:type="gramEnd"/>
+      <w:r>
+        <w:rPr>
+          <w:lang w:val="tr-TR"/>
+        </w:rPr>
+        <w:t xml:space="preserve"> ve </w:t>
+      </w:r>
+      <w:proofErr w:type="spellStart"/>
+      <w:r>
+        <w:rPr>
+          <w:lang w:val="tr-TR"/>
+        </w:rPr>
+        <w:t>state’i</w:t>
+      </w:r>
+      <w:proofErr w:type="spellEnd"/>
+      <w:r>
+        <w:rPr>
+          <w:lang w:val="tr-TR"/>
+        </w:rPr>
+        <w:t xml:space="preserve"> nesneye ayarlayarak bir yeniden </w:t>
+      </w:r>
+      <w:proofErr w:type="spellStart"/>
+      <w:r>
+        <w:rPr>
+          <w:lang w:val="tr-TR"/>
+        </w:rPr>
+        <w:t>render</w:t>
+      </w:r>
+      <w:proofErr w:type="spellEnd"/>
+      <w:r>
+        <w:rPr>
+          <w:lang w:val="tr-TR"/>
+        </w:rPr>
+        <w:t xml:space="preserve"> oluşturun.</w:t>
       </w:r>
     </w:p>
     <w:p>
@@ -2443,6 +4566,7 @@
           <w:lang w:val="tr-TR"/>
         </w:rPr>
       </w:pPr>
+      <w:proofErr w:type="spellStart"/>
       <w:r>
         <w:rPr>
           <w:lang w:val="tr-TR"/>
@@ -2453,7 +4577,42 @@
         <w:rPr>
           <w:lang w:val="tr-TR"/>
         </w:rPr>
-        <w:t>avaScript’te, sayılar, stringler ve booleanlar gibi yerleşik temel veri tiplerinde herhangi bir değişiklik yapmak mümkün değildir.</w:t>
+        <w:t>avaScript’te</w:t>
+      </w:r>
+      <w:proofErr w:type="spellEnd"/>
+      <w:r>
+        <w:rPr>
+          <w:lang w:val="tr-TR"/>
+        </w:rPr>
+        <w:t xml:space="preserve">, sayılar, </w:t>
+      </w:r>
+      <w:proofErr w:type="spellStart"/>
+      <w:r>
+        <w:rPr>
+          <w:lang w:val="tr-TR"/>
+        </w:rPr>
+        <w:t>stringler</w:t>
+      </w:r>
+      <w:proofErr w:type="spellEnd"/>
+      <w:r>
+        <w:rPr>
+          <w:lang w:val="tr-TR"/>
+        </w:rPr>
+        <w:t xml:space="preserve"> ve </w:t>
+      </w:r>
+      <w:proofErr w:type="spellStart"/>
+      <w:r>
+        <w:rPr>
+          <w:lang w:val="tr-TR"/>
+        </w:rPr>
+        <w:t>booleanlar</w:t>
+      </w:r>
+      <w:proofErr w:type="spellEnd"/>
+      <w:r>
+        <w:rPr>
+          <w:lang w:val="tr-TR"/>
+        </w:rPr>
+        <w:t xml:space="preserve"> gibi yerleşik temel veri tiplerinde herhangi bir değişiklik yapmak mümkün değildir.</w:t>
       </w:r>
     </w:p>
     <w:p>
@@ -2471,7 +4630,63 @@
         <w:rPr>
           <w:lang w:val="tr-TR"/>
         </w:rPr>
-        <w:t>Diziler JavaScript’te değiştirilebilirdir, ancak bunları state içinde depolarken değiştirilemez olarak ele almalısınız. Tıpkı nesnelerde olduğu gibi, state’te depolanan bir diziyi güncellemek istediğinizde yeni bir dizi oluşturmanız (veya var olanın bir kopyasını oluşturmanız) ve ardından yeni oluşturduğunuz diziyi kullanmak için state’i güncellemeniz gerekir.</w:t>
+        <w:t xml:space="preserve">Diziler </w:t>
+      </w:r>
+      <w:proofErr w:type="spellStart"/>
+      <w:r>
+        <w:rPr>
+          <w:lang w:val="tr-TR"/>
+        </w:rPr>
+        <w:t>JavaScript’te</w:t>
+      </w:r>
+      <w:proofErr w:type="spellEnd"/>
+      <w:r>
+        <w:rPr>
+          <w:lang w:val="tr-TR"/>
+        </w:rPr>
+        <w:t xml:space="preserve"> değiştirilebilirdir, ancak bunları </w:t>
+      </w:r>
+      <w:proofErr w:type="spellStart"/>
+      <w:r>
+        <w:rPr>
+          <w:lang w:val="tr-TR"/>
+        </w:rPr>
+        <w:t>state</w:t>
+      </w:r>
+      <w:proofErr w:type="spellEnd"/>
+      <w:r>
+        <w:rPr>
+          <w:lang w:val="tr-TR"/>
+        </w:rPr>
+        <w:t xml:space="preserve"> içinde depolarken değiştirilemez olarak ele almalısınız. Tıpkı nesnelerde olduğu gibi, </w:t>
+      </w:r>
+      <w:proofErr w:type="spellStart"/>
+      <w:r>
+        <w:rPr>
+          <w:lang w:val="tr-TR"/>
+        </w:rPr>
+        <w:t>state’te</w:t>
+      </w:r>
+      <w:proofErr w:type="spellEnd"/>
+      <w:r>
+        <w:rPr>
+          <w:lang w:val="tr-TR"/>
+        </w:rPr>
+        <w:t xml:space="preserve"> depolanan bir diziyi güncellemek istediğinizde yeni bir dizi oluşturmanız (veya var olanın bir kopyasını oluşturmanız) ve ardından yeni oluşturduğunuz diziyi kullanmak için </w:t>
+      </w:r>
+      <w:proofErr w:type="spellStart"/>
+      <w:r>
+        <w:rPr>
+          <w:lang w:val="tr-TR"/>
+        </w:rPr>
+        <w:t>state’i</w:t>
+      </w:r>
+      <w:proofErr w:type="spellEnd"/>
+      <w:r>
+        <w:rPr>
+          <w:lang w:val="tr-TR"/>
+        </w:rPr>
+        <w:t xml:space="preserve"> güncellemeniz gerekir.</w:t>
       </w:r>
     </w:p>
     <w:p>
@@ -2485,11 +4700,83 @@
           <w:lang w:val="tr-TR"/>
         </w:rPr>
       </w:pPr>
-      <w:r>
-        <w:rPr>
-          <w:lang w:val="tr-TR"/>
-        </w:rPr>
-        <w:t>arr[0] = 'bird' şeklinde bir dizi içindeki öğeleri başka değerlere yeniden atamamanız, ayrıca push() ve pop() gibi dizileri mutasyona uğratan JavaScript metodlarını kullanmamanız gerektiği anlamına gelir.</w:t>
+      <w:proofErr w:type="spellStart"/>
+      <w:proofErr w:type="gramStart"/>
+      <w:r>
+        <w:rPr>
+          <w:lang w:val="tr-TR"/>
+        </w:rPr>
+        <w:t>arr</w:t>
+      </w:r>
+      <w:proofErr w:type="spellEnd"/>
+      <w:r>
+        <w:rPr>
+          <w:lang w:val="tr-TR"/>
+        </w:rPr>
+        <w:t>[</w:t>
+      </w:r>
+      <w:proofErr w:type="gramEnd"/>
+      <w:r>
+        <w:rPr>
+          <w:lang w:val="tr-TR"/>
+        </w:rPr>
+        <w:t>0] = '</w:t>
+      </w:r>
+      <w:proofErr w:type="spellStart"/>
+      <w:r>
+        <w:rPr>
+          <w:lang w:val="tr-TR"/>
+        </w:rPr>
+        <w:t>bird</w:t>
+      </w:r>
+      <w:proofErr w:type="spellEnd"/>
+      <w:r>
+        <w:rPr>
+          <w:lang w:val="tr-TR"/>
+        </w:rPr>
+        <w:t xml:space="preserve">' şeklinde bir dizi içindeki öğeleri başka değerlere yeniden atamamanız, ayrıca </w:t>
+      </w:r>
+      <w:proofErr w:type="spellStart"/>
+      <w:r>
+        <w:rPr>
+          <w:lang w:val="tr-TR"/>
+        </w:rPr>
+        <w:t>push</w:t>
+      </w:r>
+      <w:proofErr w:type="spellEnd"/>
+      <w:r>
+        <w:rPr>
+          <w:lang w:val="tr-TR"/>
+        </w:rPr>
+        <w:t xml:space="preserve">() ve pop() gibi dizileri mutasyona uğratan </w:t>
+      </w:r>
+      <w:proofErr w:type="spellStart"/>
+      <w:r>
+        <w:rPr>
+          <w:lang w:val="tr-TR"/>
+        </w:rPr>
+        <w:t>JavaScript</w:t>
+      </w:r>
+      <w:proofErr w:type="spellEnd"/>
+      <w:r>
+        <w:rPr>
+          <w:lang w:val="tr-TR"/>
+        </w:rPr>
+        <w:t xml:space="preserve"> </w:t>
+      </w:r>
+      <w:proofErr w:type="spellStart"/>
+      <w:r>
+        <w:rPr>
+          <w:lang w:val="tr-TR"/>
+        </w:rPr>
+        <w:t>metodlarını</w:t>
+      </w:r>
+      <w:proofErr w:type="spellEnd"/>
+      <w:r>
+        <w:rPr>
+          <w:lang w:val="tr-TR"/>
+        </w:rPr>
+        <w:t xml:space="preserve"> kullanmamanız gerektiği anlamına gelir.</w:t>
       </w:r>
     </w:p>
     <w:p>
@@ -2507,7 +4794,113 @@
         <w:rPr>
           <w:lang w:val="tr-TR"/>
         </w:rPr>
-        <w:t>Bu metodları kullanmak yerine, bir diziyi her güncellemek istediğinizde state setter fonksiyonunuza yeni bir dizi iletmelisiniz. Bunu yapmak için, filter() ve map() gibi diziyi mutasyona uğratmayan JavaScript metodlarını kullanarak orijinal diziden yeni bir dizi oluşturabilirsiniz.</w:t>
+        <w:t xml:space="preserve">Bu </w:t>
+      </w:r>
+      <w:proofErr w:type="spellStart"/>
+      <w:r>
+        <w:rPr>
+          <w:lang w:val="tr-TR"/>
+        </w:rPr>
+        <w:t>metodları</w:t>
+      </w:r>
+      <w:proofErr w:type="spellEnd"/>
+      <w:r>
+        <w:rPr>
+          <w:lang w:val="tr-TR"/>
+        </w:rPr>
+        <w:t xml:space="preserve"> kullanmak yerine, bir diziyi her güncellemek istediğinizde </w:t>
+      </w:r>
+      <w:proofErr w:type="spellStart"/>
+      <w:r>
+        <w:rPr>
+          <w:lang w:val="tr-TR"/>
+        </w:rPr>
+        <w:t>state</w:t>
+      </w:r>
+      <w:proofErr w:type="spellEnd"/>
+      <w:r>
+        <w:rPr>
+          <w:lang w:val="tr-TR"/>
+        </w:rPr>
+        <w:t xml:space="preserve"> </w:t>
+      </w:r>
+      <w:proofErr w:type="spellStart"/>
+      <w:r>
+        <w:rPr>
+          <w:lang w:val="tr-TR"/>
+        </w:rPr>
+        <w:t>setter</w:t>
+      </w:r>
+      <w:proofErr w:type="spellEnd"/>
+      <w:r>
+        <w:rPr>
+          <w:lang w:val="tr-TR"/>
+        </w:rPr>
+        <w:t xml:space="preserve"> fonksiyonunuza yeni bir dizi iletmelisiniz. Bunu yapmak için, </w:t>
+      </w:r>
+      <w:proofErr w:type="spellStart"/>
+      <w:proofErr w:type="gramStart"/>
+      <w:r>
+        <w:rPr>
+          <w:lang w:val="tr-TR"/>
+        </w:rPr>
+        <w:t>filter</w:t>
+      </w:r>
+      <w:proofErr w:type="spellEnd"/>
+      <w:r>
+        <w:rPr>
+          <w:lang w:val="tr-TR"/>
+        </w:rPr>
+        <w:t>(</w:t>
+      </w:r>
+      <w:proofErr w:type="gramEnd"/>
+      <w:r>
+        <w:rPr>
+          <w:lang w:val="tr-TR"/>
+        </w:rPr>
+        <w:t xml:space="preserve">) ve </w:t>
+      </w:r>
+      <w:proofErr w:type="spellStart"/>
+      <w:r>
+        <w:rPr>
+          <w:lang w:val="tr-TR"/>
+        </w:rPr>
+        <w:t>map</w:t>
+      </w:r>
+      <w:proofErr w:type="spellEnd"/>
+      <w:r>
+        <w:rPr>
+          <w:lang w:val="tr-TR"/>
+        </w:rPr>
+        <w:t xml:space="preserve">() gibi diziyi mutasyona uğratmayan </w:t>
+      </w:r>
+      <w:proofErr w:type="spellStart"/>
+      <w:r>
+        <w:rPr>
+          <w:lang w:val="tr-TR"/>
+        </w:rPr>
+        <w:t>JavaScript</w:t>
+      </w:r>
+      <w:proofErr w:type="spellEnd"/>
+      <w:r>
+        <w:rPr>
+          <w:lang w:val="tr-TR"/>
+        </w:rPr>
+        <w:t xml:space="preserve"> </w:t>
+      </w:r>
+      <w:proofErr w:type="spellStart"/>
+      <w:r>
+        <w:rPr>
+          <w:lang w:val="tr-TR"/>
+        </w:rPr>
+        <w:t>metodlarını</w:t>
+      </w:r>
+      <w:proofErr w:type="spellEnd"/>
+      <w:r>
+        <w:rPr>
+          <w:lang w:val="tr-TR"/>
+        </w:rPr>
+        <w:t xml:space="preserve"> kullanarak orijinal diziden yeni bir dizi oluşturabilirsiniz.</w:t>
       </w:r>
     </w:p>
     <w:p>
@@ -2522,7 +4915,6 @@
           <w:noProof/>
           <w:lang w:val="tr-TR"/>
         </w:rPr>
-        <w:lastRenderedPageBreak/>
         <w:drawing>
           <wp:inline distT="0" distB="0" distL="0" distR="0" wp14:anchorId="2680AC6C" wp14:editId="1037A9FA">
             <wp:extent cx="4854388" cy="2077798"/>
@@ -2653,7 +5045,29 @@
         <w:rPr>
           <w:lang w:val="tr-TR"/>
         </w:rPr>
-        <w:t>Dizideki bazı ya da tüm öğeleri değiştirmek isterseniz yeni bir dizi oluşturmak için map() metodunu kullanabilirsiniz.</w:t>
+        <w:t xml:space="preserve">Dizideki bazı ya da tüm öğeleri değiştirmek isterseniz yeni bir dizi oluşturmak için </w:t>
+      </w:r>
+      <w:proofErr w:type="spellStart"/>
+      <w:proofErr w:type="gramStart"/>
+      <w:r>
+        <w:rPr>
+          <w:lang w:val="tr-TR"/>
+        </w:rPr>
+        <w:t>map</w:t>
+      </w:r>
+      <w:proofErr w:type="spellEnd"/>
+      <w:r>
+        <w:rPr>
+          <w:lang w:val="tr-TR"/>
+        </w:rPr>
+        <w:t>(</w:t>
+      </w:r>
+      <w:proofErr w:type="gramEnd"/>
+      <w:r>
+        <w:rPr>
+          <w:lang w:val="tr-TR"/>
+        </w:rPr>
+        <w:t>) metodunu kullanabilirsiniz.</w:t>
       </w:r>
     </w:p>
     <w:p>
@@ -2671,7 +5085,21 @@
         <w:rPr>
           <w:lang w:val="tr-TR"/>
         </w:rPr>
-        <w:t>Kopyalanan dizinin içindeki bir nesneyi değiştirdiğiniz zaman mevcut state’i de mutasyona uğratmış olursunuz.</w:t>
+        <w:t xml:space="preserve">Kopyalanan dizinin içindeki bir nesneyi değiştirdiğiniz zaman mevcut </w:t>
+      </w:r>
+      <w:proofErr w:type="spellStart"/>
+      <w:r>
+        <w:rPr>
+          <w:lang w:val="tr-TR"/>
+        </w:rPr>
+        <w:t>state’i</w:t>
+      </w:r>
+      <w:proofErr w:type="spellEnd"/>
+      <w:r>
+        <w:rPr>
+          <w:lang w:val="tr-TR"/>
+        </w:rPr>
+        <w:t xml:space="preserve"> de mutasyona uğratmış olursunuz.</w:t>
       </w:r>
     </w:p>
     <w:p>
@@ -2734,11 +5162,33 @@
           <w:lang w:val="tr-TR"/>
         </w:rPr>
       </w:pPr>
-      <w:r>
-        <w:rPr>
-          <w:lang w:val="tr-TR"/>
-        </w:rPr>
-        <w:t>Prop’ları state’e yansıtmayın</w:t>
+      <w:proofErr w:type="spellStart"/>
+      <w:r>
+        <w:rPr>
+          <w:lang w:val="tr-TR"/>
+        </w:rPr>
+        <w:t>Prop’ları</w:t>
+      </w:r>
+      <w:proofErr w:type="spellEnd"/>
+      <w:r>
+        <w:rPr>
+          <w:lang w:val="tr-TR"/>
+        </w:rPr>
+        <w:t xml:space="preserve"> </w:t>
+      </w:r>
+      <w:proofErr w:type="spellStart"/>
+      <w:r>
+        <w:rPr>
+          <w:lang w:val="tr-TR"/>
+        </w:rPr>
+        <w:t>state’e</w:t>
+      </w:r>
+      <w:proofErr w:type="spellEnd"/>
+      <w:r>
+        <w:rPr>
+          <w:lang w:val="tr-TR"/>
+        </w:rPr>
+        <w:t xml:space="preserve"> yansıtmayın</w:t>
       </w:r>
       <w:r>
         <w:rPr>
@@ -2812,7 +5262,35 @@
         <w:rPr>
           <w:lang w:val="tr-TR"/>
         </w:rPr>
-        <w:t xml:space="preserve">Aynı konumda farklı bileşen tipleri arasında geçiş yapılırsa state sıfırlanır. Aynı konumda aynı bileşen tipleri arasında geçiş yapılırsa state sıfırlanmaz. </w:t>
+        <w:t xml:space="preserve">Aynı konumda farklı bileşen tipleri arasında geçiş yapılırsa </w:t>
+      </w:r>
+      <w:proofErr w:type="spellStart"/>
+      <w:r>
+        <w:rPr>
+          <w:lang w:val="tr-TR"/>
+        </w:rPr>
+        <w:t>state</w:t>
+      </w:r>
+      <w:proofErr w:type="spellEnd"/>
+      <w:r>
+        <w:rPr>
+          <w:lang w:val="tr-TR"/>
+        </w:rPr>
+        <w:t xml:space="preserve"> sıfırlanır. Aynı konumda aynı bileşen tipleri arasında geçiş yapılırsa </w:t>
+      </w:r>
+      <w:proofErr w:type="spellStart"/>
+      <w:r>
+        <w:rPr>
+          <w:lang w:val="tr-TR"/>
+        </w:rPr>
+        <w:t>state</w:t>
+      </w:r>
+      <w:proofErr w:type="spellEnd"/>
+      <w:r>
+        <w:rPr>
+          <w:lang w:val="tr-TR"/>
+        </w:rPr>
+        <w:t xml:space="preserve"> sıfırlanmaz. </w:t>
       </w:r>
       <w:hyperlink r:id="rId34" w:history="1">
         <w:r>
@@ -2845,7 +5323,21 @@
         <w:rPr>
           <w:lang w:val="tr-TR"/>
         </w:rPr>
-        <w:t>İki sayaç arasında geçiş yaparken state’i sıfırlamanın iki yolu vardır.</w:t>
+        <w:t xml:space="preserve">İki sayaç arasında geçiş yaparken </w:t>
+      </w:r>
+      <w:proofErr w:type="spellStart"/>
+      <w:r>
+        <w:rPr>
+          <w:lang w:val="tr-TR"/>
+        </w:rPr>
+        <w:t>state’i</w:t>
+      </w:r>
+      <w:proofErr w:type="spellEnd"/>
+      <w:r>
+        <w:rPr>
+          <w:lang w:val="tr-TR"/>
+        </w:rPr>
+        <w:t xml:space="preserve"> sıfırlamanın iki yolu vardır.</w:t>
       </w:r>
     </w:p>
     <w:p>
@@ -2863,7 +5355,21 @@
         <w:rPr>
           <w:lang w:val="tr-TR"/>
         </w:rPr>
-        <w:t>Bileşenleri farklı konumlarda render edin</w:t>
+        <w:t xml:space="preserve">Bileşenleri farklı konumlarda </w:t>
+      </w:r>
+      <w:proofErr w:type="spellStart"/>
+      <w:r>
+        <w:rPr>
+          <w:lang w:val="tr-TR"/>
+        </w:rPr>
+        <w:t>render</w:t>
+      </w:r>
+      <w:proofErr w:type="spellEnd"/>
+      <w:r>
+        <w:rPr>
+          <w:lang w:val="tr-TR"/>
+        </w:rPr>
+        <w:t xml:space="preserve"> edin</w:t>
       </w:r>
     </w:p>
     <w:p>
@@ -2881,7 +5387,35 @@
         <w:rPr>
           <w:lang w:val="tr-TR"/>
         </w:rPr>
-        <w:t>Her bileşene bir key (anahtar) prop’u verin</w:t>
+        <w:t xml:space="preserve">Her bileşene bir </w:t>
+      </w:r>
+      <w:proofErr w:type="spellStart"/>
+      <w:r>
+        <w:rPr>
+          <w:lang w:val="tr-TR"/>
+        </w:rPr>
+        <w:t>key</w:t>
+      </w:r>
+      <w:proofErr w:type="spellEnd"/>
+      <w:r>
+        <w:rPr>
+          <w:lang w:val="tr-TR"/>
+        </w:rPr>
+        <w:t xml:space="preserve"> (anahtar) </w:t>
+      </w:r>
+      <w:proofErr w:type="spellStart"/>
+      <w:r>
+        <w:rPr>
+          <w:lang w:val="tr-TR"/>
+        </w:rPr>
+        <w:t>prop’u</w:t>
+      </w:r>
+      <w:proofErr w:type="spellEnd"/>
+      <w:r>
+        <w:rPr>
+          <w:lang w:val="tr-TR"/>
+        </w:rPr>
+        <w:t xml:space="preserve"> verin</w:t>
       </w:r>
     </w:p>
     <w:p>
@@ -2895,11 +5429,19 @@
           <w:lang w:val="tr-TR"/>
         </w:rPr>
       </w:pPr>
-      <w:r>
-        <w:rPr>
-          <w:lang w:val="tr-TR"/>
-        </w:rPr>
-        <w:t>Context ile veriyi aktarma</w:t>
+      <w:proofErr w:type="spellStart"/>
+      <w:r>
+        <w:rPr>
+          <w:lang w:val="tr-TR"/>
+        </w:rPr>
+        <w:t>Context</w:t>
+      </w:r>
+      <w:proofErr w:type="spellEnd"/>
+      <w:r>
+        <w:rPr>
+          <w:lang w:val="tr-TR"/>
+        </w:rPr>
+        <w:t xml:space="preserve"> ile veriyi aktarma</w:t>
       </w:r>
     </w:p>
     <w:p>
@@ -2919,11 +5461,75 @@
         </w:rPr>
         <w:t xml:space="preserve">Bir </w:t>
       </w:r>
-      <w:r>
-        <w:rPr>
-          <w:lang w:val="tr-TR"/>
-        </w:rPr>
-        <w:t>prop’u ağacın derinliklerine aktarmak gerektiğinde veya birçok elemanın aynı prop’a ihtiyaç duyduğu durumlarda zahmetli ve uygunsuz hale gelebilir. Veriye ihtiyaç duyan elemanlar ile en yakın ortak üst bileşen arasındaki mesafe uzun olabilir ve state’i yukarı taşımak “prop drilling” adı verilen duruma yol açabilir.</w:t>
+      <w:proofErr w:type="spellStart"/>
+      <w:r>
+        <w:rPr>
+          <w:lang w:val="tr-TR"/>
+        </w:rPr>
+        <w:t>prop’u</w:t>
+      </w:r>
+      <w:proofErr w:type="spellEnd"/>
+      <w:r>
+        <w:rPr>
+          <w:lang w:val="tr-TR"/>
+        </w:rPr>
+        <w:t xml:space="preserve"> ağacın derinliklerine aktarmak gerektiğinde veya birçok elemanın aynı </w:t>
+      </w:r>
+      <w:proofErr w:type="spellStart"/>
+      <w:r>
+        <w:rPr>
+          <w:lang w:val="tr-TR"/>
+        </w:rPr>
+        <w:t>prop’a</w:t>
+      </w:r>
+      <w:proofErr w:type="spellEnd"/>
+      <w:r>
+        <w:rPr>
+          <w:lang w:val="tr-TR"/>
+        </w:rPr>
+        <w:t xml:space="preserve"> ihtiyaç duyduğu durumlarda zahmetli ve uygunsuz hale gelebilir. Veriye ihtiyaç duyan elemanlar ile en yakın ortak üst bileşen arasındaki mesafe uzun olabilir ve </w:t>
+      </w:r>
+      <w:proofErr w:type="spellStart"/>
+      <w:r>
+        <w:rPr>
+          <w:lang w:val="tr-TR"/>
+        </w:rPr>
+        <w:t>state’i</w:t>
+      </w:r>
+      <w:proofErr w:type="spellEnd"/>
+      <w:r>
+        <w:rPr>
+          <w:lang w:val="tr-TR"/>
+        </w:rPr>
+        <w:t xml:space="preserve"> yukarı taşımak “</w:t>
+      </w:r>
+      <w:proofErr w:type="spellStart"/>
+      <w:r>
+        <w:rPr>
+          <w:lang w:val="tr-TR"/>
+        </w:rPr>
+        <w:t>prop</w:t>
+      </w:r>
+      <w:proofErr w:type="spellEnd"/>
+      <w:r>
+        <w:rPr>
+          <w:lang w:val="tr-TR"/>
+        </w:rPr>
+        <w:t xml:space="preserve"> </w:t>
+      </w:r>
+      <w:proofErr w:type="spellStart"/>
+      <w:r>
+        <w:rPr>
+          <w:lang w:val="tr-TR"/>
+        </w:rPr>
+        <w:t>drilling</w:t>
+      </w:r>
+      <w:proofErr w:type="spellEnd"/>
+      <w:r>
+        <w:rPr>
+          <w:lang w:val="tr-TR"/>
+        </w:rPr>
+        <w:t>” adı verilen duruma yol açabilir.</w:t>
       </w:r>
     </w:p>
     <w:p>
@@ -2941,7 +5547,6 @@
         <w:rPr>
           <w:lang w:val="tr-TR"/>
         </w:rPr>
-        <w:lastRenderedPageBreak/>
         <w:t>Tüm alt ağacın ihtiyaç duyduğu her türlü bilgiyi aktarabilirsiniz: geçerli renk teması, o anda oturum açmış kullanıcı vb.</w:t>
       </w:r>
     </w:p>
@@ -2960,14 +5565,30 @@
         <w:rPr>
           <w:lang w:val="tr-TR"/>
         </w:rPr>
-        <w:t xml:space="preserve">Bir bileşenin “hatırlamasını” istediğiniz bilgi varsa, ancak bu bilginin yeni render’lar tetiklemesini istemiyorsanız, bir </w:t>
-      </w:r>
+        <w:t xml:space="preserve">Bir bileşenin “hatırlamasını” istediğiniz bilgi varsa, ancak bu bilginin yeni </w:t>
+      </w:r>
+      <w:proofErr w:type="spellStart"/>
+      <w:r>
+        <w:rPr>
+          <w:lang w:val="tr-TR"/>
+        </w:rPr>
+        <w:t>render’lar</w:t>
+      </w:r>
+      <w:proofErr w:type="spellEnd"/>
+      <w:r>
+        <w:rPr>
+          <w:lang w:val="tr-TR"/>
+        </w:rPr>
+        <w:t xml:space="preserve"> tetiklemesini istemiyorsanız, bir </w:t>
+      </w:r>
+      <w:proofErr w:type="spellStart"/>
       <w:r>
         <w:rPr>
           <w:lang w:val="tr-TR"/>
         </w:rPr>
         <w:t>useRef</w:t>
       </w:r>
+      <w:proofErr w:type="spellEnd"/>
       <w:r>
         <w:rPr>
           <w:lang w:val="tr-TR"/>
@@ -2986,11 +5607,35 @@
           <w:lang w:val="tr-TR"/>
         </w:rPr>
       </w:pPr>
-      <w:r>
-        <w:rPr>
-          <w:lang w:val="tr-TR"/>
-        </w:rPr>
-        <w:t>state’i değiştirmek bileşeni yeniden render eder. Bir ref’i değiştirmek etmez!</w:t>
+      <w:proofErr w:type="spellStart"/>
+      <w:proofErr w:type="gramStart"/>
+      <w:r>
+        <w:rPr>
+          <w:lang w:val="tr-TR"/>
+        </w:rPr>
+        <w:t>state’i</w:t>
+      </w:r>
+      <w:proofErr w:type="spellEnd"/>
+      <w:proofErr w:type="gramEnd"/>
+      <w:r>
+        <w:rPr>
+          <w:lang w:val="tr-TR"/>
+        </w:rPr>
+        <w:t xml:space="preserve"> değiştirmek bileşeni yeniden </w:t>
+      </w:r>
+      <w:proofErr w:type="spellStart"/>
+      <w:r>
+        <w:rPr>
+          <w:lang w:val="tr-TR"/>
+        </w:rPr>
+        <w:t>render</w:t>
+      </w:r>
+      <w:proofErr w:type="spellEnd"/>
+      <w:r>
+        <w:rPr>
+          <w:lang w:val="tr-TR"/>
+        </w:rPr>
+        <w:t xml:space="preserve"> eder. Bir ref’i değiştirmek etmez!</w:t>
       </w:r>
     </w:p>
     <w:p>
@@ -3004,6 +5649,8 @@
           <w:lang w:val="tr-TR"/>
         </w:rPr>
       </w:pPr>
+      <w:proofErr w:type="spellStart"/>
+      <w:proofErr w:type="gramStart"/>
       <w:r>
         <w:rPr>
           <w:lang w:val="tr-TR"/>
@@ -3014,7 +5661,15 @@
         <w:rPr>
           <w:lang w:val="tr-TR"/>
         </w:rPr>
-        <w:t>ef’lerin en yaygın kullanımı DOM elemanlarına erişmektir.</w:t>
+        <w:t>ef’lerin</w:t>
+      </w:r>
+      <w:proofErr w:type="spellEnd"/>
+      <w:proofErr w:type="gramEnd"/>
+      <w:r>
+        <w:rPr>
+          <w:lang w:val="tr-TR"/>
+        </w:rPr>
+        <w:t xml:space="preserve"> en yaygın kullanımı DOM elemanlarına erişmektir.</w:t>
       </w:r>
     </w:p>
     <w:p>
@@ -3032,7 +5687,189 @@
         <w:rPr>
           <w:lang w:val="tr-TR"/>
         </w:rPr>
-        <w:t>Örneğin, bir input’a programatik olarak odaklanmak istiyorsanız bu kullanışlıdır. JSX’te ref özelliğine bir ref geçtiğinizde, &lt;div ref={myRef}&gt; gibi, React karşılık gelen DOM elemanını myRef.current’e koyar. Bir eleman DOM’dan kaldırıldığı zaman, React myRef.current değerini null olarak günceller.</w:t>
+        <w:t xml:space="preserve">Örneğin, bir </w:t>
+      </w:r>
+      <w:proofErr w:type="spellStart"/>
+      <w:r>
+        <w:rPr>
+          <w:lang w:val="tr-TR"/>
+        </w:rPr>
+        <w:t>input’a</w:t>
+      </w:r>
+      <w:proofErr w:type="spellEnd"/>
+      <w:r>
+        <w:rPr>
+          <w:lang w:val="tr-TR"/>
+        </w:rPr>
+        <w:t xml:space="preserve"> </w:t>
+      </w:r>
+      <w:proofErr w:type="spellStart"/>
+      <w:r>
+        <w:rPr>
+          <w:lang w:val="tr-TR"/>
+        </w:rPr>
+        <w:t>programatik</w:t>
+      </w:r>
+      <w:proofErr w:type="spellEnd"/>
+      <w:r>
+        <w:rPr>
+          <w:lang w:val="tr-TR"/>
+        </w:rPr>
+        <w:t xml:space="preserve"> olarak odaklanmak istiyorsanız bu kullanışlıdır. </w:t>
+      </w:r>
+      <w:proofErr w:type="spellStart"/>
+      <w:r>
+        <w:rPr>
+          <w:lang w:val="tr-TR"/>
+        </w:rPr>
+        <w:t>JSX’te</w:t>
+      </w:r>
+      <w:proofErr w:type="spellEnd"/>
+      <w:r>
+        <w:rPr>
+          <w:lang w:val="tr-TR"/>
+        </w:rPr>
+        <w:t xml:space="preserve"> </w:t>
+      </w:r>
+      <w:proofErr w:type="spellStart"/>
+      <w:r>
+        <w:rPr>
+          <w:lang w:val="tr-TR"/>
+        </w:rPr>
+        <w:t>ref</w:t>
+      </w:r>
+      <w:proofErr w:type="spellEnd"/>
+      <w:r>
+        <w:rPr>
+          <w:lang w:val="tr-TR"/>
+        </w:rPr>
+        <w:t xml:space="preserve"> özelliğine bir </w:t>
+      </w:r>
+      <w:proofErr w:type="spellStart"/>
+      <w:r>
+        <w:rPr>
+          <w:lang w:val="tr-TR"/>
+        </w:rPr>
+        <w:t>ref</w:t>
+      </w:r>
+      <w:proofErr w:type="spellEnd"/>
+      <w:r>
+        <w:rPr>
+          <w:lang w:val="tr-TR"/>
+        </w:rPr>
+        <w:t xml:space="preserve"> geçtiğinizde, &lt;div </w:t>
+      </w:r>
+      <w:proofErr w:type="spellStart"/>
+      <w:r>
+        <w:rPr>
+          <w:lang w:val="tr-TR"/>
+        </w:rPr>
+        <w:t>ref</w:t>
+      </w:r>
+      <w:proofErr w:type="spellEnd"/>
+      <w:r>
+        <w:rPr>
+          <w:lang w:val="tr-TR"/>
+        </w:rPr>
+        <w:t>={</w:t>
+      </w:r>
+      <w:proofErr w:type="spellStart"/>
+      <w:r>
+        <w:rPr>
+          <w:lang w:val="tr-TR"/>
+        </w:rPr>
+        <w:t>myRef</w:t>
+      </w:r>
+      <w:proofErr w:type="spellEnd"/>
+      <w:r>
+        <w:rPr>
+          <w:lang w:val="tr-TR"/>
+        </w:rPr>
+        <w:t xml:space="preserve">}&gt; gibi, </w:t>
+      </w:r>
+      <w:proofErr w:type="spellStart"/>
+      <w:r>
+        <w:rPr>
+          <w:lang w:val="tr-TR"/>
+        </w:rPr>
+        <w:t>React</w:t>
+      </w:r>
+      <w:proofErr w:type="spellEnd"/>
+      <w:r>
+        <w:rPr>
+          <w:lang w:val="tr-TR"/>
+        </w:rPr>
+        <w:t xml:space="preserve"> karşılık gelen DOM elemanını </w:t>
+      </w:r>
+      <w:proofErr w:type="spellStart"/>
+      <w:r>
+        <w:rPr>
+          <w:lang w:val="tr-TR"/>
+        </w:rPr>
+        <w:t>myRef.current’e</w:t>
+      </w:r>
+      <w:proofErr w:type="spellEnd"/>
+      <w:r>
+        <w:rPr>
+          <w:lang w:val="tr-TR"/>
+        </w:rPr>
+        <w:t xml:space="preserve"> koyar. Bir eleman </w:t>
+      </w:r>
+      <w:proofErr w:type="spellStart"/>
+      <w:r>
+        <w:rPr>
+          <w:lang w:val="tr-TR"/>
+        </w:rPr>
+        <w:t>DOM’dan</w:t>
+      </w:r>
+      <w:proofErr w:type="spellEnd"/>
+      <w:r>
+        <w:rPr>
+          <w:lang w:val="tr-TR"/>
+        </w:rPr>
+        <w:t xml:space="preserve"> kaldırıldığı zaman, </w:t>
+      </w:r>
+      <w:proofErr w:type="spellStart"/>
+      <w:r>
+        <w:rPr>
+          <w:lang w:val="tr-TR"/>
+        </w:rPr>
+        <w:t>React</w:t>
+      </w:r>
+      <w:proofErr w:type="spellEnd"/>
+      <w:r>
+        <w:rPr>
+          <w:lang w:val="tr-TR"/>
+        </w:rPr>
+        <w:t xml:space="preserve"> </w:t>
+      </w:r>
+      <w:proofErr w:type="spellStart"/>
+      <w:r>
+        <w:rPr>
+          <w:lang w:val="tr-TR"/>
+        </w:rPr>
+        <w:t>myRef.current</w:t>
+      </w:r>
+      <w:proofErr w:type="spellEnd"/>
+      <w:r>
+        <w:rPr>
+          <w:lang w:val="tr-TR"/>
+        </w:rPr>
+        <w:t xml:space="preserve"> değerini </w:t>
+      </w:r>
+      <w:proofErr w:type="spellStart"/>
+      <w:r>
+        <w:rPr>
+          <w:lang w:val="tr-TR"/>
+        </w:rPr>
+        <w:t>null</w:t>
+      </w:r>
+      <w:proofErr w:type="spellEnd"/>
+      <w:r>
+        <w:rPr>
+          <w:lang w:val="tr-TR"/>
+        </w:rPr>
+        <w:t xml:space="preserve"> olarak günceller.</w:t>
       </w:r>
     </w:p>
     <w:p>
@@ -3052,11 +5889,21 @@
         </w:rPr>
         <w:t xml:space="preserve">Ör: </w:t>
       </w:r>
-      <w:r>
-        <w:rPr>
-          <w:lang w:val="tr-TR"/>
-        </w:rPr>
-        <w:t>inputRef.current.focus();</w:t>
+      <w:proofErr w:type="spellStart"/>
+      <w:proofErr w:type="gramStart"/>
+      <w:r>
+        <w:rPr>
+          <w:lang w:val="tr-TR"/>
+        </w:rPr>
+        <w:t>inputRef.current.focus</w:t>
+      </w:r>
+      <w:proofErr w:type="spellEnd"/>
+      <w:proofErr w:type="gramEnd"/>
+      <w:r>
+        <w:rPr>
+          <w:lang w:val="tr-TR"/>
+        </w:rPr>
+        <w:t>();</w:t>
       </w:r>
     </w:p>
     <w:p>
@@ -3070,11 +5917,75 @@
           <w:lang w:val="tr-TR"/>
         </w:rPr>
       </w:pPr>
-      <w:r>
-        <w:rPr>
-          <w:lang w:val="tr-TR"/>
-        </w:rPr>
-        <w:t>Ref’ler kaçış kapısıdır. Bunu sadece “React’in dışına çıkmanız” gerektiğinde kullanmalısınız. Bunun yaygın örnekleri arasında focus yönetimi, kaydırma konumu veya React’in göstermediği tarayıcı API’lerini çağırmak yer alır.</w:t>
+      <w:proofErr w:type="spellStart"/>
+      <w:r>
+        <w:rPr>
+          <w:lang w:val="tr-TR"/>
+        </w:rPr>
+        <w:t>Ref’ler</w:t>
+      </w:r>
+      <w:proofErr w:type="spellEnd"/>
+      <w:r>
+        <w:rPr>
+          <w:lang w:val="tr-TR"/>
+        </w:rPr>
+        <w:t xml:space="preserve"> kaçış kapısıdır. Bunu sadece “</w:t>
+      </w:r>
+      <w:proofErr w:type="spellStart"/>
+      <w:r>
+        <w:rPr>
+          <w:lang w:val="tr-TR"/>
+        </w:rPr>
+        <w:t>React’in</w:t>
+      </w:r>
+      <w:proofErr w:type="spellEnd"/>
+      <w:r>
+        <w:rPr>
+          <w:lang w:val="tr-TR"/>
+        </w:rPr>
+        <w:t xml:space="preserve"> dışına çıkmanız” gerektiğinde kullanmalısınız. Bunun yaygın örnekleri arasında </w:t>
+      </w:r>
+      <w:proofErr w:type="spellStart"/>
+      <w:r>
+        <w:rPr>
+          <w:lang w:val="tr-TR"/>
+        </w:rPr>
+        <w:t>focus</w:t>
+      </w:r>
+      <w:proofErr w:type="spellEnd"/>
+      <w:r>
+        <w:rPr>
+          <w:lang w:val="tr-TR"/>
+        </w:rPr>
+        <w:t xml:space="preserve"> yönetimi, kaydırma konumu veya </w:t>
+      </w:r>
+      <w:proofErr w:type="spellStart"/>
+      <w:r>
+        <w:rPr>
+          <w:lang w:val="tr-TR"/>
+        </w:rPr>
+        <w:t>React’in</w:t>
+      </w:r>
+      <w:proofErr w:type="spellEnd"/>
+      <w:r>
+        <w:rPr>
+          <w:lang w:val="tr-TR"/>
+        </w:rPr>
+        <w:t xml:space="preserve"> göstermediği tarayıcı </w:t>
+      </w:r>
+      <w:proofErr w:type="spellStart"/>
+      <w:r>
+        <w:rPr>
+          <w:lang w:val="tr-TR"/>
+        </w:rPr>
+        <w:t>API’lerini</w:t>
+      </w:r>
+      <w:proofErr w:type="spellEnd"/>
+      <w:r>
+        <w:rPr>
+          <w:lang w:val="tr-TR"/>
+        </w:rPr>
+        <w:t xml:space="preserve"> çağırmak yer alır.</w:t>
       </w:r>
     </w:p>
     <w:p>
@@ -3088,11 +5999,19 @@
           <w:lang w:val="tr-TR"/>
         </w:rPr>
       </w:pPr>
-      <w:r>
-        <w:rPr>
-          <w:lang w:val="tr-TR"/>
-        </w:rPr>
-        <w:t>React tarafından yönetilen DOM elemanlarını değiştirmekten kaçının.</w:t>
+      <w:proofErr w:type="spellStart"/>
+      <w:r>
+        <w:rPr>
+          <w:lang w:val="tr-TR"/>
+        </w:rPr>
+        <w:t>React</w:t>
+      </w:r>
+      <w:proofErr w:type="spellEnd"/>
+      <w:r>
+        <w:rPr>
+          <w:lang w:val="tr-TR"/>
+        </w:rPr>
+        <w:t xml:space="preserve"> tarafından yönetilen DOM elemanlarını değiştirmekten kaçının.</w:t>
       </w:r>
     </w:p>
     <w:p>
@@ -3134,7 +6053,35 @@
         <w:rPr>
           <w:lang w:val="tr-TR"/>
         </w:rPr>
-        <w:t>Efektler ekran güncellendikten sonra işlemenin (commit) sonunda çalışır. Bu, React bileşenlerini bazı harici sistemlerle (ağ veya üçüncü parti kütüphane ile) senkronize etmek için iyi bir zamandır.</w:t>
+        <w:t>Efektler ekran güncellendikten sonra işlemenin (</w:t>
+      </w:r>
+      <w:proofErr w:type="spellStart"/>
+      <w:r>
+        <w:rPr>
+          <w:lang w:val="tr-TR"/>
+        </w:rPr>
+        <w:t>commit</w:t>
+      </w:r>
+      <w:proofErr w:type="spellEnd"/>
+      <w:r>
+        <w:rPr>
+          <w:lang w:val="tr-TR"/>
+        </w:rPr>
+        <w:t xml:space="preserve">) sonunda çalışır. Bu, </w:t>
+      </w:r>
+      <w:proofErr w:type="spellStart"/>
+      <w:r>
+        <w:rPr>
+          <w:lang w:val="tr-TR"/>
+        </w:rPr>
+        <w:t>React</w:t>
+      </w:r>
+      <w:proofErr w:type="spellEnd"/>
+      <w:r>
+        <w:rPr>
+          <w:lang w:val="tr-TR"/>
+        </w:rPr>
+        <w:t xml:space="preserve"> bileşenlerini bazı harici sistemlerle (ağ veya üçüncü parti kütüphane ile) senkronize etmek için iyi bir zamandır.</w:t>
       </w:r>
     </w:p>
     <w:p>
@@ -3148,11 +6095,35 @@
           <w:lang w:val="tr-TR"/>
         </w:rPr>
       </w:pPr>
-      <w:r>
-        <w:rPr>
-          <w:lang w:val="tr-TR"/>
-        </w:rPr>
-        <w:t>useEffect bir kod parçasının çalışmasını o render işlemi ekrana yansıtılana kadar “geciktirir”</w:t>
+      <w:proofErr w:type="spellStart"/>
+      <w:proofErr w:type="gramStart"/>
+      <w:r>
+        <w:rPr>
+          <w:lang w:val="tr-TR"/>
+        </w:rPr>
+        <w:t>useEffect</w:t>
+      </w:r>
+      <w:proofErr w:type="spellEnd"/>
+      <w:proofErr w:type="gramEnd"/>
+      <w:r>
+        <w:rPr>
+          <w:lang w:val="tr-TR"/>
+        </w:rPr>
+        <w:t xml:space="preserve"> bir kod parçasının çalışmasını o </w:t>
+      </w:r>
+      <w:proofErr w:type="spellStart"/>
+      <w:r>
+        <w:rPr>
+          <w:lang w:val="tr-TR"/>
+        </w:rPr>
+        <w:t>render</w:t>
+      </w:r>
+      <w:proofErr w:type="spellEnd"/>
+      <w:r>
+        <w:rPr>
+          <w:lang w:val="tr-TR"/>
+        </w:rPr>
+        <w:t xml:space="preserve"> işlemi ekrana yansıtılana kadar “geciktirir”</w:t>
       </w:r>
     </w:p>
     <w:p>
@@ -3170,7 +6141,35 @@
         <w:rPr>
           <w:lang w:val="tr-TR"/>
         </w:rPr>
-        <w:t>Gerekliyse temizleme (cleanup) ekleyin. Bazı Efektlerin, yaptıkları her şeyi nasıl durduracaklarını, geri alacaklarını veya temizleyeceklerini belirtmeleri gerekir. Örneğin, “bağlanmak” “bağlantıyı kese” ihtiyaç duyar, “abone ol” “abonelikten çıka” ihtiyaç duyar ve “veri getirme (fetch)” ya “iptal” ya da “görmezden gele” ihtiyaç duyar. Bir temizleme fonksiyonu döndürerek bunu nasıl yapacağınızı öğreneceksiniz.</w:t>
+        <w:t>Gerekliyse temizleme (</w:t>
+      </w:r>
+      <w:proofErr w:type="spellStart"/>
+      <w:r>
+        <w:rPr>
+          <w:lang w:val="tr-TR"/>
+        </w:rPr>
+        <w:t>cleanup</w:t>
+      </w:r>
+      <w:proofErr w:type="spellEnd"/>
+      <w:r>
+        <w:rPr>
+          <w:lang w:val="tr-TR"/>
+        </w:rPr>
+        <w:t>) ekleyin. Bazı Efektlerin, yaptıkları her şeyi nasıl durduracaklarını, geri alacaklarını veya temizleyeceklerini belirtmeleri gerekir. Örneğin, “bağlanmak” “bağlantıyı kese” ihtiyaç duyar, “abone ol” “abonelikten çıka” ihtiyaç duyar ve “veri getirme (</w:t>
+      </w:r>
+      <w:proofErr w:type="spellStart"/>
+      <w:r>
+        <w:rPr>
+          <w:lang w:val="tr-TR"/>
+        </w:rPr>
+        <w:t>fetch</w:t>
+      </w:r>
+      <w:proofErr w:type="spellEnd"/>
+      <w:r>
+        <w:rPr>
+          <w:lang w:val="tr-TR"/>
+        </w:rPr>
+        <w:t>)” ya “iptal” ya da “görmezden gele” ihtiyaç duyar. Bir temizleme fonksiyonu döndürerek bunu nasıl yapacağınızı öğreneceksiniz.</w:t>
       </w:r>
     </w:p>
     <w:p>
@@ -3183,6 +6182,7 @@
       </w:pPr>
       <w:r>
         <w:rPr>
+          <w:noProof/>
           <w:lang w:val="tr-TR"/>
         </w:rPr>
         <w:drawing>
@@ -3255,9 +6255,9 @@
       </w:pPr>
       <w:r>
         <w:rPr>
-          <w:lang w:val="tr-TR"/>
-        </w:rPr>
-        <w:lastRenderedPageBreak/>
+          <w:noProof/>
+          <w:lang w:val="tr-TR"/>
+        </w:rPr>
         <w:drawing>
           <wp:inline distT="0" distB="0" distL="0" distR="0" wp14:anchorId="4BBAA551" wp14:editId="309D89C9">
             <wp:extent cx="3065929" cy="1483701"/>
@@ -3304,6 +6304,7 @@
       </w:pPr>
       <w:r>
         <w:rPr>
+          <w:noProof/>
           <w:lang w:val="tr-TR"/>
         </w:rPr>
         <w:drawing>
@@ -3376,7 +6377,21 @@
         <w:rPr>
           <w:lang w:val="tr-TR"/>
         </w:rPr>
-        <w:t xml:space="preserve"> çünkü React, geliştirme sırasındaki hatalar için kodunuzu araştırma</w:t>
+        <w:t xml:space="preserve"> çünkü </w:t>
+      </w:r>
+      <w:proofErr w:type="spellStart"/>
+      <w:r>
+        <w:rPr>
+          <w:lang w:val="tr-TR"/>
+        </w:rPr>
+        <w:t>React</w:t>
+      </w:r>
+      <w:proofErr w:type="spellEnd"/>
+      <w:r>
+        <w:rPr>
+          <w:lang w:val="tr-TR"/>
+        </w:rPr>
+        <w:t>, geliştirme sırasındaki hatalar için kodunuzu araştırma</w:t>
       </w:r>
       <w:r>
         <w:rPr>
@@ -3396,11 +6411,33 @@
           <w:lang w:val="tr-TR"/>
         </w:rPr>
       </w:pPr>
-      <w:r>
-        <w:rPr>
-          <w:lang w:val="tr-TR"/>
-        </w:rPr>
-        <w:t>Strict Modu kapatarak geliştirme sırasındaki davranışlarından kaçınabilirsiniz ancak biz bunu açık tutmanızı tavsiye ediyoruz.</w:t>
+      <w:proofErr w:type="spellStart"/>
+      <w:r>
+        <w:rPr>
+          <w:lang w:val="tr-TR"/>
+        </w:rPr>
+        <w:t>Strict</w:t>
+      </w:r>
+      <w:proofErr w:type="spellEnd"/>
+      <w:r>
+        <w:rPr>
+          <w:lang w:val="tr-TR"/>
+        </w:rPr>
+        <w:t xml:space="preserve"> </w:t>
+      </w:r>
+      <w:proofErr w:type="spellStart"/>
+      <w:r>
+        <w:rPr>
+          <w:lang w:val="tr-TR"/>
+        </w:rPr>
+        <w:t>Modu</w:t>
+      </w:r>
+      <w:proofErr w:type="spellEnd"/>
+      <w:r>
+        <w:rPr>
+          <w:lang w:val="tr-TR"/>
+        </w:rPr>
+        <w:t xml:space="preserve"> kapatarak geliştirme sırasındaki davranışlarından kaçınabilirsiniz ancak biz bunu açık tutmanızı tavsiye ediyoruz.</w:t>
       </w:r>
     </w:p>
     <w:p>
@@ -3418,7 +6455,21 @@
         <w:rPr>
           <w:lang w:val="tr-TR"/>
         </w:rPr>
-        <w:t>Eğer Efektiniz bir şeye abone oluyorsa (subscribe), temizleme fonksiyonu abonelikten çıkarmalıdır</w:t>
+        <w:t>Eğer Efektiniz bir şeye abone oluyorsa (</w:t>
+      </w:r>
+      <w:proofErr w:type="spellStart"/>
+      <w:r>
+        <w:rPr>
+          <w:lang w:val="tr-TR"/>
+        </w:rPr>
+        <w:t>subscribe</w:t>
+      </w:r>
+      <w:proofErr w:type="spellEnd"/>
+      <w:r>
+        <w:rPr>
+          <w:lang w:val="tr-TR"/>
+        </w:rPr>
+        <w:t>), temizleme fonksiyonu abonelikten çıkarmalıdır</w:t>
       </w:r>
       <w:r>
         <w:rPr>
@@ -3442,14 +6493,30 @@
         <w:rPr>
           <w:lang w:val="tr-TR"/>
         </w:rPr>
-        <w:t xml:space="preserve">Modern React </w:t>
-      </w:r>
+        <w:t xml:space="preserve">Modern </w:t>
+      </w:r>
+      <w:proofErr w:type="spellStart"/>
+      <w:r>
+        <w:rPr>
+          <w:lang w:val="tr-TR"/>
+        </w:rPr>
+        <w:t>React</w:t>
+      </w:r>
+      <w:proofErr w:type="spellEnd"/>
+      <w:r>
+        <w:rPr>
+          <w:lang w:val="tr-TR"/>
+        </w:rPr>
+        <w:t xml:space="preserve"> </w:t>
+      </w:r>
+      <w:proofErr w:type="spellStart"/>
       <w:r>
         <w:rPr>
           <w:lang w:val="tr-TR"/>
         </w:rPr>
         <w:t>framework’ler</w:t>
       </w:r>
+      <w:proofErr w:type="spellEnd"/>
       <w:r>
         <w:rPr>
           <w:lang w:val="tr-TR"/>
@@ -3478,13 +6545,63 @@
         <w:rPr>
           <w:lang w:val="tr-TR"/>
         </w:rPr>
-        <w:t xml:space="preserve">Kullanıcı </w:t>
-      </w:r>
-      <w:r>
-        <w:rPr>
-          <w:lang w:val="tr-TR"/>
-        </w:rPr>
-        <w:t>taraflı önbelleğe almayı kullanmayı ya da kendiniz kurmayı düşünün. Popüler açık kaynak çözümleri arasında React Query, useSWR ve React Router 6.4+ vardır.</w:t>
+        <w:t xml:space="preserve">Kullanıcı taraflı önbelleğe almayı kullanmayı ya da kendiniz kurmayı düşünün. Popüler açık kaynak çözümleri arasında </w:t>
+      </w:r>
+      <w:proofErr w:type="spellStart"/>
+      <w:r>
+        <w:rPr>
+          <w:lang w:val="tr-TR"/>
+        </w:rPr>
+        <w:t>React</w:t>
+      </w:r>
+      <w:proofErr w:type="spellEnd"/>
+      <w:r>
+        <w:rPr>
+          <w:lang w:val="tr-TR"/>
+        </w:rPr>
+        <w:t xml:space="preserve"> Query, </w:t>
+      </w:r>
+      <w:proofErr w:type="spellStart"/>
+      <w:r>
+        <w:rPr>
+          <w:lang w:val="tr-TR"/>
+        </w:rPr>
+        <w:t>useSWR</w:t>
+      </w:r>
+      <w:proofErr w:type="spellEnd"/>
+      <w:r>
+        <w:rPr>
+          <w:lang w:val="tr-TR"/>
+        </w:rPr>
+        <w:t xml:space="preserve"> ve </w:t>
+      </w:r>
+      <w:proofErr w:type="spellStart"/>
+      <w:r>
+        <w:rPr>
+          <w:lang w:val="tr-TR"/>
+        </w:rPr>
+        <w:t>React</w:t>
+      </w:r>
+      <w:proofErr w:type="spellEnd"/>
+      <w:r>
+        <w:rPr>
+          <w:lang w:val="tr-TR"/>
+        </w:rPr>
+        <w:t xml:space="preserve"> </w:t>
+      </w:r>
+      <w:proofErr w:type="spellStart"/>
+      <w:r>
+        <w:rPr>
+          <w:lang w:val="tr-TR"/>
+        </w:rPr>
+        <w:t>Router</w:t>
+      </w:r>
+      <w:proofErr w:type="spellEnd"/>
+      <w:r>
+        <w:rPr>
+          <w:lang w:val="tr-TR"/>
+        </w:rPr>
+        <w:t xml:space="preserve"> 6.4+ vardır.</w:t>
       </w:r>
     </w:p>
     <w:p>
@@ -3514,6 +6631,7 @@
       </w:pPr>
       <w:r>
         <w:rPr>
+          <w:noProof/>
           <w:lang w:val="tr-TR"/>
         </w:rPr>
         <w:drawing>
@@ -3568,13 +6686,7 @@
         <w:rPr>
           <w:lang w:val="tr-TR"/>
         </w:rPr>
-        <w:t xml:space="preserve">Bir </w:t>
-      </w:r>
-      <w:r>
-        <w:rPr>
-          <w:lang w:val="tr-TR"/>
-        </w:rPr>
-        <w:t>kod parçasında geçen süreyi ölçmek için bir konsol ekleyebilirsiniz.</w:t>
+        <w:t>Bir kod parçasında geçen süreyi ölçmek için bir konsol ekleyebilirsiniz.</w:t>
       </w:r>
     </w:p>
     <w:p>
@@ -3587,6 +6699,7 @@
       </w:pPr>
       <w:r>
         <w:rPr>
+          <w:noProof/>
           <w:lang w:val="tr-TR"/>
         </w:rPr>
         <w:drawing>
@@ -3641,8 +6754,35 @@
         <w:rPr>
           <w:lang w:val="tr-TR"/>
         </w:rPr>
-        <w:lastRenderedPageBreak/>
-        <w:t>Makinenizin kullanıcılarınızdan daha hızlı olduğunu aklınızda bulundurun bu nedenle performansınızı yapay bir yavaşlık ile test etmek daha iyi bir fikirdir. Örneğin, Chrome bunun için CPU Throttling seçeneği sunuyor.</w:t>
+        <w:t xml:space="preserve">Makinenizin kullanıcılarınızdan daha hızlı olduğunu aklınızda bulundurun bu nedenle performansınızı yapay bir yavaşlık ile test etmek daha iyi bir fikirdir. Örneğin, </w:t>
+      </w:r>
+      <w:proofErr w:type="spellStart"/>
+      <w:r>
+        <w:rPr>
+          <w:lang w:val="tr-TR"/>
+        </w:rPr>
+        <w:t>Chrome</w:t>
+      </w:r>
+      <w:proofErr w:type="spellEnd"/>
+      <w:r>
+        <w:rPr>
+          <w:lang w:val="tr-TR"/>
+        </w:rPr>
+        <w:t xml:space="preserve"> bunun için CPU </w:t>
+      </w:r>
+      <w:proofErr w:type="spellStart"/>
+      <w:r>
+        <w:rPr>
+          <w:lang w:val="tr-TR"/>
+        </w:rPr>
+        <w:t>Throttling</w:t>
+      </w:r>
+      <w:proofErr w:type="spellEnd"/>
+      <w:r>
+        <w:rPr>
+          <w:lang w:val="tr-TR"/>
+        </w:rPr>
+        <w:t xml:space="preserve"> seçeneği sunuyor.</w:t>
       </w:r>
     </w:p>
     <w:p>
@@ -3678,7 +6818,203 @@
         <w:rPr>
           <w:lang w:val="tr-TR"/>
         </w:rPr>
-        <w:t>Normalde, React aynı bileşen aynı noktada render edildiğinde state’i korur. Profile bileşenine bir key olarak userId ileterek, React’ten farklı userId’li iki Profile bileşenine herhangi bir state’i paylaşmaması gereken iki farklı bileşen olarak muamele etmesini istiyorsunuz. Key her değiştiğinde (userId olarak ayarladığınız), React DOM’u tekrar oluşturacak ve  Profile bileşeninin ve tüm alt öğelerinin state’lerini sıfırlar.</w:t>
+        <w:t xml:space="preserve">Normalde, </w:t>
+      </w:r>
+      <w:proofErr w:type="spellStart"/>
+      <w:r>
+        <w:rPr>
+          <w:lang w:val="tr-TR"/>
+        </w:rPr>
+        <w:t>React</w:t>
+      </w:r>
+      <w:proofErr w:type="spellEnd"/>
+      <w:r>
+        <w:rPr>
+          <w:lang w:val="tr-TR"/>
+        </w:rPr>
+        <w:t xml:space="preserve"> aynı bileşen aynı noktada </w:t>
+      </w:r>
+      <w:proofErr w:type="spellStart"/>
+      <w:r>
+        <w:rPr>
+          <w:lang w:val="tr-TR"/>
+        </w:rPr>
+        <w:t>render</w:t>
+      </w:r>
+      <w:proofErr w:type="spellEnd"/>
+      <w:r>
+        <w:rPr>
+          <w:lang w:val="tr-TR"/>
+        </w:rPr>
+        <w:t xml:space="preserve"> edildiğinde </w:t>
+      </w:r>
+      <w:proofErr w:type="spellStart"/>
+      <w:r>
+        <w:rPr>
+          <w:lang w:val="tr-TR"/>
+        </w:rPr>
+        <w:t>state’i</w:t>
+      </w:r>
+      <w:proofErr w:type="spellEnd"/>
+      <w:r>
+        <w:rPr>
+          <w:lang w:val="tr-TR"/>
+        </w:rPr>
+        <w:t xml:space="preserve"> korur. Profile bileşenine bir </w:t>
+      </w:r>
+      <w:proofErr w:type="spellStart"/>
+      <w:r>
+        <w:rPr>
+          <w:lang w:val="tr-TR"/>
+        </w:rPr>
+        <w:t>key</w:t>
+      </w:r>
+      <w:proofErr w:type="spellEnd"/>
+      <w:r>
+        <w:rPr>
+          <w:lang w:val="tr-TR"/>
+        </w:rPr>
+        <w:t xml:space="preserve"> olarak </w:t>
+      </w:r>
+      <w:proofErr w:type="spellStart"/>
+      <w:r>
+        <w:rPr>
+          <w:lang w:val="tr-TR"/>
+        </w:rPr>
+        <w:t>userId</w:t>
+      </w:r>
+      <w:proofErr w:type="spellEnd"/>
+      <w:r>
+        <w:rPr>
+          <w:lang w:val="tr-TR"/>
+        </w:rPr>
+        <w:t xml:space="preserve"> ileterek, </w:t>
+      </w:r>
+      <w:proofErr w:type="spellStart"/>
+      <w:r>
+        <w:rPr>
+          <w:lang w:val="tr-TR"/>
+        </w:rPr>
+        <w:t>React’ten</w:t>
+      </w:r>
+      <w:proofErr w:type="spellEnd"/>
+      <w:r>
+        <w:rPr>
+          <w:lang w:val="tr-TR"/>
+        </w:rPr>
+        <w:t xml:space="preserve"> farklı </w:t>
+      </w:r>
+      <w:proofErr w:type="spellStart"/>
+      <w:r>
+        <w:rPr>
+          <w:lang w:val="tr-TR"/>
+        </w:rPr>
+        <w:t>userId’li</w:t>
+      </w:r>
+      <w:proofErr w:type="spellEnd"/>
+      <w:r>
+        <w:rPr>
+          <w:lang w:val="tr-TR"/>
+        </w:rPr>
+        <w:t xml:space="preserve"> iki Profile bileşenine herhangi bir </w:t>
+      </w:r>
+      <w:proofErr w:type="spellStart"/>
+      <w:r>
+        <w:rPr>
+          <w:lang w:val="tr-TR"/>
+        </w:rPr>
+        <w:t>state’i</w:t>
+      </w:r>
+      <w:proofErr w:type="spellEnd"/>
+      <w:r>
+        <w:rPr>
+          <w:lang w:val="tr-TR"/>
+        </w:rPr>
+        <w:t xml:space="preserve"> paylaşmaması gereken iki farklı bileşen olarak muamele etmesini istiyorsunuz. </w:t>
+      </w:r>
+      <w:proofErr w:type="spellStart"/>
+      <w:r>
+        <w:rPr>
+          <w:lang w:val="tr-TR"/>
+        </w:rPr>
+        <w:t>Key</w:t>
+      </w:r>
+      <w:proofErr w:type="spellEnd"/>
+      <w:r>
+        <w:rPr>
+          <w:lang w:val="tr-TR"/>
+        </w:rPr>
+        <w:t xml:space="preserve"> her değiştiğinde (</w:t>
+      </w:r>
+      <w:proofErr w:type="spellStart"/>
+      <w:r>
+        <w:rPr>
+          <w:lang w:val="tr-TR"/>
+        </w:rPr>
+        <w:t>userId</w:t>
+      </w:r>
+      <w:proofErr w:type="spellEnd"/>
+      <w:r>
+        <w:rPr>
+          <w:lang w:val="tr-TR"/>
+        </w:rPr>
+        <w:t xml:space="preserve"> olarak ayarladığınız), </w:t>
+      </w:r>
+      <w:proofErr w:type="spellStart"/>
+      <w:r>
+        <w:rPr>
+          <w:lang w:val="tr-TR"/>
+        </w:rPr>
+        <w:t>React</w:t>
+      </w:r>
+      <w:proofErr w:type="spellEnd"/>
+      <w:r>
+        <w:rPr>
+          <w:lang w:val="tr-TR"/>
+        </w:rPr>
+        <w:t xml:space="preserve"> </w:t>
+      </w:r>
+      <w:proofErr w:type="spellStart"/>
+      <w:r>
+        <w:rPr>
+          <w:lang w:val="tr-TR"/>
+        </w:rPr>
+        <w:t>DOM’u</w:t>
+      </w:r>
+      <w:proofErr w:type="spellEnd"/>
+      <w:r>
+        <w:rPr>
+          <w:lang w:val="tr-TR"/>
+        </w:rPr>
+        <w:t xml:space="preserve"> tekrar oluşturacak </w:t>
+      </w:r>
+      <w:proofErr w:type="gramStart"/>
+      <w:r>
+        <w:rPr>
+          <w:lang w:val="tr-TR"/>
+        </w:rPr>
+        <w:t>ve  Profile</w:t>
+      </w:r>
+      <w:proofErr w:type="gramEnd"/>
+      <w:r>
+        <w:rPr>
+          <w:lang w:val="tr-TR"/>
+        </w:rPr>
+        <w:t xml:space="preserve"> bileşeninin ve tüm alt öğelerinin </w:t>
+      </w:r>
+      <w:proofErr w:type="spellStart"/>
+      <w:r>
+        <w:rPr>
+          <w:lang w:val="tr-TR"/>
+        </w:rPr>
+        <w:t>state’lerini</w:t>
+      </w:r>
+      <w:proofErr w:type="spellEnd"/>
+      <w:r>
+        <w:rPr>
+          <w:lang w:val="tr-TR"/>
+        </w:rPr>
+        <w:t xml:space="preserve"> sıfırlar.</w:t>
       </w:r>
     </w:p>
     <w:p>
@@ -3690,6 +7026,7 @@
       </w:pPr>
       <w:r>
         <w:rPr>
+          <w:noProof/>
           <w:lang w:val="tr-TR"/>
         </w:rPr>
         <w:drawing>
@@ -3746,6 +7083,118 @@
         </w:rPr>
         <w:t>Verileri bir Efekt içinde üst elemana iletmekten kaçının.</w:t>
       </w:r>
+    </w:p>
+    <w:p>
+      <w:pPr>
+        <w:rPr>
+          <w:lang w:val="tr-TR"/>
+        </w:rPr>
+      </w:pPr>
+    </w:p>
+    <w:p>
+      <w:pPr>
+        <w:pStyle w:val="Heading1"/>
+        <w:rPr>
+          <w:lang w:val="tr-TR"/>
+        </w:rPr>
+      </w:pPr>
+      <w:r>
+        <w:rPr>
+          <w:lang w:val="tr-TR"/>
+        </w:rPr>
+        <w:t>Next.js</w:t>
+      </w:r>
+    </w:p>
+    <w:p>
+      <w:pPr>
+        <w:pStyle w:val="ListParagraph"/>
+        <w:numPr>
+          <w:ilvl w:val="0"/>
+          <w:numId w:val="1"/>
+        </w:numPr>
+        <w:rPr>
+          <w:lang w:val="tr-TR"/>
+        </w:rPr>
+      </w:pPr>
+      <w:r>
+        <w:rPr>
+          <w:lang w:val="tr-TR"/>
+        </w:rPr>
+        <w:t>Referans sayfalar</w:t>
+      </w:r>
+    </w:p>
+    <w:p>
+      <w:pPr>
+        <w:rPr>
+          <w:lang w:val="tr-TR"/>
+        </w:rPr>
+      </w:pPr>
+      <w:hyperlink r:id="rId41" w:history="1">
+        <w:r>
+          <w:rPr>
+            <w:rStyle w:val="Hyperlink"/>
+            <w:lang w:val="tr-TR"/>
+          </w:rPr>
+          <w:t>https://nextjs.org/docs</w:t>
+        </w:r>
+      </w:hyperlink>
+      <w:r>
+        <w:rPr>
+          <w:lang w:val="tr-TR"/>
+        </w:rPr>
+        <w:t xml:space="preserve"> </w:t>
+      </w:r>
+    </w:p>
+    <w:p>
+      <w:pPr>
+        <w:rPr>
+          <w:lang w:val="tr-TR"/>
+        </w:rPr>
+      </w:pPr>
+      <w:hyperlink r:id="rId42" w:history="1">
+        <w:r>
+          <w:rPr>
+            <w:rStyle w:val="Hyperlink"/>
+            <w:lang w:val="tr-TR"/>
+          </w:rPr>
+          <w:t>https://nextjs.org/learn/react-foundations</w:t>
+        </w:r>
+      </w:hyperlink>
+      <w:r>
+        <w:rPr>
+          <w:lang w:val="tr-TR"/>
+        </w:rPr>
+        <w:t xml:space="preserve"> </w:t>
+      </w:r>
+    </w:p>
+    <w:p>
+      <w:pPr>
+        <w:rPr>
+          <w:lang w:val="tr-TR"/>
+        </w:rPr>
+      </w:pPr>
+      <w:hyperlink r:id="rId43" w:history="1">
+        <w:r>
+          <w:rPr>
+            <w:rStyle w:val="Hyperlink"/>
+            <w:lang w:val="tr-TR"/>
+          </w:rPr>
+          <w:t>https://nextjs.org/learn/dashboard-app</w:t>
+        </w:r>
+      </w:hyperlink>
+      <w:r>
+        <w:rPr>
+          <w:lang w:val="tr-TR"/>
+        </w:rPr>
+        <w:t xml:space="preserve"> </w:t>
+      </w:r>
+    </w:p>
+    <w:p>
+      <w:pPr>
+        <w:rPr>
+          <w:lang w:val="tr-TR"/>
+        </w:rPr>
+      </w:pPr>
     </w:p>
     <w:sectPr>
       <w:pgSz w:w="12240" w:h="15840"/>
@@ -4326,6 +7775,27 @@
     <w:name w:val="Normal"/>
     <w:qFormat/>
   </w:style>
+  <w:style w:type="paragraph" w:styleId="Heading1">
+    <w:name w:val="heading 1"/>
+    <w:basedOn w:val="Normal"/>
+    <w:next w:val="Normal"/>
+    <w:link w:val="Heading1Char"/>
+    <w:uiPriority w:val="9"/>
+    <w:qFormat/>
+    <w:rsid w:val="00C33ECC"/>
+    <w:pPr>
+      <w:keepNext/>
+      <w:keepLines/>
+      <w:spacing w:before="240" w:after="0"/>
+      <w:outlineLvl w:val="0"/>
+    </w:pPr>
+    <w:rPr>
+      <w:rFonts w:asciiTheme="majorHAnsi" w:eastAsiaTheme="majorEastAsia" w:hAnsiTheme="majorHAnsi" w:cstheme="majorBidi"/>
+      <w:color w:val="2F5496" w:themeColor="accent1" w:themeShade="BF"/>
+      <w:sz w:val="32"/>
+      <w:szCs w:val="32"/>
+    </w:rPr>
+  </w:style>
   <w:style w:type="character" w:default="1" w:styleId="DefaultParagraphFont">
     <w:name w:val="Default Paragraph Font"/>
     <w:uiPriority w:val="1"/>
@@ -4449,6 +7919,19 @@
         <w:insideV w:val="single" w:sz="4" w:space="0" w:color="auto"/>
       </w:tblBorders>
     </w:tblPr>
+  </w:style>
+  <w:style w:type="character" w:customStyle="1" w:styleId="Heading1Char">
+    <w:name w:val="Heading 1 Char"/>
+    <w:basedOn w:val="DefaultParagraphFont"/>
+    <w:link w:val="Heading1"/>
+    <w:uiPriority w:val="9"/>
+    <w:rsid w:val="00C33ECC"/>
+    <w:rPr>
+      <w:rFonts w:asciiTheme="majorHAnsi" w:eastAsiaTheme="majorEastAsia" w:hAnsiTheme="majorHAnsi" w:cstheme="majorBidi"/>
+      <w:color w:val="2F5496" w:themeColor="accent1" w:themeShade="BF"/>
+      <w:sz w:val="32"/>
+      <w:szCs w:val="32"/>
+    </w:rPr>
   </w:style>
 </w:styles>
 </file>

</xml_diff>